<commit_message>
Validation procedure updated in line with EinFrame provision
</commit_message>
<xml_diff>
--- a/Engineering/Verification and Validation/PRCD_VALDTN.docx
+++ b/Engineering/Verification and Validation/PRCD_VALDTN.docx
@@ -1,6 +1,6 @@
 
 <file path=word/document.xml><?xml version="1.0" encoding="utf-8"?>
-<w:document xmlns:wpc="http://schemas.microsoft.com/office/word/2010/wordprocessingCanvas" xmlns:mc="http://schemas.openxmlformats.org/markup-compatibility/2006" xmlns:o="urn:schemas-microsoft-com:office:office" xmlns:r="http://schemas.openxmlformats.org/officeDocument/2006/relationships" xmlns:m="http://schemas.openxmlformats.org/officeDocument/2006/math" xmlns:v="urn:schemas-microsoft-com:vml" xmlns:wp14="http://schemas.microsoft.com/office/word/2010/wordprocessingDrawing" xmlns:wp="http://schemas.openxmlformats.org/drawingml/2006/wordprocessingDrawing" xmlns:w10="urn:schemas-microsoft-com:office:word" xmlns:w="http://schemas.openxmlformats.org/wordprocessingml/2006/main" xmlns:w14="http://schemas.microsoft.com/office/word/2010/wordml" xmlns:wpg="http://schemas.microsoft.com/office/word/2010/wordprocessingGroup" xmlns:wpi="http://schemas.microsoft.com/office/word/2010/wordprocessingInk" xmlns:wne="http://schemas.microsoft.com/office/word/2006/wordml" xmlns:wps="http://schemas.microsoft.com/office/word/2010/wordprocessingShape" mc:Ignorable="w14 wp14">
+<w:document xmlns:wpc="http://schemas.microsoft.com/office/word/2010/wordprocessingCanvas" xmlns:cx="http://schemas.microsoft.com/office/drawing/2014/chartex" xmlns:cx1="http://schemas.microsoft.com/office/drawing/2015/9/8/chartex" xmlns:cx2="http://schemas.microsoft.com/office/drawing/2015/10/21/chartex" xmlns:cx3="http://schemas.microsoft.com/office/drawing/2016/5/9/chartex" xmlns:cx4="http://schemas.microsoft.com/office/drawing/2016/5/10/chartex" xmlns:cx5="http://schemas.microsoft.com/office/drawing/2016/5/11/chartex" xmlns:cx6="http://schemas.microsoft.com/office/drawing/2016/5/12/chartex" xmlns:cx7="http://schemas.microsoft.com/office/drawing/2016/5/13/chartex" xmlns:cx8="http://schemas.microsoft.com/office/drawing/2016/5/14/chartex" xmlns:mc="http://schemas.openxmlformats.org/markup-compatibility/2006" xmlns:aink="http://schemas.microsoft.com/office/drawing/2016/ink" xmlns:am3d="http://schemas.microsoft.com/office/drawing/2017/model3d" xmlns:o="urn:schemas-microsoft-com:office:office" xmlns:r="http://schemas.openxmlformats.org/officeDocument/2006/relationships" xmlns:m="http://schemas.openxmlformats.org/officeDocument/2006/math" xmlns:v="urn:schemas-microsoft-com:vml" xmlns:wp14="http://schemas.microsoft.com/office/word/2010/wordprocessingDrawing" xmlns:wp="http://schemas.openxmlformats.org/drawingml/2006/wordprocessingDrawing" xmlns:w10="urn:schemas-microsoft-com:office:word" xmlns:w="http://schemas.openxmlformats.org/wordprocessingml/2006/main" xmlns:w14="http://schemas.microsoft.com/office/word/2010/wordml" xmlns:w15="http://schemas.microsoft.com/office/word/2012/wordml" xmlns:w16cex="http://schemas.microsoft.com/office/word/2018/wordml/cex" xmlns:w16cid="http://schemas.microsoft.com/office/word/2016/wordml/cid" xmlns:w16="http://schemas.microsoft.com/office/word/2018/wordml" xmlns:w16sdtdh="http://schemas.microsoft.com/office/word/2020/wordml/sdtdatahash" xmlns:w16se="http://schemas.microsoft.com/office/word/2015/wordml/symex" xmlns:wpg="http://schemas.microsoft.com/office/word/2010/wordprocessingGroup" xmlns:wpi="http://schemas.microsoft.com/office/word/2010/wordprocessingInk" xmlns:wne="http://schemas.microsoft.com/office/word/2006/wordml" xmlns:wps="http://schemas.microsoft.com/office/word/2010/wordprocessingShape" mc:Ignorable="w14 w15 w16se w16cid w16 w16cex w16sdtdh wp14">
   <w:body>
     <w:sdt>
       <w:sdtPr>
@@ -167,34 +167,21 @@
                     <w:szCs w:val="44"/>
                   </w:rPr>
                 </w:pPr>
-                <w:r>
-                  <w:fldChar w:fldCharType="begin"/>
-                </w:r>
-                <w:r>
-                  <w:instrText xml:space="preserve"> FILENAME   \* MERGEFORMAT </w:instrText>
-                </w:r>
-                <w:r>
-                  <w:fldChar w:fldCharType="separate"/>
-                </w:r>
-                <w:r>
-                  <w:rPr>
-                    <w:rFonts w:asciiTheme="majorHAnsi" w:eastAsiaTheme="majorEastAsia" w:hAnsiTheme="majorHAnsi" w:cstheme="majorBidi"/>
-                    <w:noProof/>
-                  </w:rPr>
-                  <w:t>PRCD</w:t>
-                </w:r>
-                <w:r>
-                  <w:rPr>
-                    <w:noProof/>
-                  </w:rPr>
-                  <w:t>_VALDTN.docx</w:t>
-                </w:r>
-                <w:r>
-                  <w:rPr>
-                    <w:noProof/>
-                  </w:rPr>
-                  <w:fldChar w:fldCharType="end"/>
-                </w:r>
+                <w:fldSimple w:instr=" FILENAME   \* MERGEFORMAT ">
+                  <w:r>
+                    <w:rPr>
+                      <w:rFonts w:asciiTheme="majorHAnsi" w:eastAsiaTheme="majorEastAsia" w:hAnsiTheme="majorHAnsi" w:cstheme="majorBidi"/>
+                      <w:noProof/>
+                    </w:rPr>
+                    <w:t>PRCD</w:t>
+                  </w:r>
+                  <w:r>
+                    <w:rPr>
+                      <w:noProof/>
+                    </w:rPr>
+                    <w:t>_VALDTN.docx</w:t>
+                  </w:r>
+                </w:fldSimple>
               </w:p>
             </w:tc>
           </w:tr>
@@ -1439,6 +1426,7 @@
             <w:pPr>
               <w:pStyle w:val="ListParagraph"/>
             </w:pPr>
+            <w:commentRangeStart w:id="6"/>
           </w:p>
         </w:tc>
         <w:tc>
@@ -1483,6 +1471,7 @@
           </w:p>
         </w:tc>
       </w:tr>
+      <w:commentRangeEnd w:id="6"/>
       <w:tr>
         <w:tc>
           <w:tcPr>
@@ -1498,6 +1487,14 @@
               </w:numPr>
               <w:ind w:hanging="686"/>
             </w:pPr>
+            <w:r>
+              <w:rPr>
+                <w:rStyle w:val="CommentReference"/>
+                <w:b w:val="0"/>
+                <w:bCs w:val="0"/>
+              </w:rPr>
+              <w:commentReference w:id="6"/>
+            </w:r>
           </w:p>
         </w:tc>
         <w:tc>
@@ -1809,6 +1806,7 @@
             <w:pPr>
               <w:cnfStyle w:val="000000100000" w:firstRow="0" w:lastRow="0" w:firstColumn="0" w:lastColumn="0" w:oddVBand="0" w:evenVBand="0" w:oddHBand="1" w:evenHBand="0" w:firstRowFirstColumn="0" w:firstRowLastColumn="0" w:lastRowFirstColumn="0" w:lastRowLastColumn="0"/>
             </w:pPr>
+            <w:commentRangeStart w:id="7"/>
             <w:r>
               <w:t xml:space="preserve">Identify the acceptance criteria for </w:t>
             </w:r>
@@ -1817,6 +1815,13 @@
             </w:r>
             <w:r>
               <w:t>.</w:t>
+            </w:r>
+            <w:commentRangeEnd w:id="7"/>
+            <w:r>
+              <w:rPr>
+                <w:rStyle w:val="CommentReference"/>
+              </w:rPr>
+              <w:commentReference w:id="7"/>
             </w:r>
           </w:p>
         </w:tc>
@@ -2611,7 +2616,15 @@
           </w:tcPr>
           <w:p>
             <w:pPr>
+              <w:spacing w:after="0" w:line="240" w:lineRule="auto"/>
               <w:cnfStyle w:val="000000000000" w:firstRow="0" w:lastRow="0" w:firstColumn="0" w:lastColumn="0" w:oddVBand="0" w:evenVBand="0" w:oddHBand="0" w:evenHBand="0" w:firstRowFirstColumn="0" w:firstRowLastColumn="0" w:lastRowFirstColumn="0" w:lastRowLastColumn="0"/>
+              <w:rPr>
+                <w:ins w:id="8" w:author="Vaibhav Garg" w:date="2022-03-11T17:06:00Z"/>
+                <w:rFonts w:ascii="Times New Roman" w:hAnsi="Times New Roman"/>
+                <w:sz w:val="24"/>
+                <w:szCs w:val="24"/>
+                <w:lang w:val="en-IN" w:eastAsia="en-IN" w:bidi="ar-SA"/>
+              </w:rPr>
             </w:pPr>
             <w:r>
               <w:t>L</w:t>
@@ -2631,24 +2644,80 @@
             <w:r>
               <w:t xml:space="preserve"> </w:t>
             </w:r>
-            <w:r>
-              <w:t xml:space="preserve">in the </w:t>
-            </w:r>
-            <w:r>
-              <w:t>“</w:t>
-            </w:r>
-            <w:r>
-              <w:t>Review</w:t>
-            </w:r>
-            <w:r>
-              <w:t xml:space="preserve"> and Testing </w:t>
-            </w:r>
-            <w:r>
-              <w:t xml:space="preserve">Defects </w:t>
-            </w:r>
-            <w:r>
-              <w:t>Log”</w:t>
-            </w:r>
+            <w:del w:id="9" w:author="Vaibhav Garg" w:date="2022-03-11T17:06:00Z">
+              <w:r>
+                <w:delText>in the</w:delText>
+              </w:r>
+            </w:del>
+            <w:del w:id="10" w:author="Vaibhav Garg" w:date="2022-03-11T17:07:00Z">
+              <w:r>
+                <w:delText xml:space="preserve"> </w:delText>
+              </w:r>
+            </w:del>
+            <w:ins w:id="11" w:author="Vaibhav Garg" w:date="2022-03-11T17:06:00Z">
+              <w:r>
+                <w:t xml:space="preserve">using </w:t>
+              </w:r>
+            </w:ins>
+            <w:ins w:id="12" w:author="Vaibhav Garg" w:date="2022-03-11T17:07:00Z">
+              <w:r>
+                <w:t>Incident Management module</w:t>
+              </w:r>
+            </w:ins>
+            <w:ins w:id="13" w:author="Vaibhav Garg" w:date="2022-03-11T17:06:00Z">
+              <w:r>
+                <w:t xml:space="preserve"> of in </w:t>
+              </w:r>
+              <w:proofErr w:type="spellStart"/>
+              <w:r>
+                <w:t>GIL.ef</w:t>
+              </w:r>
+              <w:proofErr w:type="spellEnd"/>
+              <w:r>
+                <w:rPr>
+                  <w:rStyle w:val="FootnoteReference"/>
+                </w:rPr>
+                <w:footnoteReference w:id="1"/>
+              </w:r>
+            </w:ins>
+            <w:ins w:id="16" w:author="Vaibhav Garg" w:date="2022-03-11T17:07:00Z">
+              <w:r>
+                <w:t xml:space="preserve"> using “Validation” category.</w:t>
+              </w:r>
+            </w:ins>
+            <w:ins w:id="17" w:author="Vaibhav Garg" w:date="2022-03-11T17:06:00Z">
+              <w:r>
+                <w:rPr>
+                  <w:rFonts w:ascii="Times New Roman" w:hAnsi="Times New Roman"/>
+                  <w:sz w:val="24"/>
+                  <w:szCs w:val="24"/>
+                  <w:lang w:val="en-IN" w:eastAsia="en-IN" w:bidi="ar-SA"/>
+                </w:rPr>
+                <w:t xml:space="preserve"> </w:t>
+              </w:r>
+            </w:ins>
+          </w:p>
+          <w:p>
+            <w:pPr>
+              <w:cnfStyle w:val="000000000000" w:firstRow="0" w:lastRow="0" w:firstColumn="0" w:lastColumn="0" w:oddVBand="0" w:evenVBand="0" w:oddHBand="0" w:evenHBand="0" w:firstRowFirstColumn="0" w:firstRowLastColumn="0" w:lastRowFirstColumn="0" w:lastRowLastColumn="0"/>
+            </w:pPr>
+            <w:del w:id="18" w:author="Vaibhav Garg" w:date="2022-03-11T17:06:00Z">
+              <w:r>
+                <w:delText>“</w:delText>
+              </w:r>
+              <w:r>
+                <w:delText>Review</w:delText>
+              </w:r>
+              <w:r>
+                <w:delText xml:space="preserve"> and Testing </w:delText>
+              </w:r>
+              <w:r>
+                <w:delText xml:space="preserve">Defects </w:delText>
+              </w:r>
+              <w:r>
+                <w:delText>Log”</w:delText>
+              </w:r>
+            </w:del>
           </w:p>
           <w:p>
             <w:pPr>
@@ -2673,7 +2742,31 @@
               <w:cnfStyle w:val="000000000000" w:firstRow="0" w:lastRow="0" w:firstColumn="0" w:lastColumn="0" w:oddVBand="0" w:evenVBand="0" w:oddHBand="0" w:evenHBand="0" w:firstRowFirstColumn="0" w:firstRowLastColumn="0" w:lastRowFirstColumn="0" w:lastRowLastColumn="0"/>
             </w:pPr>
             <w:r>
-              <w:t>Classification of defects (functional and non-functional)</w:t>
+              <w:t>Classification of defects (functional</w:t>
+            </w:r>
+            <w:ins w:id="19" w:author="Vaibhav Garg" w:date="2022-03-11T17:07:00Z">
+              <w:r>
+                <w:t>,</w:t>
+              </w:r>
+            </w:ins>
+            <w:r>
+              <w:t xml:space="preserve"> </w:t>
+            </w:r>
+            <w:del w:id="20" w:author="Vaibhav Garg" w:date="2022-03-11T17:07:00Z">
+              <w:r>
+                <w:delText xml:space="preserve">and </w:delText>
+              </w:r>
+            </w:del>
+            <w:r>
+              <w:t>non-functional</w:t>
+            </w:r>
+            <w:ins w:id="21" w:author="Vaibhav Garg" w:date="2022-03-11T17:07:00Z">
+              <w:r>
+                <w:t xml:space="preserve"> or observation</w:t>
+              </w:r>
+            </w:ins>
+            <w:r>
+              <w:t>)</w:t>
             </w:r>
           </w:p>
         </w:tc>
@@ -2867,7 +2960,11 @@
               <w:cnfStyle w:val="000000100000" w:firstRow="0" w:lastRow="0" w:firstColumn="0" w:lastColumn="0" w:oddVBand="0" w:evenVBand="0" w:oddHBand="1" w:evenHBand="0" w:firstRowFirstColumn="0" w:firstRowLastColumn="0" w:lastRowFirstColumn="0" w:lastRowLastColumn="0"/>
             </w:pPr>
             <w:r>
-              <w:t>Assign the defect to the concerned person responsible for the identified module</w:t>
+              <w:t xml:space="preserve">Assign the defect to the concerned person responsible for the </w:t>
+            </w:r>
+            <w:r>
+              <w:lastRenderedPageBreak/>
+              <w:t>identified module</w:t>
             </w:r>
             <w:r>
               <w:t xml:space="preserve">. </w:t>
@@ -2883,6 +2980,7 @@
               <w:cnfStyle w:val="000000100000" w:firstRow="0" w:lastRow="0" w:firstColumn="0" w:lastColumn="0" w:oddVBand="0" w:evenVBand="0" w:oddHBand="1" w:evenHBand="0" w:firstRowFirstColumn="0" w:firstRowLastColumn="0" w:lastRowFirstColumn="0" w:lastRowLastColumn="0"/>
             </w:pPr>
             <w:r>
+              <w:lastRenderedPageBreak/>
               <w:t>Project Manager</w:t>
             </w:r>
           </w:p>
@@ -2973,20 +3071,46 @@
               <w:cnfStyle w:val="000000100000" w:firstRow="0" w:lastRow="0" w:firstColumn="0" w:lastColumn="0" w:oddVBand="0" w:evenVBand="0" w:oddHBand="1" w:evenHBand="0" w:firstRowFirstColumn="0" w:firstRowLastColumn="0" w:lastRowFirstColumn="0" w:lastRowLastColumn="0"/>
             </w:pPr>
             <w:r>
-              <w:t>Update the “</w:t>
-            </w:r>
-            <w:r>
-              <w:t>Review</w:t>
-            </w:r>
-            <w:r>
-              <w:t xml:space="preserve"> and Testing </w:t>
-            </w:r>
-            <w:r>
-              <w:t xml:space="preserve">Defect </w:t>
-            </w:r>
-            <w:r>
-              <w:t>Log” with the current status.</w:t>
-            </w:r>
+              <w:t>Update the</w:t>
+            </w:r>
+            <w:del w:id="22" w:author="Vaibhav Garg" w:date="2022-03-11T17:08:00Z">
+              <w:r>
+                <w:delText xml:space="preserve"> “</w:delText>
+              </w:r>
+              <w:r>
+                <w:delText>Review</w:delText>
+              </w:r>
+              <w:r>
+                <w:delText xml:space="preserve"> and Testing </w:delText>
+              </w:r>
+              <w:r>
+                <w:delText xml:space="preserve">Defect </w:delText>
+              </w:r>
+              <w:r>
+                <w:delText>Log”</w:delText>
+              </w:r>
+            </w:del>
+            <w:ins w:id="23" w:author="Vaibhav Garg" w:date="2022-03-11T17:08:00Z">
+              <w:r>
+                <w:t xml:space="preserve"> logged incident</w:t>
+              </w:r>
+            </w:ins>
+            <w:r>
+              <w:t xml:space="preserve"> with the </w:t>
+            </w:r>
+            <w:proofErr w:type="gramStart"/>
+            <w:r>
+              <w:t>current status</w:t>
+            </w:r>
+            <w:proofErr w:type="gramEnd"/>
+            <w:r>
+              <w:t>.</w:t>
+            </w:r>
+            <w:ins w:id="24" w:author="Vaibhav Garg" w:date="2022-03-11T17:08:00Z">
+              <w:r>
+                <w:t xml:space="preserve"> Resolve the incident</w:t>
+              </w:r>
+            </w:ins>
           </w:p>
         </w:tc>
         <w:tc>
@@ -3031,30 +3155,63 @@
             <w:r>
               <w:t>Revalidate the defects</w:t>
             </w:r>
-            <w:r>
-              <w:t xml:space="preserve"> and change the status to “closed” if resolved satisfactorily and “active” if not - in </w:t>
-            </w:r>
-            <w:r>
-              <w:t>“</w:t>
-            </w:r>
-            <w:r>
-              <w:t>Review</w:t>
-            </w:r>
-            <w:r>
-              <w:t xml:space="preserve"> and Testing </w:t>
-            </w:r>
-            <w:r>
-              <w:t xml:space="preserve">Defect </w:t>
-            </w:r>
-            <w:r>
-              <w:t>Log</w:t>
-            </w:r>
-            <w:r>
-              <w:t>”</w:t>
-            </w:r>
-            <w:r>
-              <w:t>.</w:t>
-            </w:r>
+            <w:ins w:id="25" w:author="Vaibhav Garg" w:date="2022-03-11T17:08:00Z">
+              <w:r>
+                <w:t>.</w:t>
+              </w:r>
+            </w:ins>
+            <w:r>
+              <w:t xml:space="preserve"> and change the status </w:t>
+            </w:r>
+            <w:del w:id="26" w:author="Vaibhav Garg" w:date="2022-03-11T17:08:00Z">
+              <w:r>
+                <w:delText xml:space="preserve">to “closed” if resolved satisfactorily and </w:delText>
+              </w:r>
+            </w:del>
+            <w:ins w:id="27" w:author="Vaibhav Garg" w:date="2022-03-11T17:08:00Z">
+              <w:r>
+                <w:t xml:space="preserve"> to </w:t>
+              </w:r>
+            </w:ins>
+            <w:r>
+              <w:t>“active” if not</w:t>
+            </w:r>
+            <w:ins w:id="28" w:author="Vaibhav Garg" w:date="2022-03-11T17:08:00Z">
+              <w:r>
+                <w:t xml:space="preserve"> resolved satis</w:t>
+              </w:r>
+            </w:ins>
+            <w:ins w:id="29" w:author="Vaibhav Garg" w:date="2022-03-11T17:09:00Z">
+              <w:r>
+                <w:t>factorily.</w:t>
+              </w:r>
+            </w:ins>
+            <w:del w:id="30" w:author="Vaibhav Garg" w:date="2022-03-11T17:09:00Z">
+              <w:r>
+                <w:delText xml:space="preserve"> - in </w:delText>
+              </w:r>
+              <w:r>
+                <w:delText>“</w:delText>
+              </w:r>
+              <w:r>
+                <w:delText>Review</w:delText>
+              </w:r>
+              <w:r>
+                <w:delText xml:space="preserve"> and Testing </w:delText>
+              </w:r>
+              <w:r>
+                <w:delText xml:space="preserve">Defect </w:delText>
+              </w:r>
+              <w:r>
+                <w:delText>Log</w:delText>
+              </w:r>
+              <w:r>
+                <w:delText>”</w:delText>
+              </w:r>
+              <w:r>
+                <w:delText>.</w:delText>
+              </w:r>
+            </w:del>
           </w:p>
         </w:tc>
         <w:tc>
@@ -3117,12 +3274,7 @@
               <w:cnfStyle w:val="000000100000" w:firstRow="0" w:lastRow="0" w:firstColumn="0" w:lastColumn="0" w:oddVBand="0" w:evenVBand="0" w:oddHBand="1" w:evenHBand="0" w:firstRowFirstColumn="0" w:firstRowLastColumn="0" w:lastRowFirstColumn="0" w:lastRowLastColumn="0"/>
             </w:pPr>
             <w:r>
-              <w:t>Pro</w:t>
-            </w:r>
-            <w:bookmarkStart w:id="6" w:name="_GoBack"/>
-            <w:bookmarkEnd w:id="6"/>
-            <w:r>
-              <w:t>ject Team</w:t>
+              <w:t>Project Team</w:t>
             </w:r>
           </w:p>
         </w:tc>
@@ -3209,8 +3361,16 @@
             <w:pPr>
               <w:cnfStyle w:val="000000100000" w:firstRow="0" w:lastRow="0" w:firstColumn="0" w:lastColumn="0" w:oddVBand="0" w:evenVBand="0" w:oddHBand="1" w:evenHBand="0" w:firstRowFirstColumn="0" w:firstRowLastColumn="0" w:lastRowFirstColumn="0" w:lastRowLastColumn="0"/>
             </w:pPr>
+            <w:commentRangeStart w:id="31"/>
             <w:r>
               <w:t>Generate a validation report using “Validation Report Template” (TMPL_VALRPT) on the successful completion of Validation.</w:t>
+            </w:r>
+            <w:commentRangeEnd w:id="31"/>
+            <w:r>
+              <w:rPr>
+                <w:rStyle w:val="CommentReference"/>
+              </w:rPr>
+              <w:commentReference w:id="31"/>
             </w:r>
           </w:p>
           <w:p>
@@ -3437,11 +3597,11 @@
       <w:pPr>
         <w:pStyle w:val="Heading1"/>
       </w:pPr>
-      <w:bookmarkStart w:id="7" w:name="_Toc426986278"/>
+      <w:bookmarkStart w:id="32" w:name="_Toc426986278"/>
       <w:r>
         <w:t>Verification</w:t>
       </w:r>
-      <w:bookmarkEnd w:id="7"/>
+      <w:bookmarkEnd w:id="32"/>
     </w:p>
     <w:p>
       <w:pPr>
@@ -3470,6 +3630,7 @@
         </w:numPr>
       </w:pPr>
       <w:r>
+        <w:lastRenderedPageBreak/>
         <w:t xml:space="preserve">Review </w:t>
       </w:r>
       <w:r>
@@ -3513,12 +3674,11 @@
       <w:pPr>
         <w:pStyle w:val="Heading1"/>
       </w:pPr>
-      <w:bookmarkStart w:id="8" w:name="_Toc426986279"/>
-      <w:r>
-        <w:lastRenderedPageBreak/>
+      <w:bookmarkStart w:id="33" w:name="_Toc426986279"/>
+      <w:r>
         <w:t>Guidelines</w:t>
       </w:r>
-      <w:bookmarkEnd w:id="8"/>
+      <w:bookmarkEnd w:id="33"/>
     </w:p>
     <w:p>
       <w:r>
@@ -3535,13 +3695,13 @@
       <w:pPr>
         <w:pStyle w:val="Heading2"/>
       </w:pPr>
-      <w:bookmarkStart w:id="9" w:name="_Toc266442356"/>
-      <w:bookmarkStart w:id="10" w:name="_Toc426986280"/>
+      <w:bookmarkStart w:id="34" w:name="_Toc266442356"/>
+      <w:bookmarkStart w:id="35" w:name="_Toc426986280"/>
       <w:r>
         <w:t>Definitions</w:t>
       </w:r>
-      <w:bookmarkEnd w:id="9"/>
-      <w:bookmarkEnd w:id="10"/>
+      <w:bookmarkEnd w:id="34"/>
+      <w:bookmarkEnd w:id="35"/>
     </w:p>
     <w:p>
       <w:pPr>
@@ -3666,11 +3826,11 @@
           <w:color w:val="auto"/>
         </w:rPr>
       </w:pPr>
-      <w:bookmarkStart w:id="11" w:name="_Toc426986281"/>
+      <w:bookmarkStart w:id="36" w:name="_Toc426986281"/>
       <w:r>
         <w:t>Applicable Measurements</w:t>
       </w:r>
-      <w:bookmarkEnd w:id="11"/>
+      <w:bookmarkEnd w:id="36"/>
     </w:p>
     <w:p>
       <w:pPr>
@@ -3688,11 +3848,11 @@
       <w:pPr>
         <w:pStyle w:val="Heading1"/>
       </w:pPr>
-      <w:bookmarkStart w:id="12" w:name="_Toc426986282"/>
+      <w:bookmarkStart w:id="37" w:name="_Toc426986282"/>
       <w:r>
         <w:t>Exit Criteria/Outputs</w:t>
       </w:r>
-      <w:bookmarkEnd w:id="12"/>
+      <w:bookmarkEnd w:id="37"/>
     </w:p>
     <w:p>
       <w:pPr>
@@ -3742,8 +3902,8 @@
       </w:pPr>
     </w:p>
     <w:sectPr>
-      <w:headerReference w:type="default" r:id="rId14"/>
-      <w:footerReference w:type="default" r:id="rId15"/>
+      <w:headerReference w:type="default" r:id="rId17"/>
+      <w:footerReference w:type="default" r:id="rId18"/>
       <w:pgSz w:w="12240" w:h="15840" w:code="1"/>
       <w:pgMar w:top="1440" w:right="1440" w:bottom="1440" w:left="1440" w:header="720" w:footer="720" w:gutter="0"/>
       <w:pgNumType w:start="0"/>
@@ -3755,8 +3915,85 @@
 </w:document>
 </file>
 
+<file path=word/comments.xml><?xml version="1.0" encoding="utf-8"?>
+<w:comments xmlns:wpc="http://schemas.microsoft.com/office/word/2010/wordprocessingCanvas" xmlns:cx="http://schemas.microsoft.com/office/drawing/2014/chartex" xmlns:cx1="http://schemas.microsoft.com/office/drawing/2015/9/8/chartex" xmlns:cx2="http://schemas.microsoft.com/office/drawing/2015/10/21/chartex" xmlns:cx3="http://schemas.microsoft.com/office/drawing/2016/5/9/chartex" xmlns:cx4="http://schemas.microsoft.com/office/drawing/2016/5/10/chartex" xmlns:cx5="http://schemas.microsoft.com/office/drawing/2016/5/11/chartex" xmlns:cx6="http://schemas.microsoft.com/office/drawing/2016/5/12/chartex" xmlns:cx7="http://schemas.microsoft.com/office/drawing/2016/5/13/chartex" xmlns:cx8="http://schemas.microsoft.com/office/drawing/2016/5/14/chartex" xmlns:mc="http://schemas.openxmlformats.org/markup-compatibility/2006" xmlns:aink="http://schemas.microsoft.com/office/drawing/2016/ink" xmlns:am3d="http://schemas.microsoft.com/office/drawing/2017/model3d" xmlns:o="urn:schemas-microsoft-com:office:office" xmlns:r="http://schemas.openxmlformats.org/officeDocument/2006/relationships" xmlns:m="http://schemas.openxmlformats.org/officeDocument/2006/math" xmlns:v="urn:schemas-microsoft-com:vml" xmlns:wp14="http://schemas.microsoft.com/office/word/2010/wordprocessingDrawing" xmlns:wp="http://schemas.openxmlformats.org/drawingml/2006/wordprocessingDrawing" xmlns:w10="urn:schemas-microsoft-com:office:word" xmlns:w="http://schemas.openxmlformats.org/wordprocessingml/2006/main" xmlns:w14="http://schemas.microsoft.com/office/word/2010/wordml" xmlns:w15="http://schemas.microsoft.com/office/word/2012/wordml" xmlns:w16cex="http://schemas.microsoft.com/office/word/2018/wordml/cex" xmlns:w16cid="http://schemas.microsoft.com/office/word/2016/wordml/cid" xmlns:w16="http://schemas.microsoft.com/office/word/2018/wordml" xmlns:w16sdtdh="http://schemas.microsoft.com/office/word/2020/wordml/sdtdatahash" xmlns:w16se="http://schemas.microsoft.com/office/word/2015/wordml/symex" xmlns:wpg="http://schemas.microsoft.com/office/word/2010/wordprocessingGroup" xmlns:wpi="http://schemas.microsoft.com/office/word/2010/wordprocessingInk" xmlns:wne="http://schemas.microsoft.com/office/word/2006/wordml" xmlns:wps="http://schemas.microsoft.com/office/word/2010/wordprocessingShape" mc:Ignorable="w14 w15 w16se w16cid w16 w16cex w16sdtdh wp14">
+  <w:comment w:id="6" w:author="Vaibhav Garg" w:date="2022-03-11T17:05:00Z" w:initials="VG">
+    <w:p>
+      <w:pPr>
+        <w:pStyle w:val="CommentText"/>
+      </w:pPr>
+      <w:r>
+        <w:rPr>
+          <w:rStyle w:val="CommentReference"/>
+        </w:rPr>
+        <w:annotationRef/>
+      </w:r>
+      <w:r>
+        <w:t>Decide on using TMS instead of templates</w:t>
+      </w:r>
+    </w:p>
+  </w:comment>
+  <w:comment w:id="7" w:author="Vaibhav Garg" w:date="2022-03-11T17:06:00Z" w:initials="VG">
+    <w:p>
+      <w:pPr>
+        <w:pStyle w:val="CommentText"/>
+      </w:pPr>
+      <w:r>
+        <w:rPr>
+          <w:rStyle w:val="CommentReference"/>
+        </w:rPr>
+        <w:annotationRef/>
+      </w:r>
+      <w:r>
+        <w:t>See above</w:t>
+      </w:r>
+    </w:p>
+  </w:comment>
+  <w:comment w:id="31" w:author="Vaibhav Garg" w:date="2022-03-11T17:09:00Z" w:initials="VG">
+    <w:p>
+      <w:pPr>
+        <w:pStyle w:val="CommentText"/>
+      </w:pPr>
+      <w:r>
+        <w:rPr>
+          <w:rStyle w:val="CommentReference"/>
+        </w:rPr>
+        <w:annotationRef/>
+      </w:r>
+      <w:r>
+        <w:t>How?</w:t>
+      </w:r>
+    </w:p>
+  </w:comment>
+</w:comments>
+</file>
+
+<file path=word/commentsExtended.xml><?xml version="1.0" encoding="utf-8"?>
+<w15:commentsEx xmlns:wpc="http://schemas.microsoft.com/office/word/2010/wordprocessingCanvas" xmlns:cx="http://schemas.microsoft.com/office/drawing/2014/chartex" xmlns:cx1="http://schemas.microsoft.com/office/drawing/2015/9/8/chartex" xmlns:cx2="http://schemas.microsoft.com/office/drawing/2015/10/21/chartex" xmlns:cx3="http://schemas.microsoft.com/office/drawing/2016/5/9/chartex" xmlns:cx4="http://schemas.microsoft.com/office/drawing/2016/5/10/chartex" xmlns:cx5="http://schemas.microsoft.com/office/drawing/2016/5/11/chartex" xmlns:cx6="http://schemas.microsoft.com/office/drawing/2016/5/12/chartex" xmlns:cx7="http://schemas.microsoft.com/office/drawing/2016/5/13/chartex" xmlns:cx8="http://schemas.microsoft.com/office/drawing/2016/5/14/chartex" xmlns:mc="http://schemas.openxmlformats.org/markup-compatibility/2006" xmlns:aink="http://schemas.microsoft.com/office/drawing/2016/ink" xmlns:am3d="http://schemas.microsoft.com/office/drawing/2017/model3d" xmlns:o="urn:schemas-microsoft-com:office:office" xmlns:r="http://schemas.openxmlformats.org/officeDocument/2006/relationships" xmlns:m="http://schemas.openxmlformats.org/officeDocument/2006/math" xmlns:v="urn:schemas-microsoft-com:vml" xmlns:wp14="http://schemas.microsoft.com/office/word/2010/wordprocessingDrawing" xmlns:wp="http://schemas.openxmlformats.org/drawingml/2006/wordprocessingDrawing" xmlns:w10="urn:schemas-microsoft-com:office:word" xmlns:w="http://schemas.openxmlformats.org/wordprocessingml/2006/main" xmlns:w14="http://schemas.microsoft.com/office/word/2010/wordml" xmlns:w15="http://schemas.microsoft.com/office/word/2012/wordml" xmlns:w16cex="http://schemas.microsoft.com/office/word/2018/wordml/cex" xmlns:w16cid="http://schemas.microsoft.com/office/word/2016/wordml/cid" xmlns:w16="http://schemas.microsoft.com/office/word/2018/wordml" xmlns:w16sdtdh="http://schemas.microsoft.com/office/word/2020/wordml/sdtdatahash" xmlns:w16se="http://schemas.microsoft.com/office/word/2015/wordml/symex" xmlns:wpg="http://schemas.microsoft.com/office/word/2010/wordprocessingGroup" xmlns:wpi="http://schemas.microsoft.com/office/word/2010/wordprocessingInk" xmlns:wne="http://schemas.microsoft.com/office/word/2006/wordml" xmlns:wps="http://schemas.microsoft.com/office/word/2010/wordprocessingShape" mc:Ignorable="w14 w15 w16se w16cid w16 w16cex w16sdtdh wp14">
+  <w15:commentEx w15:paraId="20A74FAD" w15:done="0"/>
+  <w15:commentEx w15:paraId="43D7AC05" w15:done="0"/>
+  <w15:commentEx w15:paraId="6F896A00" w15:done="0"/>
+</w15:commentsEx>
+</file>
+
+<file path=word/commentsExtensible.xml><?xml version="1.0" encoding="utf-8"?>
+<w16cex:commentsExtensible xmlns:wpc="http://schemas.microsoft.com/office/word/2010/wordprocessingCanvas" xmlns:cx="http://schemas.microsoft.com/office/drawing/2014/chartex" xmlns:cx1="http://schemas.microsoft.com/office/drawing/2015/9/8/chartex" xmlns:cx2="http://schemas.microsoft.com/office/drawing/2015/10/21/chartex" xmlns:cx3="http://schemas.microsoft.com/office/drawing/2016/5/9/chartex" xmlns:cx4="http://schemas.microsoft.com/office/drawing/2016/5/10/chartex" xmlns:cx5="http://schemas.microsoft.com/office/drawing/2016/5/11/chartex" xmlns:cx6="http://schemas.microsoft.com/office/drawing/2016/5/12/chartex" xmlns:cx7="http://schemas.microsoft.com/office/drawing/2016/5/13/chartex" xmlns:cx8="http://schemas.microsoft.com/office/drawing/2016/5/14/chartex" xmlns:mc="http://schemas.openxmlformats.org/markup-compatibility/2006" xmlns:aink="http://schemas.microsoft.com/office/drawing/2016/ink" xmlns:am3d="http://schemas.microsoft.com/office/drawing/2017/model3d" xmlns:o="urn:schemas-microsoft-com:office:office" xmlns:r="http://schemas.openxmlformats.org/officeDocument/2006/relationships" xmlns:m="http://schemas.openxmlformats.org/officeDocument/2006/math" xmlns:v="urn:schemas-microsoft-com:vml" xmlns:wp14="http://schemas.microsoft.com/office/word/2010/wordprocessingDrawing" xmlns:wp="http://schemas.openxmlformats.org/drawingml/2006/wordprocessingDrawing" xmlns:w10="urn:schemas-microsoft-com:office:word" xmlns:w="http://schemas.openxmlformats.org/wordprocessingml/2006/main" xmlns:w14="http://schemas.microsoft.com/office/word/2010/wordml" xmlns:w15="http://schemas.microsoft.com/office/word/2012/wordml" xmlns:w16cex="http://schemas.microsoft.com/office/word/2018/wordml/cex" xmlns:w16cid="http://schemas.microsoft.com/office/word/2016/wordml/cid" xmlns:w16="http://schemas.microsoft.com/office/word/2018/wordml" xmlns:w16sdtdh="http://schemas.microsoft.com/office/word/2020/wordml/sdtdatahash" xmlns:w16se="http://schemas.microsoft.com/office/word/2015/wordml/symex" xmlns:wpg="http://schemas.microsoft.com/office/word/2010/wordprocessingGroup" xmlns:wpi="http://schemas.microsoft.com/office/word/2010/wordprocessingInk" xmlns:wne="http://schemas.microsoft.com/office/word/2006/wordml" xmlns:wps="http://schemas.microsoft.com/office/word/2010/wordprocessingShape" mc:Ignorable="w14 w15 w16se w16cid w16 w16cex w16sdtdh wp14">
+  <w16cex:commentExtensible w16cex:durableId="25D5FFEE" w16cex:dateUtc="2022-03-11T11:35:00Z"/>
+  <w16cex:commentExtensible w16cex:durableId="25D60014" w16cex:dateUtc="2022-03-11T11:36:00Z"/>
+  <w16cex:commentExtensible w16cex:durableId="25D600CA" w16cex:dateUtc="2022-03-11T11:39:00Z"/>
+</w16cex:commentsExtensible>
+</file>
+
+<file path=word/commentsIds.xml><?xml version="1.0" encoding="utf-8"?>
+<w16cid:commentsIds xmlns:wpc="http://schemas.microsoft.com/office/word/2010/wordprocessingCanvas" xmlns:cx="http://schemas.microsoft.com/office/drawing/2014/chartex" xmlns:cx1="http://schemas.microsoft.com/office/drawing/2015/9/8/chartex" xmlns:cx2="http://schemas.microsoft.com/office/drawing/2015/10/21/chartex" xmlns:cx3="http://schemas.microsoft.com/office/drawing/2016/5/9/chartex" xmlns:cx4="http://schemas.microsoft.com/office/drawing/2016/5/10/chartex" xmlns:cx5="http://schemas.microsoft.com/office/drawing/2016/5/11/chartex" xmlns:cx6="http://schemas.microsoft.com/office/drawing/2016/5/12/chartex" xmlns:cx7="http://schemas.microsoft.com/office/drawing/2016/5/13/chartex" xmlns:cx8="http://schemas.microsoft.com/office/drawing/2016/5/14/chartex" xmlns:mc="http://schemas.openxmlformats.org/markup-compatibility/2006" xmlns:aink="http://schemas.microsoft.com/office/drawing/2016/ink" xmlns:am3d="http://schemas.microsoft.com/office/drawing/2017/model3d" xmlns:o="urn:schemas-microsoft-com:office:office" xmlns:r="http://schemas.openxmlformats.org/officeDocument/2006/relationships" xmlns:m="http://schemas.openxmlformats.org/officeDocument/2006/math" xmlns:v="urn:schemas-microsoft-com:vml" xmlns:wp14="http://schemas.microsoft.com/office/word/2010/wordprocessingDrawing" xmlns:wp="http://schemas.openxmlformats.org/drawingml/2006/wordprocessingDrawing" xmlns:w10="urn:schemas-microsoft-com:office:word" xmlns:w="http://schemas.openxmlformats.org/wordprocessingml/2006/main" xmlns:w14="http://schemas.microsoft.com/office/word/2010/wordml" xmlns:w15="http://schemas.microsoft.com/office/word/2012/wordml" xmlns:w16cex="http://schemas.microsoft.com/office/word/2018/wordml/cex" xmlns:w16cid="http://schemas.microsoft.com/office/word/2016/wordml/cid" xmlns:w16="http://schemas.microsoft.com/office/word/2018/wordml" xmlns:w16sdtdh="http://schemas.microsoft.com/office/word/2020/wordml/sdtdatahash" xmlns:w16se="http://schemas.microsoft.com/office/word/2015/wordml/symex" xmlns:wpg="http://schemas.microsoft.com/office/word/2010/wordprocessingGroup" xmlns:wpi="http://schemas.microsoft.com/office/word/2010/wordprocessingInk" xmlns:wne="http://schemas.microsoft.com/office/word/2006/wordml" xmlns:wps="http://schemas.microsoft.com/office/word/2010/wordprocessingShape" mc:Ignorable="w14 w15 w16se w16cid w16 w16cex w16sdtdh wp14">
+  <w16cid:commentId w16cid:paraId="20A74FAD" w16cid:durableId="25D5FFEE"/>
+  <w16cid:commentId w16cid:paraId="43D7AC05" w16cid:durableId="25D60014"/>
+  <w16cid:commentId w16cid:paraId="6F896A00" w16cid:durableId="25D600CA"/>
+</w16cid:commentsIds>
+</file>
+
 <file path=word/endnotes.xml><?xml version="1.0" encoding="utf-8"?>
-<w:endnotes xmlns:wpc="http://schemas.microsoft.com/office/word/2010/wordprocessingCanvas" xmlns:mc="http://schemas.openxmlformats.org/markup-compatibility/2006" xmlns:o="urn:schemas-microsoft-com:office:office" xmlns:r="http://schemas.openxmlformats.org/officeDocument/2006/relationships" xmlns:m="http://schemas.openxmlformats.org/officeDocument/2006/math" xmlns:v="urn:schemas-microsoft-com:vml" xmlns:wp14="http://schemas.microsoft.com/office/word/2010/wordprocessingDrawing" xmlns:wp="http://schemas.openxmlformats.org/drawingml/2006/wordprocessingDrawing" xmlns:w10="urn:schemas-microsoft-com:office:word" xmlns:w="http://schemas.openxmlformats.org/wordprocessingml/2006/main" xmlns:w14="http://schemas.microsoft.com/office/word/2010/wordml" xmlns:wpg="http://schemas.microsoft.com/office/word/2010/wordprocessingGroup" xmlns:wpi="http://schemas.microsoft.com/office/word/2010/wordprocessingInk" xmlns:wne="http://schemas.microsoft.com/office/word/2006/wordml" xmlns:wps="http://schemas.microsoft.com/office/word/2010/wordprocessingShape" mc:Ignorable="w14 wp14">
+<w:endnotes xmlns:wpc="http://schemas.microsoft.com/office/word/2010/wordprocessingCanvas" xmlns:cx="http://schemas.microsoft.com/office/drawing/2014/chartex" xmlns:cx1="http://schemas.microsoft.com/office/drawing/2015/9/8/chartex" xmlns:cx2="http://schemas.microsoft.com/office/drawing/2015/10/21/chartex" xmlns:cx3="http://schemas.microsoft.com/office/drawing/2016/5/9/chartex" xmlns:cx4="http://schemas.microsoft.com/office/drawing/2016/5/10/chartex" xmlns:cx5="http://schemas.microsoft.com/office/drawing/2016/5/11/chartex" xmlns:cx6="http://schemas.microsoft.com/office/drawing/2016/5/12/chartex" xmlns:cx7="http://schemas.microsoft.com/office/drawing/2016/5/13/chartex" xmlns:cx8="http://schemas.microsoft.com/office/drawing/2016/5/14/chartex" xmlns:mc="http://schemas.openxmlformats.org/markup-compatibility/2006" xmlns:aink="http://schemas.microsoft.com/office/drawing/2016/ink" xmlns:am3d="http://schemas.microsoft.com/office/drawing/2017/model3d" xmlns:o="urn:schemas-microsoft-com:office:office" xmlns:r="http://schemas.openxmlformats.org/officeDocument/2006/relationships" xmlns:m="http://schemas.openxmlformats.org/officeDocument/2006/math" xmlns:v="urn:schemas-microsoft-com:vml" xmlns:wp14="http://schemas.microsoft.com/office/word/2010/wordprocessingDrawing" xmlns:wp="http://schemas.openxmlformats.org/drawingml/2006/wordprocessingDrawing" xmlns:w10="urn:schemas-microsoft-com:office:word" xmlns:w="http://schemas.openxmlformats.org/wordprocessingml/2006/main" xmlns:w14="http://schemas.microsoft.com/office/word/2010/wordml" xmlns:w15="http://schemas.microsoft.com/office/word/2012/wordml" xmlns:w16cex="http://schemas.microsoft.com/office/word/2018/wordml/cex" xmlns:w16cid="http://schemas.microsoft.com/office/word/2016/wordml/cid" xmlns:w16="http://schemas.microsoft.com/office/word/2018/wordml" xmlns:w16sdtdh="http://schemas.microsoft.com/office/word/2020/wordml/sdtdatahash" xmlns:w16se="http://schemas.microsoft.com/office/word/2015/wordml/symex" xmlns:wpg="http://schemas.microsoft.com/office/word/2010/wordprocessingGroup" xmlns:wpi="http://schemas.microsoft.com/office/word/2010/wordprocessingInk" xmlns:wne="http://schemas.microsoft.com/office/word/2006/wordml" xmlns:wps="http://schemas.microsoft.com/office/word/2010/wordprocessingShape" mc:Ignorable="w14 w15 w16se w16cid w16 w16cex w16sdtdh wp14">
   <w:endnote w:type="separator" w:id="-1">
     <w:p>
       <w:r>
@@ -3775,7 +4012,7 @@
 </file>
 
 <file path=word/footer1.xml><?xml version="1.0" encoding="utf-8"?>
-<w:ftr xmlns:wpc="http://schemas.microsoft.com/office/word/2010/wordprocessingCanvas" xmlns:mc="http://schemas.openxmlformats.org/markup-compatibility/2006" xmlns:o="urn:schemas-microsoft-com:office:office" xmlns:r="http://schemas.openxmlformats.org/officeDocument/2006/relationships" xmlns:m="http://schemas.openxmlformats.org/officeDocument/2006/math" xmlns:v="urn:schemas-microsoft-com:vml" xmlns:wp14="http://schemas.microsoft.com/office/word/2010/wordprocessingDrawing" xmlns:wp="http://schemas.openxmlformats.org/drawingml/2006/wordprocessingDrawing" xmlns:w10="urn:schemas-microsoft-com:office:word" xmlns:w="http://schemas.openxmlformats.org/wordprocessingml/2006/main" xmlns:w14="http://schemas.microsoft.com/office/word/2010/wordml" xmlns:wpg="http://schemas.microsoft.com/office/word/2010/wordprocessingGroup" xmlns:wpi="http://schemas.microsoft.com/office/word/2010/wordprocessingInk" xmlns:wne="http://schemas.microsoft.com/office/word/2006/wordml" xmlns:wps="http://schemas.microsoft.com/office/word/2010/wordprocessingShape" mc:Ignorable="w14 wp14">
+<w:ftr xmlns:wpc="http://schemas.microsoft.com/office/word/2010/wordprocessingCanvas" xmlns:cx="http://schemas.microsoft.com/office/drawing/2014/chartex" xmlns:cx1="http://schemas.microsoft.com/office/drawing/2015/9/8/chartex" xmlns:cx2="http://schemas.microsoft.com/office/drawing/2015/10/21/chartex" xmlns:cx3="http://schemas.microsoft.com/office/drawing/2016/5/9/chartex" xmlns:cx4="http://schemas.microsoft.com/office/drawing/2016/5/10/chartex" xmlns:cx5="http://schemas.microsoft.com/office/drawing/2016/5/11/chartex" xmlns:cx6="http://schemas.microsoft.com/office/drawing/2016/5/12/chartex" xmlns:cx7="http://schemas.microsoft.com/office/drawing/2016/5/13/chartex" xmlns:cx8="http://schemas.microsoft.com/office/drawing/2016/5/14/chartex" xmlns:mc="http://schemas.openxmlformats.org/markup-compatibility/2006" xmlns:aink="http://schemas.microsoft.com/office/drawing/2016/ink" xmlns:am3d="http://schemas.microsoft.com/office/drawing/2017/model3d" xmlns:o="urn:schemas-microsoft-com:office:office" xmlns:r="http://schemas.openxmlformats.org/officeDocument/2006/relationships" xmlns:m="http://schemas.openxmlformats.org/officeDocument/2006/math" xmlns:v="urn:schemas-microsoft-com:vml" xmlns:wp14="http://schemas.microsoft.com/office/word/2010/wordprocessingDrawing" xmlns:wp="http://schemas.openxmlformats.org/drawingml/2006/wordprocessingDrawing" xmlns:w10="urn:schemas-microsoft-com:office:word" xmlns:w="http://schemas.openxmlformats.org/wordprocessingml/2006/main" xmlns:w14="http://schemas.microsoft.com/office/word/2010/wordml" xmlns:w15="http://schemas.microsoft.com/office/word/2012/wordml" xmlns:w16cex="http://schemas.microsoft.com/office/word/2018/wordml/cex" xmlns:w16cid="http://schemas.microsoft.com/office/word/2016/wordml/cid" xmlns:w16="http://schemas.microsoft.com/office/word/2018/wordml" xmlns:w16sdtdh="http://schemas.microsoft.com/office/word/2020/wordml/sdtdatahash" xmlns:w16se="http://schemas.microsoft.com/office/word/2015/wordml/symex" xmlns:wpg="http://schemas.microsoft.com/office/word/2010/wordprocessingGroup" xmlns:wpi="http://schemas.microsoft.com/office/word/2010/wordprocessingInk" xmlns:wne="http://schemas.microsoft.com/office/word/2006/wordml" xmlns:wps="http://schemas.microsoft.com/office/word/2010/wordprocessingShape" mc:Ignorable="w14 w15 w16se w16cid w16 w16cex w16sdtdh wp14">
   <w:p>
     <w:pPr>
       <w:jc w:val="center"/>
@@ -3796,7 +4033,7 @@
 </file>
 
 <file path=word/footnotes.xml><?xml version="1.0" encoding="utf-8"?>
-<w:footnotes xmlns:wpc="http://schemas.microsoft.com/office/word/2010/wordprocessingCanvas" xmlns:mc="http://schemas.openxmlformats.org/markup-compatibility/2006" xmlns:o="urn:schemas-microsoft-com:office:office" xmlns:r="http://schemas.openxmlformats.org/officeDocument/2006/relationships" xmlns:m="http://schemas.openxmlformats.org/officeDocument/2006/math" xmlns:v="urn:schemas-microsoft-com:vml" xmlns:wp14="http://schemas.microsoft.com/office/word/2010/wordprocessingDrawing" xmlns:wp="http://schemas.openxmlformats.org/drawingml/2006/wordprocessingDrawing" xmlns:w10="urn:schemas-microsoft-com:office:word" xmlns:w="http://schemas.openxmlformats.org/wordprocessingml/2006/main" xmlns:w14="http://schemas.microsoft.com/office/word/2010/wordml" xmlns:wpg="http://schemas.microsoft.com/office/word/2010/wordprocessingGroup" xmlns:wpi="http://schemas.microsoft.com/office/word/2010/wordprocessingInk" xmlns:wne="http://schemas.microsoft.com/office/word/2006/wordml" xmlns:wps="http://schemas.microsoft.com/office/word/2010/wordprocessingShape" mc:Ignorable="w14 wp14">
+<w:footnotes xmlns:wpc="http://schemas.microsoft.com/office/word/2010/wordprocessingCanvas" xmlns:cx="http://schemas.microsoft.com/office/drawing/2014/chartex" xmlns:cx1="http://schemas.microsoft.com/office/drawing/2015/9/8/chartex" xmlns:cx2="http://schemas.microsoft.com/office/drawing/2015/10/21/chartex" xmlns:cx3="http://schemas.microsoft.com/office/drawing/2016/5/9/chartex" xmlns:cx4="http://schemas.microsoft.com/office/drawing/2016/5/10/chartex" xmlns:cx5="http://schemas.microsoft.com/office/drawing/2016/5/11/chartex" xmlns:cx6="http://schemas.microsoft.com/office/drawing/2016/5/12/chartex" xmlns:cx7="http://schemas.microsoft.com/office/drawing/2016/5/13/chartex" xmlns:cx8="http://schemas.microsoft.com/office/drawing/2016/5/14/chartex" xmlns:mc="http://schemas.openxmlformats.org/markup-compatibility/2006" xmlns:aink="http://schemas.microsoft.com/office/drawing/2016/ink" xmlns:am3d="http://schemas.microsoft.com/office/drawing/2017/model3d" xmlns:o="urn:schemas-microsoft-com:office:office" xmlns:r="http://schemas.openxmlformats.org/officeDocument/2006/relationships" xmlns:m="http://schemas.openxmlformats.org/officeDocument/2006/math" xmlns:v="urn:schemas-microsoft-com:vml" xmlns:wp14="http://schemas.microsoft.com/office/word/2010/wordprocessingDrawing" xmlns:wp="http://schemas.openxmlformats.org/drawingml/2006/wordprocessingDrawing" xmlns:w10="urn:schemas-microsoft-com:office:word" xmlns:w="http://schemas.openxmlformats.org/wordprocessingml/2006/main" xmlns:w14="http://schemas.microsoft.com/office/word/2010/wordml" xmlns:w15="http://schemas.microsoft.com/office/word/2012/wordml" xmlns:w16cex="http://schemas.microsoft.com/office/word/2018/wordml/cex" xmlns:w16cid="http://schemas.microsoft.com/office/word/2016/wordml/cid" xmlns:w16="http://schemas.microsoft.com/office/word/2018/wordml" xmlns:w16sdtdh="http://schemas.microsoft.com/office/word/2020/wordml/sdtdatahash" xmlns:w16se="http://schemas.microsoft.com/office/word/2015/wordml/symex" xmlns:wpg="http://schemas.microsoft.com/office/word/2010/wordprocessingGroup" xmlns:wpi="http://schemas.microsoft.com/office/word/2010/wordprocessingInk" xmlns:wne="http://schemas.microsoft.com/office/word/2006/wordml" xmlns:wps="http://schemas.microsoft.com/office/word/2010/wordprocessingShape" mc:Ignorable="w14 w15 w16se w16cid w16 w16cex w16sdtdh wp14">
   <w:footnote w:type="separator" w:id="-1">
     <w:p>
       <w:r>
@@ -3809,60 +4046,58 @@
       <w:r>
         <w:continuationSeparator/>
       </w:r>
+    </w:p>
+  </w:footnote>
+  <w:footnote w:id="1">
+    <w:p>
+      <w:pPr>
+        <w:pStyle w:val="FootnoteText"/>
+        <w:rPr>
+          <w:ins w:id="14" w:author="Vaibhav Garg" w:date="2022-03-11T17:06:00Z"/>
+        </w:rPr>
+      </w:pPr>
+      <w:ins w:id="15" w:author="Vaibhav Garg" w:date="2022-03-11T17:06:00Z">
+        <w:r>
+          <w:rPr>
+            <w:rStyle w:val="FootnoteReference"/>
+          </w:rPr>
+          <w:footnoteRef/>
+        </w:r>
+        <w:r>
+          <w:t xml:space="preserve"> https://gil.einframe.com</w:t>
+        </w:r>
+      </w:ins>
     </w:p>
   </w:footnote>
 </w:footnotes>
 </file>
 
 <file path=word/header1.xml><?xml version="1.0" encoding="utf-8"?>
-<w:hdr xmlns:wpc="http://schemas.microsoft.com/office/word/2010/wordprocessingCanvas" xmlns:mc="http://schemas.openxmlformats.org/markup-compatibility/2006" xmlns:o="urn:schemas-microsoft-com:office:office" xmlns:r="http://schemas.openxmlformats.org/officeDocument/2006/relationships" xmlns:m="http://schemas.openxmlformats.org/officeDocument/2006/math" xmlns:v="urn:schemas-microsoft-com:vml" xmlns:wp14="http://schemas.microsoft.com/office/word/2010/wordprocessingDrawing" xmlns:wp="http://schemas.openxmlformats.org/drawingml/2006/wordprocessingDrawing" xmlns:w10="urn:schemas-microsoft-com:office:word" xmlns:w="http://schemas.openxmlformats.org/wordprocessingml/2006/main" xmlns:w14="http://schemas.microsoft.com/office/word/2010/wordml" xmlns:wpg="http://schemas.microsoft.com/office/word/2010/wordprocessingGroup" xmlns:wpi="http://schemas.microsoft.com/office/word/2010/wordprocessingInk" xmlns:wne="http://schemas.microsoft.com/office/word/2006/wordml" xmlns:wps="http://schemas.microsoft.com/office/word/2010/wordprocessingShape" mc:Ignorable="w14 wp14">
+<w:hdr xmlns:wpc="http://schemas.microsoft.com/office/word/2010/wordprocessingCanvas" xmlns:cx="http://schemas.microsoft.com/office/drawing/2014/chartex" xmlns:cx1="http://schemas.microsoft.com/office/drawing/2015/9/8/chartex" xmlns:cx2="http://schemas.microsoft.com/office/drawing/2015/10/21/chartex" xmlns:cx3="http://schemas.microsoft.com/office/drawing/2016/5/9/chartex" xmlns:cx4="http://schemas.microsoft.com/office/drawing/2016/5/10/chartex" xmlns:cx5="http://schemas.microsoft.com/office/drawing/2016/5/11/chartex" xmlns:cx6="http://schemas.microsoft.com/office/drawing/2016/5/12/chartex" xmlns:cx7="http://schemas.microsoft.com/office/drawing/2016/5/13/chartex" xmlns:cx8="http://schemas.microsoft.com/office/drawing/2016/5/14/chartex" xmlns:mc="http://schemas.openxmlformats.org/markup-compatibility/2006" xmlns:aink="http://schemas.microsoft.com/office/drawing/2016/ink" xmlns:am3d="http://schemas.microsoft.com/office/drawing/2017/model3d" xmlns:o="urn:schemas-microsoft-com:office:office" xmlns:r="http://schemas.openxmlformats.org/officeDocument/2006/relationships" xmlns:m="http://schemas.openxmlformats.org/officeDocument/2006/math" xmlns:v="urn:schemas-microsoft-com:vml" xmlns:wp14="http://schemas.microsoft.com/office/word/2010/wordprocessingDrawing" xmlns:wp="http://schemas.openxmlformats.org/drawingml/2006/wordprocessingDrawing" xmlns:w10="urn:schemas-microsoft-com:office:word" xmlns:w="http://schemas.openxmlformats.org/wordprocessingml/2006/main" xmlns:w14="http://schemas.microsoft.com/office/word/2010/wordml" xmlns:w15="http://schemas.microsoft.com/office/word/2012/wordml" xmlns:w16cex="http://schemas.microsoft.com/office/word/2018/wordml/cex" xmlns:w16cid="http://schemas.microsoft.com/office/word/2016/wordml/cid" xmlns:w16="http://schemas.microsoft.com/office/word/2018/wordml" xmlns:w16sdtdh="http://schemas.microsoft.com/office/word/2020/wordml/sdtdatahash" xmlns:w16se="http://schemas.microsoft.com/office/word/2015/wordml/symex" xmlns:wpg="http://schemas.microsoft.com/office/word/2010/wordprocessingGroup" xmlns:wpi="http://schemas.microsoft.com/office/word/2010/wordprocessingInk" xmlns:wne="http://schemas.microsoft.com/office/word/2006/wordml" xmlns:wps="http://schemas.microsoft.com/office/word/2010/wordprocessingShape" mc:Ignorable="w14 w15 w16se w16cid w16 w16cex w16sdtdh wp14">
   <w:p>
-    <w:r>
-      <w:fldChar w:fldCharType="begin"/>
-    </w:r>
-    <w:r>
-      <w:instrText xml:space="preserve"> TITLE   \* MERGEFORMAT </w:instrText>
-    </w:r>
-    <w:r>
-      <w:fldChar w:fldCharType="separate"/>
-    </w:r>
-    <w:r>
-      <w:t xml:space="preserve">Validation Procedure </w:t>
-    </w:r>
-    <w:r>
-      <w:fldChar w:fldCharType="end"/>
-    </w:r>
+    <w:fldSimple w:instr=" TITLE   \* MERGEFORMAT ">
+      <w:r>
+        <w:t xml:space="preserve">Validation Procedure </w:t>
+      </w:r>
+    </w:fldSimple>
     <w:r>
       <w:br/>
     </w:r>
-    <w:r>
-      <w:fldChar w:fldCharType="begin"/>
-    </w:r>
-    <w:r>
-      <w:instrText xml:space="preserve"> FILENAME   \* MERGEFORMAT </w:instrText>
-    </w:r>
-    <w:r>
-      <w:fldChar w:fldCharType="separate"/>
-    </w:r>
-    <w:r>
-      <w:rPr>
-        <w:noProof/>
-      </w:rPr>
-      <w:t>PRCD_VALDTN</w:t>
-    </w:r>
-    <w:r>
-      <w:rPr>
-        <w:noProof/>
-      </w:rPr>
-      <w:fldChar w:fldCharType="end"/>
-    </w:r>
+    <w:fldSimple w:instr=" FILENAME   \* MERGEFORMAT ">
+      <w:r>
+        <w:rPr>
+          <w:noProof/>
+        </w:rPr>
+        <w:t>PRCD_VALDTN</w:t>
+      </w:r>
+    </w:fldSimple>
   </w:p>
 </w:hdr>
 </file>
 
 <file path=word/numbering.xml><?xml version="1.0" encoding="utf-8"?>
-<w:numbering xmlns:wpc="http://schemas.microsoft.com/office/word/2010/wordprocessingCanvas" xmlns:mc="http://schemas.openxmlformats.org/markup-compatibility/2006" xmlns:o="urn:schemas-microsoft-com:office:office" xmlns:r="http://schemas.openxmlformats.org/officeDocument/2006/relationships" xmlns:m="http://schemas.openxmlformats.org/officeDocument/2006/math" xmlns:v="urn:schemas-microsoft-com:vml" xmlns:wp14="http://schemas.microsoft.com/office/word/2010/wordprocessingDrawing" xmlns:wp="http://schemas.openxmlformats.org/drawingml/2006/wordprocessingDrawing" xmlns:w10="urn:schemas-microsoft-com:office:word" xmlns:w="http://schemas.openxmlformats.org/wordprocessingml/2006/main" xmlns:w14="http://schemas.microsoft.com/office/word/2010/wordml" xmlns:wpg="http://schemas.microsoft.com/office/word/2010/wordprocessingGroup" xmlns:wpi="http://schemas.microsoft.com/office/word/2010/wordprocessingInk" xmlns:wne="http://schemas.microsoft.com/office/word/2006/wordml" xmlns:wps="http://schemas.microsoft.com/office/word/2010/wordprocessingShape" mc:Ignorable="w14 wp14">
-  <w:abstractNum w:abstractNumId="0">
+<w:numbering xmlns:wpc="http://schemas.microsoft.com/office/word/2010/wordprocessingCanvas" xmlns:cx="http://schemas.microsoft.com/office/drawing/2014/chartex" xmlns:cx1="http://schemas.microsoft.com/office/drawing/2015/9/8/chartex" xmlns:cx2="http://schemas.microsoft.com/office/drawing/2015/10/21/chartex" xmlns:cx3="http://schemas.microsoft.com/office/drawing/2016/5/9/chartex" xmlns:cx4="http://schemas.microsoft.com/office/drawing/2016/5/10/chartex" xmlns:cx5="http://schemas.microsoft.com/office/drawing/2016/5/11/chartex" xmlns:cx6="http://schemas.microsoft.com/office/drawing/2016/5/12/chartex" xmlns:cx7="http://schemas.microsoft.com/office/drawing/2016/5/13/chartex" xmlns:cx8="http://schemas.microsoft.com/office/drawing/2016/5/14/chartex" xmlns:mc="http://schemas.openxmlformats.org/markup-compatibility/2006" xmlns:aink="http://schemas.microsoft.com/office/drawing/2016/ink" xmlns:am3d="http://schemas.microsoft.com/office/drawing/2017/model3d" xmlns:o="urn:schemas-microsoft-com:office:office" xmlns:r="http://schemas.openxmlformats.org/officeDocument/2006/relationships" xmlns:m="http://schemas.openxmlformats.org/officeDocument/2006/math" xmlns:v="urn:schemas-microsoft-com:vml" xmlns:wp14="http://schemas.microsoft.com/office/word/2010/wordprocessingDrawing" xmlns:wp="http://schemas.openxmlformats.org/drawingml/2006/wordprocessingDrawing" xmlns:w10="urn:schemas-microsoft-com:office:word" xmlns:w="http://schemas.openxmlformats.org/wordprocessingml/2006/main" xmlns:w14="http://schemas.microsoft.com/office/word/2010/wordml" xmlns:w15="http://schemas.microsoft.com/office/word/2012/wordml" xmlns:w16cex="http://schemas.microsoft.com/office/word/2018/wordml/cex" xmlns:w16cid="http://schemas.microsoft.com/office/word/2016/wordml/cid" xmlns:w16="http://schemas.microsoft.com/office/word/2018/wordml" xmlns:w16sdtdh="http://schemas.microsoft.com/office/word/2020/wordml/sdtdatahash" xmlns:w16se="http://schemas.microsoft.com/office/word/2015/wordml/symex" xmlns:wpg="http://schemas.microsoft.com/office/word/2010/wordprocessingGroup" xmlns:wpi="http://schemas.microsoft.com/office/word/2010/wordprocessingInk" xmlns:wne="http://schemas.microsoft.com/office/word/2006/wordml" xmlns:wps="http://schemas.microsoft.com/office/word/2010/wordprocessingShape" mc:Ignorable="w14 w15 w16se w16cid w16 w16cex w16sdtdh wp14">
+  <w:abstractNum w:abstractNumId="0" w15:restartNumberingAfterBreak="0">
     <w:nsid w:val="0E1D230F"/>
     <w:multiLevelType w:val="hybridMultilevel"/>
     <w:tmpl w:val="0DC6DDA4"/>
@@ -3957,7 +4192,7 @@
       </w:pPr>
     </w:lvl>
   </w:abstractNum>
-  <w:abstractNum w:abstractNumId="1">
+  <w:abstractNum w:abstractNumId="1" w15:restartNumberingAfterBreak="0">
     <w:nsid w:val="0F5D2738"/>
     <w:multiLevelType w:val="hybridMultilevel"/>
     <w:tmpl w:val="C43E08FC"/>
@@ -4070,7 +4305,7 @@
       </w:rPr>
     </w:lvl>
   </w:abstractNum>
-  <w:abstractNum w:abstractNumId="2">
+  <w:abstractNum w:abstractNumId="2" w15:restartNumberingAfterBreak="0">
     <w:nsid w:val="406226D9"/>
     <w:multiLevelType w:val="hybridMultilevel"/>
     <w:tmpl w:val="CEE6C912"/>
@@ -4183,7 +4418,7 @@
       </w:rPr>
     </w:lvl>
   </w:abstractNum>
-  <w:abstractNum w:abstractNumId="3">
+  <w:abstractNum w:abstractNumId="3" w15:restartNumberingAfterBreak="0">
     <w:nsid w:val="4DE756C3"/>
     <w:multiLevelType w:val="singleLevel"/>
     <w:tmpl w:val="7C02D048"/>
@@ -4206,7 +4441,7 @@
       </w:rPr>
     </w:lvl>
   </w:abstractNum>
-  <w:abstractNum w:abstractNumId="4">
+  <w:abstractNum w:abstractNumId="4" w15:restartNumberingAfterBreak="0">
     <w:nsid w:val="502261AC"/>
     <w:multiLevelType w:val="hybridMultilevel"/>
     <w:tmpl w:val="BDB080C4"/>
@@ -4319,7 +4554,7 @@
       </w:rPr>
     </w:lvl>
   </w:abstractNum>
-  <w:abstractNum w:abstractNumId="5">
+  <w:abstractNum w:abstractNumId="5" w15:restartNumberingAfterBreak="0">
     <w:nsid w:val="56985001"/>
     <w:multiLevelType w:val="hybridMultilevel"/>
     <w:tmpl w:val="5276060A"/>
@@ -4432,7 +4667,7 @@
       </w:rPr>
     </w:lvl>
   </w:abstractNum>
-  <w:abstractNum w:abstractNumId="6">
+  <w:abstractNum w:abstractNumId="6" w15:restartNumberingAfterBreak="0">
     <w:nsid w:val="5BC850F9"/>
     <w:multiLevelType w:val="hybridMultilevel"/>
     <w:tmpl w:val="5E28A5BE"/>
@@ -4545,7 +4780,7 @@
       </w:rPr>
     </w:lvl>
   </w:abstractNum>
-  <w:abstractNum w:abstractNumId="7">
+  <w:abstractNum w:abstractNumId="7" w15:restartNumberingAfterBreak="0">
     <w:nsid w:val="66482392"/>
     <w:multiLevelType w:val="singleLevel"/>
     <w:tmpl w:val="90188C10"/>
@@ -4560,7 +4795,7 @@
       </w:pPr>
     </w:lvl>
   </w:abstractNum>
-  <w:abstractNum w:abstractNumId="8">
+  <w:abstractNum w:abstractNumId="8" w15:restartNumberingAfterBreak="0">
     <w:nsid w:val="67880910"/>
     <w:multiLevelType w:val="singleLevel"/>
     <w:tmpl w:val="39D28B10"/>
@@ -4578,7 +4813,7 @@
       </w:pPr>
     </w:lvl>
   </w:abstractNum>
-  <w:abstractNum w:abstractNumId="9">
+  <w:abstractNum w:abstractNumId="9" w15:restartNumberingAfterBreak="0">
     <w:nsid w:val="76672D82"/>
     <w:multiLevelType w:val="multilevel"/>
     <w:tmpl w:val="750476E8"/>
@@ -4699,42 +4934,50 @@
       </w:rPr>
     </w:lvl>
   </w:abstractNum>
-  <w:num w:numId="1">
+  <w:num w:numId="1" w16cid:durableId="1435982324">
     <w:abstractNumId w:val="8"/>
   </w:num>
-  <w:num w:numId="2">
+  <w:num w:numId="2" w16cid:durableId="82116661">
     <w:abstractNumId w:val="2"/>
   </w:num>
-  <w:num w:numId="3">
+  <w:num w:numId="3" w16cid:durableId="890117256">
     <w:abstractNumId w:val="9"/>
   </w:num>
-  <w:num w:numId="4">
+  <w:num w:numId="4" w16cid:durableId="1172140838">
     <w:abstractNumId w:val="3"/>
   </w:num>
-  <w:num w:numId="5">
+  <w:num w:numId="5" w16cid:durableId="247037130">
     <w:abstractNumId w:val="0"/>
   </w:num>
-  <w:num w:numId="6">
+  <w:num w:numId="6" w16cid:durableId="1450120743">
     <w:abstractNumId w:val="6"/>
   </w:num>
-  <w:num w:numId="7">
+  <w:num w:numId="7" w16cid:durableId="1432239028">
     <w:abstractNumId w:val="1"/>
   </w:num>
-  <w:num w:numId="8">
+  <w:num w:numId="8" w16cid:durableId="1893736366">
     <w:abstractNumId w:val="4"/>
   </w:num>
-  <w:num w:numId="9">
+  <w:num w:numId="9" w16cid:durableId="270553151">
     <w:abstractNumId w:val="5"/>
   </w:num>
-  <w:num w:numId="10">
+  <w:num w:numId="10" w16cid:durableId="1037466103">
     <w:abstractNumId w:val="7"/>
   </w:num>
   <w:numIdMacAtCleanup w:val="8"/>
 </w:numbering>
 </file>
 
+<file path=word/people.xml><?xml version="1.0" encoding="utf-8"?>
+<w15:people xmlns:wpc="http://schemas.microsoft.com/office/word/2010/wordprocessingCanvas" xmlns:cx="http://schemas.microsoft.com/office/drawing/2014/chartex" xmlns:cx1="http://schemas.microsoft.com/office/drawing/2015/9/8/chartex" xmlns:cx2="http://schemas.microsoft.com/office/drawing/2015/10/21/chartex" xmlns:cx3="http://schemas.microsoft.com/office/drawing/2016/5/9/chartex" xmlns:cx4="http://schemas.microsoft.com/office/drawing/2016/5/10/chartex" xmlns:cx5="http://schemas.microsoft.com/office/drawing/2016/5/11/chartex" xmlns:cx6="http://schemas.microsoft.com/office/drawing/2016/5/12/chartex" xmlns:cx7="http://schemas.microsoft.com/office/drawing/2016/5/13/chartex" xmlns:cx8="http://schemas.microsoft.com/office/drawing/2016/5/14/chartex" xmlns:mc="http://schemas.openxmlformats.org/markup-compatibility/2006" xmlns:aink="http://schemas.microsoft.com/office/drawing/2016/ink" xmlns:am3d="http://schemas.microsoft.com/office/drawing/2017/model3d" xmlns:o="urn:schemas-microsoft-com:office:office" xmlns:r="http://schemas.openxmlformats.org/officeDocument/2006/relationships" xmlns:m="http://schemas.openxmlformats.org/officeDocument/2006/math" xmlns:v="urn:schemas-microsoft-com:vml" xmlns:wp14="http://schemas.microsoft.com/office/word/2010/wordprocessingDrawing" xmlns:wp="http://schemas.openxmlformats.org/drawingml/2006/wordprocessingDrawing" xmlns:w10="urn:schemas-microsoft-com:office:word" xmlns:w="http://schemas.openxmlformats.org/wordprocessingml/2006/main" xmlns:w14="http://schemas.microsoft.com/office/word/2010/wordml" xmlns:w15="http://schemas.microsoft.com/office/word/2012/wordml" xmlns:w16cex="http://schemas.microsoft.com/office/word/2018/wordml/cex" xmlns:w16cid="http://schemas.microsoft.com/office/word/2016/wordml/cid" xmlns:w16="http://schemas.microsoft.com/office/word/2018/wordml" xmlns:w16sdtdh="http://schemas.microsoft.com/office/word/2020/wordml/sdtdatahash" xmlns:w16se="http://schemas.microsoft.com/office/word/2015/wordml/symex" xmlns:wpg="http://schemas.microsoft.com/office/word/2010/wordprocessingGroup" xmlns:wpi="http://schemas.microsoft.com/office/word/2010/wordprocessingInk" xmlns:wne="http://schemas.microsoft.com/office/word/2006/wordml" xmlns:wps="http://schemas.microsoft.com/office/word/2010/wordprocessingShape" mc:Ignorable="w14 w15 w16se w16cid w16 w16cex w16sdtdh wp14">
+  <w15:person w15:author="Vaibhav Garg">
+    <w15:presenceInfo w15:providerId="Windows Live" w15:userId="977904c31b5ebf00"/>
+  </w15:person>
+</w15:people>
+</file>
+
 <file path=word/styles.xml><?xml version="1.0" encoding="utf-8"?>
-<w:styles xmlns:mc="http://schemas.openxmlformats.org/markup-compatibility/2006" xmlns:r="http://schemas.openxmlformats.org/officeDocument/2006/relationships" xmlns:w="http://schemas.openxmlformats.org/wordprocessingml/2006/main" xmlns:w14="http://schemas.microsoft.com/office/word/2010/wordml" mc:Ignorable="w14">
+<w:styles xmlns:mc="http://schemas.openxmlformats.org/markup-compatibility/2006" xmlns:r="http://schemas.openxmlformats.org/officeDocument/2006/relationships" xmlns:w="http://schemas.openxmlformats.org/wordprocessingml/2006/main" xmlns:w14="http://schemas.microsoft.com/office/word/2010/wordml" xmlns:w15="http://schemas.microsoft.com/office/word/2012/wordml" xmlns:w16cex="http://schemas.microsoft.com/office/word/2018/wordml/cex" xmlns:w16cid="http://schemas.microsoft.com/office/word/2016/wordml/cid" xmlns:w16="http://schemas.microsoft.com/office/word/2018/wordml" xmlns:w16sdtdh="http://schemas.microsoft.com/office/word/2020/wordml/sdtdatahash" xmlns:w16se="http://schemas.microsoft.com/office/word/2015/wordml/symex" mc:Ignorable="w14 w15 w16se w16cid w16 w16cex w16sdtdh">
   <w:docDefaults>
     <w:rPrDefault>
       <w:rPr>
@@ -4744,146 +4987,383 @@
     </w:rPrDefault>
     <w:pPrDefault/>
   </w:docDefaults>
-  <w:latentStyles w:defLockedState="0" w:defUIPriority="99" w:defSemiHidden="1" w:defUnhideWhenUsed="1" w:defQFormat="0" w:count="267">
-    <w:lsdException w:name="Normal" w:semiHidden="0" w:uiPriority="0" w:unhideWhenUsed="0" w:qFormat="1"/>
-    <w:lsdException w:name="heading 1" w:semiHidden="0" w:uiPriority="9" w:unhideWhenUsed="0" w:qFormat="1"/>
-    <w:lsdException w:name="heading 2" w:semiHidden="0" w:uiPriority="9" w:unhideWhenUsed="0" w:qFormat="1"/>
-    <w:lsdException w:name="heading 3" w:semiHidden="0" w:uiPriority="9" w:unhideWhenUsed="0" w:qFormat="1"/>
-    <w:lsdException w:name="heading 4" w:uiPriority="9" w:qFormat="1"/>
-    <w:lsdException w:name="heading 5" w:uiPriority="9" w:qFormat="1"/>
-    <w:lsdException w:name="heading 6" w:uiPriority="9" w:qFormat="1"/>
-    <w:lsdException w:name="heading 7" w:uiPriority="9" w:qFormat="1"/>
-    <w:lsdException w:name="heading 8" w:uiPriority="9" w:qFormat="1"/>
-    <w:lsdException w:name="heading 9" w:uiPriority="9" w:qFormat="1"/>
-    <w:lsdException w:name="toc 1" w:uiPriority="39"/>
-    <w:lsdException w:name="toc 2" w:uiPriority="39"/>
-    <w:lsdException w:name="toc 3" w:uiPriority="39"/>
-    <w:lsdException w:name="toc 4" w:uiPriority="39"/>
-    <w:lsdException w:name="toc 5" w:uiPriority="39"/>
-    <w:lsdException w:name="toc 6" w:uiPriority="39"/>
-    <w:lsdException w:name="toc 7" w:uiPriority="39"/>
-    <w:lsdException w:name="toc 8" w:uiPriority="39"/>
-    <w:lsdException w:name="toc 9" w:uiPriority="39"/>
-    <w:lsdException w:name="header" w:uiPriority="0"/>
-    <w:lsdException w:name="caption" w:uiPriority="35" w:qFormat="1"/>
-    <w:lsdException w:name="Title" w:semiHidden="0" w:uiPriority="10" w:unhideWhenUsed="0" w:qFormat="1"/>
-    <w:lsdException w:name="Default Paragraph Font" w:uiPriority="1"/>
-    <w:lsdException w:name="Subtitle" w:semiHidden="0" w:uiPriority="11" w:unhideWhenUsed="0" w:qFormat="1"/>
-    <w:lsdException w:name="Strong" w:semiHidden="0" w:uiPriority="22" w:unhideWhenUsed="0" w:qFormat="1"/>
-    <w:lsdException w:name="Emphasis" w:semiHidden="0" w:uiPriority="20" w:unhideWhenUsed="0" w:qFormat="1"/>
-    <w:lsdException w:name="Balloon Text" w:uiPriority="0"/>
-    <w:lsdException w:name="Table Grid" w:semiHidden="0" w:uiPriority="59" w:unhideWhenUsed="0"/>
-    <w:lsdException w:name="Placeholder Text" w:unhideWhenUsed="0"/>
-    <w:lsdException w:name="No Spacing" w:semiHidden="0" w:uiPriority="1" w:unhideWhenUsed="0" w:qFormat="1"/>
-    <w:lsdException w:name="Light Shading" w:semiHidden="0" w:uiPriority="60" w:unhideWhenUsed="0"/>
-    <w:lsdException w:name="Light List" w:semiHidden="0" w:uiPriority="61" w:unhideWhenUsed="0"/>
-    <w:lsdException w:name="Light Grid" w:semiHidden="0" w:uiPriority="62" w:unhideWhenUsed="0"/>
-    <w:lsdException w:name="Medium Shading 1" w:semiHidden="0" w:uiPriority="63" w:unhideWhenUsed="0"/>
-    <w:lsdException w:name="Medium Shading 2" w:semiHidden="0" w:uiPriority="64" w:unhideWhenUsed="0"/>
-    <w:lsdException w:name="Medium List 1" w:semiHidden="0" w:uiPriority="65" w:unhideWhenUsed="0"/>
-    <w:lsdException w:name="Medium List 2" w:semiHidden="0" w:uiPriority="66" w:unhideWhenUsed="0"/>
-    <w:lsdException w:name="Medium Grid 1" w:semiHidden="0" w:uiPriority="67" w:unhideWhenUsed="0"/>
-    <w:lsdException w:name="Medium Grid 2" w:semiHidden="0" w:uiPriority="68" w:unhideWhenUsed="0"/>
-    <w:lsdException w:name="Medium Grid 3" w:semiHidden="0" w:uiPriority="69" w:unhideWhenUsed="0"/>
-    <w:lsdException w:name="Dark List" w:semiHidden="0" w:uiPriority="70" w:unhideWhenUsed="0"/>
-    <w:lsdException w:name="Colorful Shading" w:semiHidden="0" w:uiPriority="71" w:unhideWhenUsed="0"/>
-    <w:lsdException w:name="Colorful List" w:semiHidden="0" w:uiPriority="72" w:unhideWhenUsed="0"/>
-    <w:lsdException w:name="Colorful Grid" w:semiHidden="0" w:uiPriority="73" w:unhideWhenUsed="0"/>
-    <w:lsdException w:name="Light Shading Accent 1" w:semiHidden="0" w:uiPriority="60" w:unhideWhenUsed="0"/>
-    <w:lsdException w:name="Light List Accent 1" w:semiHidden="0" w:uiPriority="61" w:unhideWhenUsed="0"/>
-    <w:lsdException w:name="Light Grid Accent 1" w:semiHidden="0" w:uiPriority="62" w:unhideWhenUsed="0"/>
-    <w:lsdException w:name="Medium Shading 1 Accent 1" w:semiHidden="0" w:uiPriority="63" w:unhideWhenUsed="0"/>
-    <w:lsdException w:name="Medium Shading 2 Accent 1" w:semiHidden="0" w:uiPriority="64" w:unhideWhenUsed="0"/>
-    <w:lsdException w:name="Medium List 1 Accent 1" w:semiHidden="0" w:uiPriority="65" w:unhideWhenUsed="0"/>
-    <w:lsdException w:name="Revision" w:unhideWhenUsed="0"/>
-    <w:lsdException w:name="List Paragraph" w:semiHidden="0" w:uiPriority="34" w:unhideWhenUsed="0" w:qFormat="1"/>
-    <w:lsdException w:name="Quote" w:semiHidden="0" w:uiPriority="29" w:unhideWhenUsed="0" w:qFormat="1"/>
-    <w:lsdException w:name="Intense Quote" w:semiHidden="0" w:uiPriority="30" w:unhideWhenUsed="0" w:qFormat="1"/>
-    <w:lsdException w:name="Medium List 2 Accent 1" w:semiHidden="0" w:uiPriority="66" w:unhideWhenUsed="0"/>
-    <w:lsdException w:name="Medium Grid 1 Accent 1" w:semiHidden="0" w:uiPriority="67" w:unhideWhenUsed="0"/>
-    <w:lsdException w:name="Medium Grid 2 Accent 1" w:semiHidden="0" w:uiPriority="68" w:unhideWhenUsed="0"/>
-    <w:lsdException w:name="Medium Grid 3 Accent 1" w:semiHidden="0" w:uiPriority="69" w:unhideWhenUsed="0"/>
-    <w:lsdException w:name="Dark List Accent 1" w:semiHidden="0" w:uiPriority="70" w:unhideWhenUsed="0"/>
-    <w:lsdException w:name="Colorful Shading Accent 1" w:semiHidden="0" w:uiPriority="71" w:unhideWhenUsed="0"/>
-    <w:lsdException w:name="Colorful List Accent 1" w:semiHidden="0" w:uiPriority="72" w:unhideWhenUsed="0"/>
-    <w:lsdException w:name="Colorful Grid Accent 1" w:semiHidden="0" w:uiPriority="73" w:unhideWhenUsed="0"/>
-    <w:lsdException w:name="Light Shading Accent 2" w:semiHidden="0" w:uiPriority="60" w:unhideWhenUsed="0"/>
-    <w:lsdException w:name="Light List Accent 2" w:semiHidden="0" w:uiPriority="61" w:unhideWhenUsed="0"/>
-    <w:lsdException w:name="Light Grid Accent 2" w:semiHidden="0" w:uiPriority="62" w:unhideWhenUsed="0"/>
-    <w:lsdException w:name="Medium Shading 1 Accent 2" w:semiHidden="0" w:uiPriority="63" w:unhideWhenUsed="0"/>
-    <w:lsdException w:name="Medium Shading 2 Accent 2" w:semiHidden="0" w:uiPriority="64" w:unhideWhenUsed="0"/>
-    <w:lsdException w:name="Medium List 1 Accent 2" w:semiHidden="0" w:uiPriority="65" w:unhideWhenUsed="0"/>
-    <w:lsdException w:name="Medium List 2 Accent 2" w:semiHidden="0" w:uiPriority="66" w:unhideWhenUsed="0"/>
-    <w:lsdException w:name="Medium Grid 1 Accent 2" w:semiHidden="0" w:uiPriority="67" w:unhideWhenUsed="0"/>
-    <w:lsdException w:name="Medium Grid 2 Accent 2" w:semiHidden="0" w:uiPriority="68" w:unhideWhenUsed="0"/>
-    <w:lsdException w:name="Medium Grid 3 Accent 2" w:semiHidden="0" w:uiPriority="69" w:unhideWhenUsed="0"/>
-    <w:lsdException w:name="Dark List Accent 2" w:semiHidden="0" w:uiPriority="70" w:unhideWhenUsed="0"/>
-    <w:lsdException w:name="Colorful Shading Accent 2" w:semiHidden="0" w:uiPriority="71" w:unhideWhenUsed="0"/>
-    <w:lsdException w:name="Colorful List Accent 2" w:semiHidden="0" w:uiPriority="72" w:unhideWhenUsed="0"/>
-    <w:lsdException w:name="Colorful Grid Accent 2" w:semiHidden="0" w:uiPriority="73" w:unhideWhenUsed="0"/>
-    <w:lsdException w:name="Light Shading Accent 3" w:semiHidden="0" w:uiPriority="60" w:unhideWhenUsed="0"/>
-    <w:lsdException w:name="Light List Accent 3" w:semiHidden="0" w:uiPriority="61" w:unhideWhenUsed="0"/>
-    <w:lsdException w:name="Light Grid Accent 3" w:semiHidden="0" w:uiPriority="62" w:unhideWhenUsed="0"/>
-    <w:lsdException w:name="Medium Shading 1 Accent 3" w:semiHidden="0" w:uiPriority="63" w:unhideWhenUsed="0"/>
-    <w:lsdException w:name="Medium Shading 2 Accent 3" w:semiHidden="0" w:uiPriority="64" w:unhideWhenUsed="0"/>
-    <w:lsdException w:name="Medium List 1 Accent 3" w:semiHidden="0" w:uiPriority="65" w:unhideWhenUsed="0"/>
-    <w:lsdException w:name="Medium List 2 Accent 3" w:semiHidden="0" w:uiPriority="66" w:unhideWhenUsed="0"/>
-    <w:lsdException w:name="Medium Grid 1 Accent 3" w:semiHidden="0" w:uiPriority="67" w:unhideWhenUsed="0"/>
-    <w:lsdException w:name="Medium Grid 2 Accent 3" w:semiHidden="0" w:uiPriority="68" w:unhideWhenUsed="0"/>
-    <w:lsdException w:name="Medium Grid 3 Accent 3" w:semiHidden="0" w:uiPriority="69" w:unhideWhenUsed="0"/>
-    <w:lsdException w:name="Dark List Accent 3" w:semiHidden="0" w:uiPriority="70" w:unhideWhenUsed="0"/>
-    <w:lsdException w:name="Colorful Shading Accent 3" w:semiHidden="0" w:uiPriority="71" w:unhideWhenUsed="0"/>
-    <w:lsdException w:name="Colorful List Accent 3" w:semiHidden="0" w:uiPriority="72" w:unhideWhenUsed="0"/>
-    <w:lsdException w:name="Colorful Grid Accent 3" w:semiHidden="0" w:uiPriority="73" w:unhideWhenUsed="0"/>
-    <w:lsdException w:name="Light Shading Accent 4" w:semiHidden="0" w:uiPriority="60" w:unhideWhenUsed="0"/>
-    <w:lsdException w:name="Light List Accent 4" w:semiHidden="0" w:uiPriority="61" w:unhideWhenUsed="0"/>
-    <w:lsdException w:name="Light Grid Accent 4" w:semiHidden="0" w:uiPriority="62" w:unhideWhenUsed="0"/>
-    <w:lsdException w:name="Medium Shading 1 Accent 4" w:semiHidden="0" w:uiPriority="63" w:unhideWhenUsed="0"/>
-    <w:lsdException w:name="Medium Shading 2 Accent 4" w:semiHidden="0" w:uiPriority="64" w:unhideWhenUsed="0"/>
-    <w:lsdException w:name="Medium List 1 Accent 4" w:semiHidden="0" w:uiPriority="65" w:unhideWhenUsed="0"/>
-    <w:lsdException w:name="Medium List 2 Accent 4" w:semiHidden="0" w:uiPriority="66" w:unhideWhenUsed="0"/>
-    <w:lsdException w:name="Medium Grid 1 Accent 4" w:semiHidden="0" w:uiPriority="67" w:unhideWhenUsed="0"/>
-    <w:lsdException w:name="Medium Grid 2 Accent 4" w:semiHidden="0" w:uiPriority="68" w:unhideWhenUsed="0"/>
-    <w:lsdException w:name="Medium Grid 3 Accent 4" w:semiHidden="0" w:uiPriority="69" w:unhideWhenUsed="0"/>
-    <w:lsdException w:name="Dark List Accent 4" w:semiHidden="0" w:uiPriority="70" w:unhideWhenUsed="0"/>
-    <w:lsdException w:name="Colorful Shading Accent 4" w:semiHidden="0" w:uiPriority="71" w:unhideWhenUsed="0"/>
-    <w:lsdException w:name="Colorful List Accent 4" w:semiHidden="0" w:uiPriority="72" w:unhideWhenUsed="0"/>
-    <w:lsdException w:name="Colorful Grid Accent 4" w:semiHidden="0" w:uiPriority="73" w:unhideWhenUsed="0"/>
-    <w:lsdException w:name="Light Shading Accent 5" w:semiHidden="0" w:uiPriority="60" w:unhideWhenUsed="0"/>
-    <w:lsdException w:name="Light List Accent 5" w:semiHidden="0" w:uiPriority="61" w:unhideWhenUsed="0"/>
-    <w:lsdException w:name="Light Grid Accent 5" w:semiHidden="0" w:uiPriority="62" w:unhideWhenUsed="0"/>
-    <w:lsdException w:name="Medium Shading 1 Accent 5" w:semiHidden="0" w:uiPriority="63" w:unhideWhenUsed="0"/>
-    <w:lsdException w:name="Medium Shading 2 Accent 5" w:semiHidden="0" w:uiPriority="64" w:unhideWhenUsed="0"/>
-    <w:lsdException w:name="Medium List 1 Accent 5" w:semiHidden="0" w:uiPriority="65" w:unhideWhenUsed="0"/>
-    <w:lsdException w:name="Medium List 2 Accent 5" w:semiHidden="0" w:uiPriority="66" w:unhideWhenUsed="0"/>
-    <w:lsdException w:name="Medium Grid 1 Accent 5" w:semiHidden="0" w:uiPriority="67" w:unhideWhenUsed="0"/>
-    <w:lsdException w:name="Medium Grid 2 Accent 5" w:semiHidden="0" w:uiPriority="68" w:unhideWhenUsed="0"/>
-    <w:lsdException w:name="Medium Grid 3 Accent 5" w:semiHidden="0" w:uiPriority="69" w:unhideWhenUsed="0"/>
-    <w:lsdException w:name="Dark List Accent 5" w:semiHidden="0" w:uiPriority="70" w:unhideWhenUsed="0"/>
-    <w:lsdException w:name="Colorful Shading Accent 5" w:semiHidden="0" w:uiPriority="71" w:unhideWhenUsed="0"/>
-    <w:lsdException w:name="Colorful List Accent 5" w:semiHidden="0" w:uiPriority="72" w:unhideWhenUsed="0"/>
-    <w:lsdException w:name="Colorful Grid Accent 5" w:semiHidden="0" w:uiPriority="73" w:unhideWhenUsed="0"/>
-    <w:lsdException w:name="Light Shading Accent 6" w:semiHidden="0" w:uiPriority="60" w:unhideWhenUsed="0"/>
-    <w:lsdException w:name="Light List Accent 6" w:semiHidden="0" w:uiPriority="61" w:unhideWhenUsed="0"/>
-    <w:lsdException w:name="Light Grid Accent 6" w:semiHidden="0" w:uiPriority="62" w:unhideWhenUsed="0"/>
-    <w:lsdException w:name="Medium Shading 1 Accent 6" w:semiHidden="0" w:uiPriority="63" w:unhideWhenUsed="0"/>
-    <w:lsdException w:name="Medium Shading 2 Accent 6" w:semiHidden="0" w:uiPriority="64" w:unhideWhenUsed="0"/>
-    <w:lsdException w:name="Medium List 1 Accent 6" w:semiHidden="0" w:uiPriority="65" w:unhideWhenUsed="0"/>
-    <w:lsdException w:name="Medium List 2 Accent 6" w:semiHidden="0" w:uiPriority="66" w:unhideWhenUsed="0"/>
-    <w:lsdException w:name="Medium Grid 1 Accent 6" w:semiHidden="0" w:uiPriority="67" w:unhideWhenUsed="0"/>
-    <w:lsdException w:name="Medium Grid 2 Accent 6" w:semiHidden="0" w:uiPriority="68" w:unhideWhenUsed="0"/>
-    <w:lsdException w:name="Medium Grid 3 Accent 6" w:semiHidden="0" w:uiPriority="69" w:unhideWhenUsed="0"/>
-    <w:lsdException w:name="Dark List Accent 6" w:semiHidden="0" w:uiPriority="70" w:unhideWhenUsed="0"/>
-    <w:lsdException w:name="Colorful Shading Accent 6" w:semiHidden="0" w:uiPriority="71" w:unhideWhenUsed="0"/>
-    <w:lsdException w:name="Colorful List Accent 6" w:semiHidden="0" w:uiPriority="72" w:unhideWhenUsed="0"/>
-    <w:lsdException w:name="Colorful Grid Accent 6" w:semiHidden="0" w:uiPriority="73" w:unhideWhenUsed="0"/>
-    <w:lsdException w:name="Subtle Emphasis" w:semiHidden="0" w:uiPriority="19" w:unhideWhenUsed="0" w:qFormat="1"/>
-    <w:lsdException w:name="Intense Emphasis" w:semiHidden="0" w:uiPriority="21" w:unhideWhenUsed="0" w:qFormat="1"/>
-    <w:lsdException w:name="Subtle Reference" w:semiHidden="0" w:uiPriority="31" w:unhideWhenUsed="0" w:qFormat="1"/>
-    <w:lsdException w:name="Intense Reference" w:semiHidden="0" w:uiPriority="32" w:unhideWhenUsed="0" w:qFormat="1"/>
-    <w:lsdException w:name="Book Title" w:semiHidden="0" w:uiPriority="33" w:unhideWhenUsed="0" w:qFormat="1"/>
-    <w:lsdException w:name="Bibliography" w:uiPriority="37"/>
-    <w:lsdException w:name="TOC Heading" w:uiPriority="39" w:qFormat="1"/>
+  <w:latentStyles w:defLockedState="0" w:defUIPriority="99" w:defSemiHidden="0" w:defUnhideWhenUsed="0" w:defQFormat="0" w:count="376">
+    <w:lsdException w:name="Normal" w:uiPriority="0" w:qFormat="1"/>
+    <w:lsdException w:name="heading 1" w:uiPriority="9" w:qFormat="1"/>
+    <w:lsdException w:name="heading 2" w:uiPriority="9" w:qFormat="1"/>
+    <w:lsdException w:name="heading 3" w:uiPriority="9" w:qFormat="1"/>
+    <w:lsdException w:name="heading 4" w:semiHidden="1" w:uiPriority="9" w:unhideWhenUsed="1" w:qFormat="1"/>
+    <w:lsdException w:name="heading 5" w:semiHidden="1" w:uiPriority="9" w:unhideWhenUsed="1" w:qFormat="1"/>
+    <w:lsdException w:name="heading 6" w:semiHidden="1" w:uiPriority="9" w:unhideWhenUsed="1" w:qFormat="1"/>
+    <w:lsdException w:name="heading 7" w:semiHidden="1" w:uiPriority="9" w:unhideWhenUsed="1" w:qFormat="1"/>
+    <w:lsdException w:name="heading 8" w:semiHidden="1" w:uiPriority="9" w:unhideWhenUsed="1" w:qFormat="1"/>
+    <w:lsdException w:name="heading 9" w:semiHidden="1" w:uiPriority="9" w:unhideWhenUsed="1" w:qFormat="1"/>
+    <w:lsdException w:name="index 1" w:semiHidden="1" w:unhideWhenUsed="1"/>
+    <w:lsdException w:name="index 2" w:semiHidden="1" w:unhideWhenUsed="1"/>
+    <w:lsdException w:name="index 3" w:semiHidden="1" w:unhideWhenUsed="1"/>
+    <w:lsdException w:name="index 4" w:semiHidden="1" w:unhideWhenUsed="1"/>
+    <w:lsdException w:name="index 5" w:semiHidden="1" w:unhideWhenUsed="1"/>
+    <w:lsdException w:name="index 6" w:semiHidden="1" w:unhideWhenUsed="1"/>
+    <w:lsdException w:name="index 7" w:semiHidden="1" w:unhideWhenUsed="1"/>
+    <w:lsdException w:name="index 8" w:semiHidden="1" w:unhideWhenUsed="1"/>
+    <w:lsdException w:name="index 9" w:semiHidden="1" w:unhideWhenUsed="1"/>
+    <w:lsdException w:name="toc 1" w:semiHidden="1" w:uiPriority="39" w:unhideWhenUsed="1"/>
+    <w:lsdException w:name="toc 2" w:semiHidden="1" w:uiPriority="39" w:unhideWhenUsed="1"/>
+    <w:lsdException w:name="toc 3" w:semiHidden="1" w:uiPriority="39" w:unhideWhenUsed="1"/>
+    <w:lsdException w:name="toc 4" w:semiHidden="1" w:uiPriority="39" w:unhideWhenUsed="1"/>
+    <w:lsdException w:name="toc 5" w:semiHidden="1" w:uiPriority="39" w:unhideWhenUsed="1"/>
+    <w:lsdException w:name="toc 6" w:semiHidden="1" w:uiPriority="39" w:unhideWhenUsed="1"/>
+    <w:lsdException w:name="toc 7" w:semiHidden="1" w:uiPriority="39" w:unhideWhenUsed="1"/>
+    <w:lsdException w:name="toc 8" w:semiHidden="1" w:uiPriority="39" w:unhideWhenUsed="1"/>
+    <w:lsdException w:name="toc 9" w:semiHidden="1" w:uiPriority="39" w:unhideWhenUsed="1"/>
+    <w:lsdException w:name="Normal Indent" w:semiHidden="1" w:unhideWhenUsed="1"/>
+    <w:lsdException w:name="footnote text" w:semiHidden="1" w:unhideWhenUsed="1"/>
+    <w:lsdException w:name="annotation text" w:semiHidden="1" w:unhideWhenUsed="1"/>
+    <w:lsdException w:name="header" w:semiHidden="1" w:uiPriority="0" w:unhideWhenUsed="1"/>
+    <w:lsdException w:name="footer" w:semiHidden="1" w:unhideWhenUsed="1"/>
+    <w:lsdException w:name="index heading" w:semiHidden="1" w:unhideWhenUsed="1"/>
+    <w:lsdException w:name="caption" w:semiHidden="1" w:uiPriority="35" w:unhideWhenUsed="1" w:qFormat="1"/>
+    <w:lsdException w:name="table of figures" w:semiHidden="1" w:unhideWhenUsed="1"/>
+    <w:lsdException w:name="envelope address" w:semiHidden="1" w:unhideWhenUsed="1"/>
+    <w:lsdException w:name="envelope return" w:semiHidden="1" w:unhideWhenUsed="1"/>
+    <w:lsdException w:name="footnote reference" w:semiHidden="1" w:unhideWhenUsed="1"/>
+    <w:lsdException w:name="annotation reference" w:semiHidden="1" w:unhideWhenUsed="1"/>
+    <w:lsdException w:name="line number" w:semiHidden="1" w:unhideWhenUsed="1"/>
+    <w:lsdException w:name="page number" w:semiHidden="1" w:unhideWhenUsed="1"/>
+    <w:lsdException w:name="endnote reference" w:semiHidden="1" w:unhideWhenUsed="1"/>
+    <w:lsdException w:name="endnote text" w:semiHidden="1" w:unhideWhenUsed="1"/>
+    <w:lsdException w:name="table of authorities" w:semiHidden="1" w:unhideWhenUsed="1"/>
+    <w:lsdException w:name="macro" w:semiHidden="1" w:unhideWhenUsed="1"/>
+    <w:lsdException w:name="toa heading" w:semiHidden="1" w:unhideWhenUsed="1"/>
+    <w:lsdException w:name="List" w:semiHidden="1" w:unhideWhenUsed="1"/>
+    <w:lsdException w:name="List Bullet" w:semiHidden="1" w:unhideWhenUsed="1"/>
+    <w:lsdException w:name="List Number" w:semiHidden="1" w:unhideWhenUsed="1"/>
+    <w:lsdException w:name="List 2" w:semiHidden="1" w:unhideWhenUsed="1"/>
+    <w:lsdException w:name="List 3" w:semiHidden="1" w:unhideWhenUsed="1"/>
+    <w:lsdException w:name="List 4" w:semiHidden="1" w:unhideWhenUsed="1"/>
+    <w:lsdException w:name="List 5" w:semiHidden="1" w:unhideWhenUsed="1"/>
+    <w:lsdException w:name="List Bullet 2" w:semiHidden="1" w:unhideWhenUsed="1"/>
+    <w:lsdException w:name="List Bullet 3" w:semiHidden="1" w:unhideWhenUsed="1"/>
+    <w:lsdException w:name="List Bullet 4" w:semiHidden="1" w:unhideWhenUsed="1"/>
+    <w:lsdException w:name="List Bullet 5" w:semiHidden="1" w:unhideWhenUsed="1"/>
+    <w:lsdException w:name="List Number 2" w:semiHidden="1" w:unhideWhenUsed="1"/>
+    <w:lsdException w:name="List Number 3" w:semiHidden="1" w:unhideWhenUsed="1"/>
+    <w:lsdException w:name="List Number 4" w:semiHidden="1" w:unhideWhenUsed="1"/>
+    <w:lsdException w:name="List Number 5" w:semiHidden="1" w:unhideWhenUsed="1"/>
+    <w:lsdException w:name="Title" w:uiPriority="10" w:qFormat="1"/>
+    <w:lsdException w:name="Closing" w:semiHidden="1" w:unhideWhenUsed="1"/>
+    <w:lsdException w:name="Signature" w:semiHidden="1" w:unhideWhenUsed="1"/>
+    <w:lsdException w:name="Default Paragraph Font" w:semiHidden="1" w:uiPriority="1" w:unhideWhenUsed="1"/>
+    <w:lsdException w:name="Body Text" w:semiHidden="1" w:unhideWhenUsed="1"/>
+    <w:lsdException w:name="Body Text Indent" w:semiHidden="1" w:unhideWhenUsed="1"/>
+    <w:lsdException w:name="List Continue" w:semiHidden="1" w:unhideWhenUsed="1"/>
+    <w:lsdException w:name="List Continue 2" w:semiHidden="1" w:unhideWhenUsed="1"/>
+    <w:lsdException w:name="List Continue 3" w:semiHidden="1" w:unhideWhenUsed="1"/>
+    <w:lsdException w:name="List Continue 4" w:semiHidden="1" w:unhideWhenUsed="1"/>
+    <w:lsdException w:name="List Continue 5" w:semiHidden="1" w:unhideWhenUsed="1"/>
+    <w:lsdException w:name="Message Header" w:semiHidden="1" w:unhideWhenUsed="1"/>
+    <w:lsdException w:name="Subtitle" w:uiPriority="11" w:qFormat="1"/>
+    <w:lsdException w:name="Salutation" w:semiHidden="1" w:unhideWhenUsed="1"/>
+    <w:lsdException w:name="Date" w:semiHidden="1" w:unhideWhenUsed="1"/>
+    <w:lsdException w:name="Body Text First Indent" w:semiHidden="1" w:unhideWhenUsed="1"/>
+    <w:lsdException w:name="Body Text First Indent 2" w:semiHidden="1" w:unhideWhenUsed="1"/>
+    <w:lsdException w:name="Note Heading" w:semiHidden="1" w:unhideWhenUsed="1"/>
+    <w:lsdException w:name="Body Text 2" w:semiHidden="1" w:unhideWhenUsed="1"/>
+    <w:lsdException w:name="Body Text 3" w:semiHidden="1" w:unhideWhenUsed="1"/>
+    <w:lsdException w:name="Body Text Indent 2" w:semiHidden="1" w:unhideWhenUsed="1"/>
+    <w:lsdException w:name="Body Text Indent 3" w:semiHidden="1" w:unhideWhenUsed="1"/>
+    <w:lsdException w:name="Block Text" w:semiHidden="1" w:unhideWhenUsed="1"/>
+    <w:lsdException w:name="Hyperlink" w:semiHidden="1" w:unhideWhenUsed="1"/>
+    <w:lsdException w:name="FollowedHyperlink" w:semiHidden="1" w:unhideWhenUsed="1"/>
+    <w:lsdException w:name="Strong" w:uiPriority="22" w:qFormat="1"/>
+    <w:lsdException w:name="Emphasis" w:uiPriority="20" w:qFormat="1"/>
+    <w:lsdException w:name="Document Map" w:semiHidden="1" w:unhideWhenUsed="1"/>
+    <w:lsdException w:name="Plain Text" w:semiHidden="1" w:unhideWhenUsed="1"/>
+    <w:lsdException w:name="E-mail Signature" w:semiHidden="1" w:unhideWhenUsed="1"/>
+    <w:lsdException w:name="HTML Top of Form" w:semiHidden="1" w:unhideWhenUsed="1"/>
+    <w:lsdException w:name="HTML Bottom of Form" w:semiHidden="1" w:unhideWhenUsed="1"/>
+    <w:lsdException w:name="Normal (Web)" w:semiHidden="1" w:unhideWhenUsed="1"/>
+    <w:lsdException w:name="HTML Acronym" w:semiHidden="1" w:unhideWhenUsed="1"/>
+    <w:lsdException w:name="HTML Address" w:semiHidden="1" w:unhideWhenUsed="1"/>
+    <w:lsdException w:name="HTML Cite" w:semiHidden="1" w:unhideWhenUsed="1"/>
+    <w:lsdException w:name="HTML Code" w:semiHidden="1" w:unhideWhenUsed="1"/>
+    <w:lsdException w:name="HTML Definition" w:semiHidden="1" w:unhideWhenUsed="1"/>
+    <w:lsdException w:name="HTML Keyboard" w:semiHidden="1" w:unhideWhenUsed="1"/>
+    <w:lsdException w:name="HTML Preformatted" w:semiHidden="1" w:unhideWhenUsed="1"/>
+    <w:lsdException w:name="HTML Sample" w:semiHidden="1" w:unhideWhenUsed="1"/>
+    <w:lsdException w:name="HTML Typewriter" w:semiHidden="1" w:unhideWhenUsed="1"/>
+    <w:lsdException w:name="HTML Variable" w:semiHidden="1" w:unhideWhenUsed="1"/>
+    <w:lsdException w:name="Normal Table" w:semiHidden="1" w:unhideWhenUsed="1"/>
+    <w:lsdException w:name="annotation subject" w:semiHidden="1" w:unhideWhenUsed="1"/>
+    <w:lsdException w:name="No List" w:semiHidden="1" w:unhideWhenUsed="1"/>
+    <w:lsdException w:name="Outline List 1" w:semiHidden="1" w:unhideWhenUsed="1"/>
+    <w:lsdException w:name="Outline List 2" w:semiHidden="1" w:unhideWhenUsed="1"/>
+    <w:lsdException w:name="Outline List 3" w:semiHidden="1" w:unhideWhenUsed="1"/>
+    <w:lsdException w:name="Table Simple 1" w:semiHidden="1" w:unhideWhenUsed="1"/>
+    <w:lsdException w:name="Table Simple 2" w:semiHidden="1" w:unhideWhenUsed="1"/>
+    <w:lsdException w:name="Table Simple 3" w:semiHidden="1" w:unhideWhenUsed="1"/>
+    <w:lsdException w:name="Table Classic 1" w:semiHidden="1" w:unhideWhenUsed="1"/>
+    <w:lsdException w:name="Table Classic 2" w:semiHidden="1" w:unhideWhenUsed="1"/>
+    <w:lsdException w:name="Table Classic 3" w:semiHidden="1" w:unhideWhenUsed="1"/>
+    <w:lsdException w:name="Table Classic 4" w:semiHidden="1" w:unhideWhenUsed="1"/>
+    <w:lsdException w:name="Table Colorful 1" w:semiHidden="1" w:unhideWhenUsed="1"/>
+    <w:lsdException w:name="Table Colorful 2" w:semiHidden="1" w:unhideWhenUsed="1"/>
+    <w:lsdException w:name="Table Colorful 3" w:semiHidden="1" w:unhideWhenUsed="1"/>
+    <w:lsdException w:name="Table Columns 1" w:semiHidden="1" w:unhideWhenUsed="1"/>
+    <w:lsdException w:name="Table Columns 2" w:semiHidden="1" w:unhideWhenUsed="1"/>
+    <w:lsdException w:name="Table Columns 3" w:semiHidden="1" w:unhideWhenUsed="1"/>
+    <w:lsdException w:name="Table Columns 4" w:semiHidden="1" w:unhideWhenUsed="1"/>
+    <w:lsdException w:name="Table Columns 5" w:semiHidden="1" w:unhideWhenUsed="1"/>
+    <w:lsdException w:name="Table Grid 1" w:semiHidden="1" w:unhideWhenUsed="1"/>
+    <w:lsdException w:name="Table Grid 2" w:semiHidden="1" w:unhideWhenUsed="1"/>
+    <w:lsdException w:name="Table Grid 3" w:semiHidden="1" w:unhideWhenUsed="1"/>
+    <w:lsdException w:name="Table Grid 4" w:semiHidden="1" w:unhideWhenUsed="1"/>
+    <w:lsdException w:name="Table Grid 5" w:semiHidden="1" w:unhideWhenUsed="1"/>
+    <w:lsdException w:name="Table Grid 6" w:semiHidden="1" w:unhideWhenUsed="1"/>
+    <w:lsdException w:name="Table Grid 7" w:semiHidden="1" w:unhideWhenUsed="1"/>
+    <w:lsdException w:name="Table Grid 8" w:semiHidden="1" w:unhideWhenUsed="1"/>
+    <w:lsdException w:name="Table List 1" w:semiHidden="1" w:unhideWhenUsed="1"/>
+    <w:lsdException w:name="Table List 2" w:semiHidden="1" w:unhideWhenUsed="1"/>
+    <w:lsdException w:name="Table List 3" w:semiHidden="1" w:unhideWhenUsed="1"/>
+    <w:lsdException w:name="Table List 4" w:semiHidden="1" w:unhideWhenUsed="1"/>
+    <w:lsdException w:name="Table List 5" w:semiHidden="1" w:unhideWhenUsed="1"/>
+    <w:lsdException w:name="Table List 6" w:semiHidden="1" w:unhideWhenUsed="1"/>
+    <w:lsdException w:name="Table List 7" w:semiHidden="1" w:unhideWhenUsed="1"/>
+    <w:lsdException w:name="Table List 8" w:semiHidden="1" w:unhideWhenUsed="1"/>
+    <w:lsdException w:name="Table 3D effects 1" w:semiHidden="1" w:unhideWhenUsed="1"/>
+    <w:lsdException w:name="Table 3D effects 2" w:semiHidden="1" w:unhideWhenUsed="1"/>
+    <w:lsdException w:name="Table 3D effects 3" w:semiHidden="1" w:unhideWhenUsed="1"/>
+    <w:lsdException w:name="Table Contemporary" w:semiHidden="1" w:unhideWhenUsed="1"/>
+    <w:lsdException w:name="Table Elegant" w:semiHidden="1" w:unhideWhenUsed="1"/>
+    <w:lsdException w:name="Table Professional" w:semiHidden="1" w:unhideWhenUsed="1"/>
+    <w:lsdException w:name="Table Subtle 1" w:semiHidden="1" w:unhideWhenUsed="1"/>
+    <w:lsdException w:name="Table Subtle 2" w:semiHidden="1" w:unhideWhenUsed="1"/>
+    <w:lsdException w:name="Table Web 1" w:semiHidden="1" w:unhideWhenUsed="1"/>
+    <w:lsdException w:name="Table Web 2" w:semiHidden="1" w:unhideWhenUsed="1"/>
+    <w:lsdException w:name="Table Web 3" w:semiHidden="1" w:unhideWhenUsed="1"/>
+    <w:lsdException w:name="Balloon Text" w:semiHidden="1" w:uiPriority="0" w:unhideWhenUsed="1"/>
+    <w:lsdException w:name="Table Grid" w:semiHidden="1" w:uiPriority="59" w:unhideWhenUsed="1"/>
+    <w:lsdException w:name="Table Theme" w:semiHidden="1" w:unhideWhenUsed="1"/>
+    <w:lsdException w:name="Placeholder Text" w:semiHidden="1"/>
+    <w:lsdException w:name="No Spacing" w:uiPriority="1" w:qFormat="1"/>
+    <w:lsdException w:name="Light Shading" w:uiPriority="60"/>
+    <w:lsdException w:name="Light List" w:uiPriority="61"/>
+    <w:lsdException w:name="Light Grid" w:uiPriority="62"/>
+    <w:lsdException w:name="Medium Shading 1" w:uiPriority="63"/>
+    <w:lsdException w:name="Medium Shading 2" w:uiPriority="64"/>
+    <w:lsdException w:name="Medium List 1" w:uiPriority="65"/>
+    <w:lsdException w:name="Medium List 2" w:uiPriority="66"/>
+    <w:lsdException w:name="Medium Grid 1" w:uiPriority="67"/>
+    <w:lsdException w:name="Medium Grid 2" w:uiPriority="68"/>
+    <w:lsdException w:name="Medium Grid 3" w:uiPriority="69"/>
+    <w:lsdException w:name="Dark List" w:uiPriority="70"/>
+    <w:lsdException w:name="Colorful Shading" w:uiPriority="71"/>
+    <w:lsdException w:name="Colorful List" w:uiPriority="72"/>
+    <w:lsdException w:name="Colorful Grid" w:uiPriority="73"/>
+    <w:lsdException w:name="Light Shading Accent 1" w:uiPriority="60"/>
+    <w:lsdException w:name="Light List Accent 1" w:uiPriority="61"/>
+    <w:lsdException w:name="Light Grid Accent 1" w:uiPriority="62"/>
+    <w:lsdException w:name="Medium Shading 1 Accent 1" w:uiPriority="63"/>
+    <w:lsdException w:name="Medium Shading 2 Accent 1" w:uiPriority="64"/>
+    <w:lsdException w:name="Medium List 1 Accent 1" w:uiPriority="65"/>
+    <w:lsdException w:name="Revision" w:semiHidden="1"/>
+    <w:lsdException w:name="List Paragraph" w:uiPriority="34" w:qFormat="1"/>
+    <w:lsdException w:name="Quote" w:uiPriority="29" w:qFormat="1"/>
+    <w:lsdException w:name="Intense Quote" w:uiPriority="30" w:qFormat="1"/>
+    <w:lsdException w:name="Medium List 2 Accent 1" w:uiPriority="66"/>
+    <w:lsdException w:name="Medium Grid 1 Accent 1" w:uiPriority="67"/>
+    <w:lsdException w:name="Medium Grid 2 Accent 1" w:uiPriority="68"/>
+    <w:lsdException w:name="Medium Grid 3 Accent 1" w:uiPriority="69"/>
+    <w:lsdException w:name="Dark List Accent 1" w:uiPriority="70"/>
+    <w:lsdException w:name="Colorful Shading Accent 1" w:uiPriority="71"/>
+    <w:lsdException w:name="Colorful List Accent 1" w:uiPriority="72"/>
+    <w:lsdException w:name="Colorful Grid Accent 1" w:uiPriority="73"/>
+    <w:lsdException w:name="Light Shading Accent 2" w:uiPriority="60"/>
+    <w:lsdException w:name="Light List Accent 2" w:uiPriority="61"/>
+    <w:lsdException w:name="Light Grid Accent 2" w:uiPriority="62"/>
+    <w:lsdException w:name="Medium Shading 1 Accent 2" w:uiPriority="63"/>
+    <w:lsdException w:name="Medium Shading 2 Accent 2" w:uiPriority="64"/>
+    <w:lsdException w:name="Medium List 1 Accent 2" w:uiPriority="65"/>
+    <w:lsdException w:name="Medium List 2 Accent 2" w:uiPriority="66"/>
+    <w:lsdException w:name="Medium Grid 1 Accent 2" w:uiPriority="67"/>
+    <w:lsdException w:name="Medium Grid 2 Accent 2" w:uiPriority="68"/>
+    <w:lsdException w:name="Medium Grid 3 Accent 2" w:uiPriority="69"/>
+    <w:lsdException w:name="Dark List Accent 2" w:uiPriority="70"/>
+    <w:lsdException w:name="Colorful Shading Accent 2" w:uiPriority="71"/>
+    <w:lsdException w:name="Colorful List Accent 2" w:uiPriority="72"/>
+    <w:lsdException w:name="Colorful Grid Accent 2" w:uiPriority="73"/>
+    <w:lsdException w:name="Light Shading Accent 3" w:uiPriority="60"/>
+    <w:lsdException w:name="Light List Accent 3" w:uiPriority="61"/>
+    <w:lsdException w:name="Light Grid Accent 3" w:uiPriority="62"/>
+    <w:lsdException w:name="Medium Shading 1 Accent 3" w:uiPriority="63"/>
+    <w:lsdException w:name="Medium Shading 2 Accent 3" w:uiPriority="64"/>
+    <w:lsdException w:name="Medium List 1 Accent 3" w:uiPriority="65"/>
+    <w:lsdException w:name="Medium List 2 Accent 3" w:uiPriority="66"/>
+    <w:lsdException w:name="Medium Grid 1 Accent 3" w:uiPriority="67"/>
+    <w:lsdException w:name="Medium Grid 2 Accent 3" w:uiPriority="68"/>
+    <w:lsdException w:name="Medium Grid 3 Accent 3" w:uiPriority="69"/>
+    <w:lsdException w:name="Dark List Accent 3" w:uiPriority="70"/>
+    <w:lsdException w:name="Colorful Shading Accent 3" w:uiPriority="71"/>
+    <w:lsdException w:name="Colorful List Accent 3" w:uiPriority="72"/>
+    <w:lsdException w:name="Colorful Grid Accent 3" w:uiPriority="73"/>
+    <w:lsdException w:name="Light Shading Accent 4" w:uiPriority="60"/>
+    <w:lsdException w:name="Light List Accent 4" w:uiPriority="61"/>
+    <w:lsdException w:name="Light Grid Accent 4" w:uiPriority="62"/>
+    <w:lsdException w:name="Medium Shading 1 Accent 4" w:uiPriority="63"/>
+    <w:lsdException w:name="Medium Shading 2 Accent 4" w:uiPriority="64"/>
+    <w:lsdException w:name="Medium List 1 Accent 4" w:uiPriority="65"/>
+    <w:lsdException w:name="Medium List 2 Accent 4" w:uiPriority="66"/>
+    <w:lsdException w:name="Medium Grid 1 Accent 4" w:uiPriority="67"/>
+    <w:lsdException w:name="Medium Grid 2 Accent 4" w:uiPriority="68"/>
+    <w:lsdException w:name="Medium Grid 3 Accent 4" w:uiPriority="69"/>
+    <w:lsdException w:name="Dark List Accent 4" w:uiPriority="70"/>
+    <w:lsdException w:name="Colorful Shading Accent 4" w:uiPriority="71"/>
+    <w:lsdException w:name="Colorful List Accent 4" w:uiPriority="72"/>
+    <w:lsdException w:name="Colorful Grid Accent 4" w:uiPriority="73"/>
+    <w:lsdException w:name="Light Shading Accent 5" w:uiPriority="60"/>
+    <w:lsdException w:name="Light List Accent 5" w:uiPriority="61"/>
+    <w:lsdException w:name="Light Grid Accent 5" w:uiPriority="62"/>
+    <w:lsdException w:name="Medium Shading 1 Accent 5" w:uiPriority="63"/>
+    <w:lsdException w:name="Medium Shading 2 Accent 5" w:uiPriority="64"/>
+    <w:lsdException w:name="Medium List 1 Accent 5" w:uiPriority="65"/>
+    <w:lsdException w:name="Medium List 2 Accent 5" w:uiPriority="66"/>
+    <w:lsdException w:name="Medium Grid 1 Accent 5" w:uiPriority="67"/>
+    <w:lsdException w:name="Medium Grid 2 Accent 5" w:uiPriority="68"/>
+    <w:lsdException w:name="Medium Grid 3 Accent 5" w:uiPriority="69"/>
+    <w:lsdException w:name="Dark List Accent 5" w:uiPriority="70"/>
+    <w:lsdException w:name="Colorful Shading Accent 5" w:uiPriority="71"/>
+    <w:lsdException w:name="Colorful List Accent 5" w:uiPriority="72"/>
+    <w:lsdException w:name="Colorful Grid Accent 5" w:uiPriority="73"/>
+    <w:lsdException w:name="Light Shading Accent 6" w:uiPriority="60"/>
+    <w:lsdException w:name="Light List Accent 6" w:uiPriority="61"/>
+    <w:lsdException w:name="Light Grid Accent 6" w:uiPriority="62"/>
+    <w:lsdException w:name="Medium Shading 1 Accent 6" w:uiPriority="63"/>
+    <w:lsdException w:name="Medium Shading 2 Accent 6" w:uiPriority="64"/>
+    <w:lsdException w:name="Medium List 1 Accent 6" w:uiPriority="65"/>
+    <w:lsdException w:name="Medium List 2 Accent 6" w:uiPriority="66"/>
+    <w:lsdException w:name="Medium Grid 1 Accent 6" w:uiPriority="67"/>
+    <w:lsdException w:name="Medium Grid 2 Accent 6" w:uiPriority="68"/>
+    <w:lsdException w:name="Medium Grid 3 Accent 6" w:uiPriority="69"/>
+    <w:lsdException w:name="Dark List Accent 6" w:uiPriority="70"/>
+    <w:lsdException w:name="Colorful Shading Accent 6" w:uiPriority="71"/>
+    <w:lsdException w:name="Colorful List Accent 6" w:uiPriority="72"/>
+    <w:lsdException w:name="Colorful Grid Accent 6" w:uiPriority="73"/>
+    <w:lsdException w:name="Subtle Emphasis" w:uiPriority="19" w:qFormat="1"/>
+    <w:lsdException w:name="Intense Emphasis" w:uiPriority="21" w:qFormat="1"/>
+    <w:lsdException w:name="Subtle Reference" w:uiPriority="31" w:qFormat="1"/>
+    <w:lsdException w:name="Intense Reference" w:uiPriority="32" w:qFormat="1"/>
+    <w:lsdException w:name="Book Title" w:uiPriority="33" w:qFormat="1"/>
+    <w:lsdException w:name="Bibliography" w:semiHidden="1" w:uiPriority="37" w:unhideWhenUsed="1"/>
+    <w:lsdException w:name="TOC Heading" w:semiHidden="1" w:uiPriority="39" w:unhideWhenUsed="1" w:qFormat="1"/>
+    <w:lsdException w:name="Plain Table 1" w:uiPriority="41"/>
+    <w:lsdException w:name="Plain Table 2" w:uiPriority="42"/>
+    <w:lsdException w:name="Plain Table 3" w:uiPriority="43"/>
+    <w:lsdException w:name="Plain Table 4" w:uiPriority="44"/>
+    <w:lsdException w:name="Plain Table 5" w:uiPriority="45"/>
+    <w:lsdException w:name="Grid Table Light" w:uiPriority="40"/>
+    <w:lsdException w:name="Grid Table 1 Light" w:uiPriority="46"/>
+    <w:lsdException w:name="Grid Table 2" w:uiPriority="47"/>
+    <w:lsdException w:name="Grid Table 3" w:uiPriority="48"/>
+    <w:lsdException w:name="Grid Table 4" w:uiPriority="49"/>
+    <w:lsdException w:name="Grid Table 5 Dark" w:uiPriority="50"/>
+    <w:lsdException w:name="Grid Table 6 Colorful" w:uiPriority="51"/>
+    <w:lsdException w:name="Grid Table 7 Colorful" w:uiPriority="52"/>
+    <w:lsdException w:name="Grid Table 1 Light Accent 1" w:uiPriority="46"/>
+    <w:lsdException w:name="Grid Table 2 Accent 1" w:uiPriority="47"/>
+    <w:lsdException w:name="Grid Table 3 Accent 1" w:uiPriority="48"/>
+    <w:lsdException w:name="Grid Table 4 Accent 1" w:uiPriority="49"/>
+    <w:lsdException w:name="Grid Table 5 Dark Accent 1" w:uiPriority="50"/>
+    <w:lsdException w:name="Grid Table 6 Colorful Accent 1" w:uiPriority="51"/>
+    <w:lsdException w:name="Grid Table 7 Colorful Accent 1" w:uiPriority="52"/>
+    <w:lsdException w:name="Grid Table 1 Light Accent 2" w:uiPriority="46"/>
+    <w:lsdException w:name="Grid Table 2 Accent 2" w:uiPriority="47"/>
+    <w:lsdException w:name="Grid Table 3 Accent 2" w:uiPriority="48"/>
+    <w:lsdException w:name="Grid Table 4 Accent 2" w:uiPriority="49"/>
+    <w:lsdException w:name="Grid Table 5 Dark Accent 2" w:uiPriority="50"/>
+    <w:lsdException w:name="Grid Table 6 Colorful Accent 2" w:uiPriority="51"/>
+    <w:lsdException w:name="Grid Table 7 Colorful Accent 2" w:uiPriority="52"/>
+    <w:lsdException w:name="Grid Table 1 Light Accent 3" w:uiPriority="46"/>
+    <w:lsdException w:name="Grid Table 2 Accent 3" w:uiPriority="47"/>
+    <w:lsdException w:name="Grid Table 3 Accent 3" w:uiPriority="48"/>
+    <w:lsdException w:name="Grid Table 4 Accent 3" w:uiPriority="49"/>
+    <w:lsdException w:name="Grid Table 5 Dark Accent 3" w:uiPriority="50"/>
+    <w:lsdException w:name="Grid Table 6 Colorful Accent 3" w:uiPriority="51"/>
+    <w:lsdException w:name="Grid Table 7 Colorful Accent 3" w:uiPriority="52"/>
+    <w:lsdException w:name="Grid Table 1 Light Accent 4" w:uiPriority="46"/>
+    <w:lsdException w:name="Grid Table 2 Accent 4" w:uiPriority="47"/>
+    <w:lsdException w:name="Grid Table 3 Accent 4" w:uiPriority="48"/>
+    <w:lsdException w:name="Grid Table 4 Accent 4" w:uiPriority="49"/>
+    <w:lsdException w:name="Grid Table 5 Dark Accent 4" w:uiPriority="50"/>
+    <w:lsdException w:name="Grid Table 6 Colorful Accent 4" w:uiPriority="51"/>
+    <w:lsdException w:name="Grid Table 7 Colorful Accent 4" w:uiPriority="52"/>
+    <w:lsdException w:name="Grid Table 1 Light Accent 5" w:uiPriority="46"/>
+    <w:lsdException w:name="Grid Table 2 Accent 5" w:uiPriority="47"/>
+    <w:lsdException w:name="Grid Table 3 Accent 5" w:uiPriority="48"/>
+    <w:lsdException w:name="Grid Table 4 Accent 5" w:uiPriority="49"/>
+    <w:lsdException w:name="Grid Table 5 Dark Accent 5" w:uiPriority="50"/>
+    <w:lsdException w:name="Grid Table 6 Colorful Accent 5" w:uiPriority="51"/>
+    <w:lsdException w:name="Grid Table 7 Colorful Accent 5" w:uiPriority="52"/>
+    <w:lsdException w:name="Grid Table 1 Light Accent 6" w:uiPriority="46"/>
+    <w:lsdException w:name="Grid Table 2 Accent 6" w:uiPriority="47"/>
+    <w:lsdException w:name="Grid Table 3 Accent 6" w:uiPriority="48"/>
+    <w:lsdException w:name="Grid Table 4 Accent 6" w:uiPriority="49"/>
+    <w:lsdException w:name="Grid Table 5 Dark Accent 6" w:uiPriority="50"/>
+    <w:lsdException w:name="Grid Table 6 Colorful Accent 6" w:uiPriority="51"/>
+    <w:lsdException w:name="Grid Table 7 Colorful Accent 6" w:uiPriority="52"/>
+    <w:lsdException w:name="List Table 1 Light" w:uiPriority="46"/>
+    <w:lsdException w:name="List Table 2" w:uiPriority="47"/>
+    <w:lsdException w:name="List Table 3" w:uiPriority="48"/>
+    <w:lsdException w:name="List Table 4" w:uiPriority="49"/>
+    <w:lsdException w:name="List Table 5 Dark" w:uiPriority="50"/>
+    <w:lsdException w:name="List Table 6 Colorful" w:uiPriority="51"/>
+    <w:lsdException w:name="List Table 7 Colorful" w:uiPriority="52"/>
+    <w:lsdException w:name="List Table 1 Light Accent 1" w:uiPriority="46"/>
+    <w:lsdException w:name="List Table 2 Accent 1" w:uiPriority="47"/>
+    <w:lsdException w:name="List Table 3 Accent 1" w:uiPriority="48"/>
+    <w:lsdException w:name="List Table 4 Accent 1" w:uiPriority="49"/>
+    <w:lsdException w:name="List Table 5 Dark Accent 1" w:uiPriority="50"/>
+    <w:lsdException w:name="List Table 6 Colorful Accent 1" w:uiPriority="51"/>
+    <w:lsdException w:name="List Table 7 Colorful Accent 1" w:uiPriority="52"/>
+    <w:lsdException w:name="List Table 1 Light Accent 2" w:uiPriority="46"/>
+    <w:lsdException w:name="List Table 2 Accent 2" w:uiPriority="47"/>
+    <w:lsdException w:name="List Table 3 Accent 2" w:uiPriority="48"/>
+    <w:lsdException w:name="List Table 4 Accent 2" w:uiPriority="49"/>
+    <w:lsdException w:name="List Table 5 Dark Accent 2" w:uiPriority="50"/>
+    <w:lsdException w:name="List Table 6 Colorful Accent 2" w:uiPriority="51"/>
+    <w:lsdException w:name="List Table 7 Colorful Accent 2" w:uiPriority="52"/>
+    <w:lsdException w:name="List Table 1 Light Accent 3" w:uiPriority="46"/>
+    <w:lsdException w:name="List Table 2 Accent 3" w:uiPriority="47"/>
+    <w:lsdException w:name="List Table 3 Accent 3" w:uiPriority="48"/>
+    <w:lsdException w:name="List Table 4 Accent 3" w:uiPriority="49"/>
+    <w:lsdException w:name="List Table 5 Dark Accent 3" w:uiPriority="50"/>
+    <w:lsdException w:name="List Table 6 Colorful Accent 3" w:uiPriority="51"/>
+    <w:lsdException w:name="List Table 7 Colorful Accent 3" w:uiPriority="52"/>
+    <w:lsdException w:name="List Table 1 Light Accent 4" w:uiPriority="46"/>
+    <w:lsdException w:name="List Table 2 Accent 4" w:uiPriority="47"/>
+    <w:lsdException w:name="List Table 3 Accent 4" w:uiPriority="48"/>
+    <w:lsdException w:name="List Table 4 Accent 4" w:uiPriority="49"/>
+    <w:lsdException w:name="List Table 5 Dark Accent 4" w:uiPriority="50"/>
+    <w:lsdException w:name="List Table 6 Colorful Accent 4" w:uiPriority="51"/>
+    <w:lsdException w:name="List Table 7 Colorful Accent 4" w:uiPriority="52"/>
+    <w:lsdException w:name="List Table 1 Light Accent 5" w:uiPriority="46"/>
+    <w:lsdException w:name="List Table 2 Accent 5" w:uiPriority="47"/>
+    <w:lsdException w:name="List Table 3 Accent 5" w:uiPriority="48"/>
+    <w:lsdException w:name="List Table 4 Accent 5" w:uiPriority="49"/>
+    <w:lsdException w:name="List Table 5 Dark Accent 5" w:uiPriority="50"/>
+    <w:lsdException w:name="List Table 6 Colorful Accent 5" w:uiPriority="51"/>
+    <w:lsdException w:name="List Table 7 Colorful Accent 5" w:uiPriority="52"/>
+    <w:lsdException w:name="List Table 1 Light Accent 6" w:uiPriority="46"/>
+    <w:lsdException w:name="List Table 2 Accent 6" w:uiPriority="47"/>
+    <w:lsdException w:name="List Table 3 Accent 6" w:uiPriority="48"/>
+    <w:lsdException w:name="List Table 4 Accent 6" w:uiPriority="49"/>
+    <w:lsdException w:name="List Table 5 Dark Accent 6" w:uiPriority="50"/>
+    <w:lsdException w:name="List Table 6 Colorful Accent 6" w:uiPriority="51"/>
+    <w:lsdException w:name="List Table 7 Colorful Accent 6" w:uiPriority="52"/>
+    <w:lsdException w:name="Mention" w:semiHidden="1" w:unhideWhenUsed="1"/>
+    <w:lsdException w:name="Smart Hyperlink" w:semiHidden="1" w:unhideWhenUsed="1"/>
+    <w:lsdException w:name="Hashtag" w:semiHidden="1" w:unhideWhenUsed="1"/>
+    <w:lsdException w:name="Unresolved Mention" w:semiHidden="1" w:unhideWhenUsed="1"/>
+    <w:lsdException w:name="Smart Link" w:semiHidden="1" w:unhideWhenUsed="1"/>
   </w:latentStyles>
   <w:style w:type="paragraph" w:default="1" w:styleId="Normal">
     <w:name w:val="Normal"/>
@@ -5696,7 +6176,6 @@
     <w:basedOn w:val="Normal"/>
     <w:link w:val="CommentTextChar"/>
     <w:uiPriority w:val="99"/>
-    <w:semiHidden/>
     <w:unhideWhenUsed/>
     <w:rsid w:val="004A2ED1"/>
     <w:rPr>
@@ -5708,7 +6187,6 @@
     <w:name w:val="Comment Text Char"/>
     <w:link w:val="CommentText"/>
     <w:uiPriority w:val="99"/>
-    <w:semiHidden/>
     <w:rsid w:val="004A2ED1"/>
     <w:rPr>
       <w:lang w:bidi="en-US"/>
@@ -5746,7 +6224,6 @@
     <w:uiPriority w:val="59"/>
     <w:rsid w:val="00260ACF"/>
     <w:tblPr>
-      <w:tblInd w:w="0" w:type="dxa"/>
       <w:tblBorders>
         <w:top w:val="single" w:sz="4" w:space="0" w:color="000000" w:themeColor="text1"/>
         <w:left w:val="single" w:sz="4" w:space="0" w:color="000000" w:themeColor="text1"/>
@@ -5755,12 +6232,6 @@
         <w:insideH w:val="single" w:sz="4" w:space="0" w:color="000000" w:themeColor="text1"/>
         <w:insideV w:val="single" w:sz="4" w:space="0" w:color="000000" w:themeColor="text1"/>
       </w:tblBorders>
-      <w:tblCellMar>
-        <w:top w:w="0" w:type="dxa"/>
-        <w:left w:w="108" w:type="dxa"/>
-        <w:bottom w:w="0" w:type="dxa"/>
-        <w:right w:w="108" w:type="dxa"/>
-      </w:tblCellMar>
     </w:tblPr>
   </w:style>
   <w:style w:type="paragraph" w:customStyle="1" w:styleId="ProcessBody">
@@ -5880,12 +6351,6 @@
         <w:insideH w:val="single" w:sz="4" w:space="0" w:color="auto"/>
         <w:insideV w:val="single" w:sz="4" w:space="0" w:color="auto"/>
       </w:tblBorders>
-      <w:tblCellMar>
-        <w:top w:w="0" w:type="dxa"/>
-        <w:left w:w="108" w:type="dxa"/>
-        <w:bottom w:w="0" w:type="dxa"/>
-        <w:right w:w="108" w:type="dxa"/>
-      </w:tblCellMar>
     </w:tblPr>
     <w:trPr>
       <w:cantSplit/>
@@ -5972,19 +6437,12 @@
     <w:tblPr>
       <w:tblStyleRowBandSize w:val="1"/>
       <w:tblStyleColBandSize w:val="1"/>
-      <w:tblInd w:w="0" w:type="dxa"/>
       <w:tblBorders>
         <w:top w:val="single" w:sz="8" w:space="0" w:color="4F81BD" w:themeColor="accent1"/>
         <w:left w:val="single" w:sz="8" w:space="0" w:color="4F81BD" w:themeColor="accent1"/>
         <w:bottom w:val="single" w:sz="8" w:space="0" w:color="4F81BD" w:themeColor="accent1"/>
         <w:right w:val="single" w:sz="8" w:space="0" w:color="4F81BD" w:themeColor="accent1"/>
       </w:tblBorders>
-      <w:tblCellMar>
-        <w:top w:w="0" w:type="dxa"/>
-        <w:left w:w="108" w:type="dxa"/>
-        <w:bottom w:w="0" w:type="dxa"/>
-        <w:right w:w="108" w:type="dxa"/>
-      </w:tblCellMar>
     </w:tblPr>
     <w:tblStylePr w:type="firstRow">
       <w:pPr>
@@ -6053,1322 +6511,43 @@
       </w:tcPr>
     </w:tblStylePr>
   </w:style>
-</w:styles>
-</file>
-
-<file path=word/stylesWithEffects.xml><?xml version="1.0" encoding="utf-8"?>
-<w:styles xmlns:wpc="http://schemas.microsoft.com/office/word/2010/wordprocessingCanvas" xmlns:mc="http://schemas.openxmlformats.org/markup-compatibility/2006" xmlns:o="urn:schemas-microsoft-com:office:office" xmlns:r="http://schemas.openxmlformats.org/officeDocument/2006/relationships" xmlns:m="http://schemas.openxmlformats.org/officeDocument/2006/math" xmlns:v="urn:schemas-microsoft-com:vml" xmlns:wp14="http://schemas.microsoft.com/office/word/2010/wordprocessingDrawing" xmlns:wp="http://schemas.openxmlformats.org/drawingml/2006/wordprocessingDrawing" xmlns:w10="urn:schemas-microsoft-com:office:word" xmlns:w="http://schemas.openxmlformats.org/wordprocessingml/2006/main" xmlns:w14="http://schemas.microsoft.com/office/word/2010/wordml" xmlns:wpg="http://schemas.microsoft.com/office/word/2010/wordprocessingGroup" xmlns:wpi="http://schemas.microsoft.com/office/word/2010/wordprocessingInk" xmlns:wne="http://schemas.microsoft.com/office/word/2006/wordml" xmlns:wps="http://schemas.microsoft.com/office/word/2010/wordprocessingShape" mc:Ignorable="w14 wp14">
-  <w:docDefaults>
-    <w:rPrDefault>
-      <w:rPr>
-        <w:rFonts w:ascii="Calibri" w:eastAsia="Times New Roman" w:hAnsi="Calibri" w:cs="Times New Roman"/>
-        <w:lang w:val="en-US" w:eastAsia="en-US" w:bidi="ar-SA"/>
-      </w:rPr>
-    </w:rPrDefault>
-    <w:pPrDefault/>
-  </w:docDefaults>
-  <w:latentStyles w:defLockedState="0" w:defUIPriority="99" w:defSemiHidden="1" w:defUnhideWhenUsed="1" w:defQFormat="0" w:count="267">
-    <w:lsdException w:name="Normal" w:semiHidden="0" w:uiPriority="0" w:unhideWhenUsed="0" w:qFormat="1"/>
-    <w:lsdException w:name="heading 1" w:semiHidden="0" w:uiPriority="9" w:unhideWhenUsed="0" w:qFormat="1"/>
-    <w:lsdException w:name="heading 2" w:semiHidden="0" w:uiPriority="9" w:unhideWhenUsed="0" w:qFormat="1"/>
-    <w:lsdException w:name="heading 3" w:semiHidden="0" w:uiPriority="9" w:unhideWhenUsed="0" w:qFormat="1"/>
-    <w:lsdException w:name="heading 4" w:uiPriority="9" w:qFormat="1"/>
-    <w:lsdException w:name="heading 5" w:uiPriority="9" w:qFormat="1"/>
-    <w:lsdException w:name="heading 6" w:uiPriority="9" w:qFormat="1"/>
-    <w:lsdException w:name="heading 7" w:uiPriority="9" w:qFormat="1"/>
-    <w:lsdException w:name="heading 8" w:uiPriority="9" w:qFormat="1"/>
-    <w:lsdException w:name="heading 9" w:uiPriority="9" w:qFormat="1"/>
-    <w:lsdException w:name="toc 1" w:uiPriority="39"/>
-    <w:lsdException w:name="toc 2" w:uiPriority="39"/>
-    <w:lsdException w:name="toc 3" w:uiPriority="39"/>
-    <w:lsdException w:name="toc 4" w:uiPriority="39"/>
-    <w:lsdException w:name="toc 5" w:uiPriority="39"/>
-    <w:lsdException w:name="toc 6" w:uiPriority="39"/>
-    <w:lsdException w:name="toc 7" w:uiPriority="39"/>
-    <w:lsdException w:name="toc 8" w:uiPriority="39"/>
-    <w:lsdException w:name="toc 9" w:uiPriority="39"/>
-    <w:lsdException w:name="header" w:uiPriority="0"/>
-    <w:lsdException w:name="caption" w:uiPriority="35" w:qFormat="1"/>
-    <w:lsdException w:name="Title" w:semiHidden="0" w:uiPriority="10" w:unhideWhenUsed="0" w:qFormat="1"/>
-    <w:lsdException w:name="Default Paragraph Font" w:uiPriority="1"/>
-    <w:lsdException w:name="Subtitle" w:semiHidden="0" w:uiPriority="11" w:unhideWhenUsed="0" w:qFormat="1"/>
-    <w:lsdException w:name="Strong" w:semiHidden="0" w:uiPriority="22" w:unhideWhenUsed="0" w:qFormat="1"/>
-    <w:lsdException w:name="Emphasis" w:semiHidden="0" w:uiPriority="20" w:unhideWhenUsed="0" w:qFormat="1"/>
-    <w:lsdException w:name="Balloon Text" w:uiPriority="0"/>
-    <w:lsdException w:name="Table Grid" w:semiHidden="0" w:uiPriority="59" w:unhideWhenUsed="0"/>
-    <w:lsdException w:name="Placeholder Text" w:unhideWhenUsed="0"/>
-    <w:lsdException w:name="No Spacing" w:semiHidden="0" w:uiPriority="1" w:unhideWhenUsed="0" w:qFormat="1"/>
-    <w:lsdException w:name="Light Shading" w:semiHidden="0" w:uiPriority="60" w:unhideWhenUsed="0"/>
-    <w:lsdException w:name="Light List" w:semiHidden="0" w:uiPriority="61" w:unhideWhenUsed="0"/>
-    <w:lsdException w:name="Light Grid" w:semiHidden="0" w:uiPriority="62" w:unhideWhenUsed="0"/>
-    <w:lsdException w:name="Medium Shading 1" w:semiHidden="0" w:uiPriority="63" w:unhideWhenUsed="0"/>
-    <w:lsdException w:name="Medium Shading 2" w:semiHidden="0" w:uiPriority="64" w:unhideWhenUsed="0"/>
-    <w:lsdException w:name="Medium List 1" w:semiHidden="0" w:uiPriority="65" w:unhideWhenUsed="0"/>
-    <w:lsdException w:name="Medium List 2" w:semiHidden="0" w:uiPriority="66" w:unhideWhenUsed="0"/>
-    <w:lsdException w:name="Medium Grid 1" w:semiHidden="0" w:uiPriority="67" w:unhideWhenUsed="0"/>
-    <w:lsdException w:name="Medium Grid 2" w:semiHidden="0" w:uiPriority="68" w:unhideWhenUsed="0"/>
-    <w:lsdException w:name="Medium Grid 3" w:semiHidden="0" w:uiPriority="69" w:unhideWhenUsed="0"/>
-    <w:lsdException w:name="Dark List" w:semiHidden="0" w:uiPriority="70" w:unhideWhenUsed="0"/>
-    <w:lsdException w:name="Colorful Shading" w:semiHidden="0" w:uiPriority="71" w:unhideWhenUsed="0"/>
-    <w:lsdException w:name="Colorful List" w:semiHidden="0" w:uiPriority="72" w:unhideWhenUsed="0"/>
-    <w:lsdException w:name="Colorful Grid" w:semiHidden="0" w:uiPriority="73" w:unhideWhenUsed="0"/>
-    <w:lsdException w:name="Light Shading Accent 1" w:semiHidden="0" w:uiPriority="60" w:unhideWhenUsed="0"/>
-    <w:lsdException w:name="Light List Accent 1" w:semiHidden="0" w:uiPriority="61" w:unhideWhenUsed="0"/>
-    <w:lsdException w:name="Light Grid Accent 1" w:semiHidden="0" w:uiPriority="62" w:unhideWhenUsed="0"/>
-    <w:lsdException w:name="Medium Shading 1 Accent 1" w:semiHidden="0" w:uiPriority="63" w:unhideWhenUsed="0"/>
-    <w:lsdException w:name="Medium Shading 2 Accent 1" w:semiHidden="0" w:uiPriority="64" w:unhideWhenUsed="0"/>
-    <w:lsdException w:name="Medium List 1 Accent 1" w:semiHidden="0" w:uiPriority="65" w:unhideWhenUsed="0"/>
-    <w:lsdException w:name="Revision" w:unhideWhenUsed="0"/>
-    <w:lsdException w:name="List Paragraph" w:semiHidden="0" w:uiPriority="34" w:unhideWhenUsed="0" w:qFormat="1"/>
-    <w:lsdException w:name="Quote" w:semiHidden="0" w:uiPriority="29" w:unhideWhenUsed="0" w:qFormat="1"/>
-    <w:lsdException w:name="Intense Quote" w:semiHidden="0" w:uiPriority="30" w:unhideWhenUsed="0" w:qFormat="1"/>
-    <w:lsdException w:name="Medium List 2 Accent 1" w:semiHidden="0" w:uiPriority="66" w:unhideWhenUsed="0"/>
-    <w:lsdException w:name="Medium Grid 1 Accent 1" w:semiHidden="0" w:uiPriority="67" w:unhideWhenUsed="0"/>
-    <w:lsdException w:name="Medium Grid 2 Accent 1" w:semiHidden="0" w:uiPriority="68" w:unhideWhenUsed="0"/>
-    <w:lsdException w:name="Medium Grid 3 Accent 1" w:semiHidden="0" w:uiPriority="69" w:unhideWhenUsed="0"/>
-    <w:lsdException w:name="Dark List Accent 1" w:semiHidden="0" w:uiPriority="70" w:unhideWhenUsed="0"/>
-    <w:lsdException w:name="Colorful Shading Accent 1" w:semiHidden="0" w:uiPriority="71" w:unhideWhenUsed="0"/>
-    <w:lsdException w:name="Colorful List Accent 1" w:semiHidden="0" w:uiPriority="72" w:unhideWhenUsed="0"/>
-    <w:lsdException w:name="Colorful Grid Accent 1" w:semiHidden="0" w:uiPriority="73" w:unhideWhenUsed="0"/>
-    <w:lsdException w:name="Light Shading Accent 2" w:semiHidden="0" w:uiPriority="60" w:unhideWhenUsed="0"/>
-    <w:lsdException w:name="Light List Accent 2" w:semiHidden="0" w:uiPriority="61" w:unhideWhenUsed="0"/>
-    <w:lsdException w:name="Light Grid Accent 2" w:semiHidden="0" w:uiPriority="62" w:unhideWhenUsed="0"/>
-    <w:lsdException w:name="Medium Shading 1 Accent 2" w:semiHidden="0" w:uiPriority="63" w:unhideWhenUsed="0"/>
-    <w:lsdException w:name="Medium Shading 2 Accent 2" w:semiHidden="0" w:uiPriority="64" w:unhideWhenUsed="0"/>
-    <w:lsdException w:name="Medium List 1 Accent 2" w:semiHidden="0" w:uiPriority="65" w:unhideWhenUsed="0"/>
-    <w:lsdException w:name="Medium List 2 Accent 2" w:semiHidden="0" w:uiPriority="66" w:unhideWhenUsed="0"/>
-    <w:lsdException w:name="Medium Grid 1 Accent 2" w:semiHidden="0" w:uiPriority="67" w:unhideWhenUsed="0"/>
-    <w:lsdException w:name="Medium Grid 2 Accent 2" w:semiHidden="0" w:uiPriority="68" w:unhideWhenUsed="0"/>
-    <w:lsdException w:name="Medium Grid 3 Accent 2" w:semiHidden="0" w:uiPriority="69" w:unhideWhenUsed="0"/>
-    <w:lsdException w:name="Dark List Accent 2" w:semiHidden="0" w:uiPriority="70" w:unhideWhenUsed="0"/>
-    <w:lsdException w:name="Colorful Shading Accent 2" w:semiHidden="0" w:uiPriority="71" w:unhideWhenUsed="0"/>
-    <w:lsdException w:name="Colorful List Accent 2" w:semiHidden="0" w:uiPriority="72" w:unhideWhenUsed="0"/>
-    <w:lsdException w:name="Colorful Grid Accent 2" w:semiHidden="0" w:uiPriority="73" w:unhideWhenUsed="0"/>
-    <w:lsdException w:name="Light Shading Accent 3" w:semiHidden="0" w:uiPriority="60" w:unhideWhenUsed="0"/>
-    <w:lsdException w:name="Light List Accent 3" w:semiHidden="0" w:uiPriority="61" w:unhideWhenUsed="0"/>
-    <w:lsdException w:name="Light Grid Accent 3" w:semiHidden="0" w:uiPriority="62" w:unhideWhenUsed="0"/>
-    <w:lsdException w:name="Medium Shading 1 Accent 3" w:semiHidden="0" w:uiPriority="63" w:unhideWhenUsed="0"/>
-    <w:lsdException w:name="Medium Shading 2 Accent 3" w:semiHidden="0" w:uiPriority="64" w:unhideWhenUsed="0"/>
-    <w:lsdException w:name="Medium List 1 Accent 3" w:semiHidden="0" w:uiPriority="65" w:unhideWhenUsed="0"/>
-    <w:lsdException w:name="Medium List 2 Accent 3" w:semiHidden="0" w:uiPriority="66" w:unhideWhenUsed="0"/>
-    <w:lsdException w:name="Medium Grid 1 Accent 3" w:semiHidden="0" w:uiPriority="67" w:unhideWhenUsed="0"/>
-    <w:lsdException w:name="Medium Grid 2 Accent 3" w:semiHidden="0" w:uiPriority="68" w:unhideWhenUsed="0"/>
-    <w:lsdException w:name="Medium Grid 3 Accent 3" w:semiHidden="0" w:uiPriority="69" w:unhideWhenUsed="0"/>
-    <w:lsdException w:name="Dark List Accent 3" w:semiHidden="0" w:uiPriority="70" w:unhideWhenUsed="0"/>
-    <w:lsdException w:name="Colorful Shading Accent 3" w:semiHidden="0" w:uiPriority="71" w:unhideWhenUsed="0"/>
-    <w:lsdException w:name="Colorful List Accent 3" w:semiHidden="0" w:uiPriority="72" w:unhideWhenUsed="0"/>
-    <w:lsdException w:name="Colorful Grid Accent 3" w:semiHidden="0" w:uiPriority="73" w:unhideWhenUsed="0"/>
-    <w:lsdException w:name="Light Shading Accent 4" w:semiHidden="0" w:uiPriority="60" w:unhideWhenUsed="0"/>
-    <w:lsdException w:name="Light List Accent 4" w:semiHidden="0" w:uiPriority="61" w:unhideWhenUsed="0"/>
-    <w:lsdException w:name="Light Grid Accent 4" w:semiHidden="0" w:uiPriority="62" w:unhideWhenUsed="0"/>
-    <w:lsdException w:name="Medium Shading 1 Accent 4" w:semiHidden="0" w:uiPriority="63" w:unhideWhenUsed="0"/>
-    <w:lsdException w:name="Medium Shading 2 Accent 4" w:semiHidden="0" w:uiPriority="64" w:unhideWhenUsed="0"/>
-    <w:lsdException w:name="Medium List 1 Accent 4" w:semiHidden="0" w:uiPriority="65" w:unhideWhenUsed="0"/>
-    <w:lsdException w:name="Medium List 2 Accent 4" w:semiHidden="0" w:uiPriority="66" w:unhideWhenUsed="0"/>
-    <w:lsdException w:name="Medium Grid 1 Accent 4" w:semiHidden="0" w:uiPriority="67" w:unhideWhenUsed="0"/>
-    <w:lsdException w:name="Medium Grid 2 Accent 4" w:semiHidden="0" w:uiPriority="68" w:unhideWhenUsed="0"/>
-    <w:lsdException w:name="Medium Grid 3 Accent 4" w:semiHidden="0" w:uiPriority="69" w:unhideWhenUsed="0"/>
-    <w:lsdException w:name="Dark List Accent 4" w:semiHidden="0" w:uiPriority="70" w:unhideWhenUsed="0"/>
-    <w:lsdException w:name="Colorful Shading Accent 4" w:semiHidden="0" w:uiPriority="71" w:unhideWhenUsed="0"/>
-    <w:lsdException w:name="Colorful List Accent 4" w:semiHidden="0" w:uiPriority="72" w:unhideWhenUsed="0"/>
-    <w:lsdException w:name="Colorful Grid Accent 4" w:semiHidden="0" w:uiPriority="73" w:unhideWhenUsed="0"/>
-    <w:lsdException w:name="Light Shading Accent 5" w:semiHidden="0" w:uiPriority="60" w:unhideWhenUsed="0"/>
-    <w:lsdException w:name="Light List Accent 5" w:semiHidden="0" w:uiPriority="61" w:unhideWhenUsed="0"/>
-    <w:lsdException w:name="Light Grid Accent 5" w:semiHidden="0" w:uiPriority="62" w:unhideWhenUsed="0"/>
-    <w:lsdException w:name="Medium Shading 1 Accent 5" w:semiHidden="0" w:uiPriority="63" w:unhideWhenUsed="0"/>
-    <w:lsdException w:name="Medium Shading 2 Accent 5" w:semiHidden="0" w:uiPriority="64" w:unhideWhenUsed="0"/>
-    <w:lsdException w:name="Medium List 1 Accent 5" w:semiHidden="0" w:uiPriority="65" w:unhideWhenUsed="0"/>
-    <w:lsdException w:name="Medium List 2 Accent 5" w:semiHidden="0" w:uiPriority="66" w:unhideWhenUsed="0"/>
-    <w:lsdException w:name="Medium Grid 1 Accent 5" w:semiHidden="0" w:uiPriority="67" w:unhideWhenUsed="0"/>
-    <w:lsdException w:name="Medium Grid 2 Accent 5" w:semiHidden="0" w:uiPriority="68" w:unhideWhenUsed="0"/>
-    <w:lsdException w:name="Medium Grid 3 Accent 5" w:semiHidden="0" w:uiPriority="69" w:unhideWhenUsed="0"/>
-    <w:lsdException w:name="Dark List Accent 5" w:semiHidden="0" w:uiPriority="70" w:unhideWhenUsed="0"/>
-    <w:lsdException w:name="Colorful Shading Accent 5" w:semiHidden="0" w:uiPriority="71" w:unhideWhenUsed="0"/>
-    <w:lsdException w:name="Colorful List Accent 5" w:semiHidden="0" w:uiPriority="72" w:unhideWhenUsed="0"/>
-    <w:lsdException w:name="Colorful Grid Accent 5" w:semiHidden="0" w:uiPriority="73" w:unhideWhenUsed="0"/>
-    <w:lsdException w:name="Light Shading Accent 6" w:semiHidden="0" w:uiPriority="60" w:unhideWhenUsed="0"/>
-    <w:lsdException w:name="Light List Accent 6" w:semiHidden="0" w:uiPriority="61" w:unhideWhenUsed="0"/>
-    <w:lsdException w:name="Light Grid Accent 6" w:semiHidden="0" w:uiPriority="62" w:unhideWhenUsed="0"/>
-    <w:lsdException w:name="Medium Shading 1 Accent 6" w:semiHidden="0" w:uiPriority="63" w:unhideWhenUsed="0"/>
-    <w:lsdException w:name="Medium Shading 2 Accent 6" w:semiHidden="0" w:uiPriority="64" w:unhideWhenUsed="0"/>
-    <w:lsdException w:name="Medium List 1 Accent 6" w:semiHidden="0" w:uiPriority="65" w:unhideWhenUsed="0"/>
-    <w:lsdException w:name="Medium List 2 Accent 6" w:semiHidden="0" w:uiPriority="66" w:unhideWhenUsed="0"/>
-    <w:lsdException w:name="Medium Grid 1 Accent 6" w:semiHidden="0" w:uiPriority="67" w:unhideWhenUsed="0"/>
-    <w:lsdException w:name="Medium Grid 2 Accent 6" w:semiHidden="0" w:uiPriority="68" w:unhideWhenUsed="0"/>
-    <w:lsdException w:name="Medium Grid 3 Accent 6" w:semiHidden="0" w:uiPriority="69" w:unhideWhenUsed="0"/>
-    <w:lsdException w:name="Dark List Accent 6" w:semiHidden="0" w:uiPriority="70" w:unhideWhenUsed="0"/>
-    <w:lsdException w:name="Colorful Shading Accent 6" w:semiHidden="0" w:uiPriority="71" w:unhideWhenUsed="0"/>
-    <w:lsdException w:name="Colorful List Accent 6" w:semiHidden="0" w:uiPriority="72" w:unhideWhenUsed="0"/>
-    <w:lsdException w:name="Colorful Grid Accent 6" w:semiHidden="0" w:uiPriority="73" w:unhideWhenUsed="0"/>
-    <w:lsdException w:name="Subtle Emphasis" w:semiHidden="0" w:uiPriority="19" w:unhideWhenUsed="0" w:qFormat="1"/>
-    <w:lsdException w:name="Intense Emphasis" w:semiHidden="0" w:uiPriority="21" w:unhideWhenUsed="0" w:qFormat="1"/>
-    <w:lsdException w:name="Subtle Reference" w:semiHidden="0" w:uiPriority="31" w:unhideWhenUsed="0" w:qFormat="1"/>
-    <w:lsdException w:name="Intense Reference" w:semiHidden="0" w:uiPriority="32" w:unhideWhenUsed="0" w:qFormat="1"/>
-    <w:lsdException w:name="Book Title" w:semiHidden="0" w:uiPriority="33" w:unhideWhenUsed="0" w:qFormat="1"/>
-    <w:lsdException w:name="Bibliography" w:uiPriority="37"/>
-    <w:lsdException w:name="TOC Heading" w:uiPriority="39" w:qFormat="1"/>
-  </w:latentStyles>
-  <w:style w:type="paragraph" w:default="1" w:styleId="Normal">
-    <w:name w:val="Normal"/>
-    <w:qFormat/>
-    <w:rsid w:val="001117ED"/>
-    <w:pPr>
-      <w:spacing w:after="200" w:line="276" w:lineRule="auto"/>
-    </w:pPr>
-    <w:rPr>
-      <w:sz w:val="22"/>
-      <w:szCs w:val="22"/>
-      <w:lang w:bidi="en-US"/>
-    </w:rPr>
-  </w:style>
-  <w:style w:type="paragraph" w:styleId="Heading1">
-    <w:name w:val="heading 1"/>
+  <w:style w:type="paragraph" w:styleId="FootnoteText">
+    <w:name w:val="footnote text"/>
     <w:basedOn w:val="Normal"/>
-    <w:next w:val="Normal"/>
-    <w:link w:val="Heading1Char"/>
-    <w:uiPriority w:val="9"/>
-    <w:qFormat/>
-    <w:rsid w:val="001117ED"/>
-    <w:pPr>
-      <w:keepNext/>
-      <w:keepLines/>
-      <w:spacing w:before="480" w:after="0"/>
-      <w:outlineLvl w:val="0"/>
-    </w:pPr>
-    <w:rPr>
-      <w:rFonts w:ascii="Cambria" w:hAnsi="Cambria"/>
-      <w:b/>
-      <w:bCs/>
-      <w:color w:val="365F91"/>
-      <w:sz w:val="28"/>
-      <w:szCs w:val="28"/>
-    </w:rPr>
-  </w:style>
-  <w:style w:type="paragraph" w:styleId="Heading2">
-    <w:name w:val="heading 2"/>
-    <w:basedOn w:val="Normal"/>
-    <w:next w:val="Normal"/>
-    <w:link w:val="Heading2Char"/>
-    <w:uiPriority w:val="9"/>
-    <w:unhideWhenUsed/>
-    <w:qFormat/>
-    <w:rsid w:val="001117ED"/>
-    <w:pPr>
-      <w:keepNext/>
-      <w:keepLines/>
-      <w:spacing w:before="200" w:after="0"/>
-      <w:outlineLvl w:val="1"/>
-    </w:pPr>
-    <w:rPr>
-      <w:rFonts w:ascii="Cambria" w:hAnsi="Cambria"/>
-      <w:b/>
-      <w:bCs/>
-      <w:color w:val="4F81BD"/>
-      <w:sz w:val="26"/>
-      <w:szCs w:val="26"/>
-    </w:rPr>
-  </w:style>
-  <w:style w:type="paragraph" w:styleId="Heading3">
-    <w:name w:val="heading 3"/>
-    <w:basedOn w:val="Normal"/>
-    <w:next w:val="Normal"/>
-    <w:link w:val="Heading3Char"/>
-    <w:uiPriority w:val="9"/>
-    <w:unhideWhenUsed/>
-    <w:qFormat/>
-    <w:rsid w:val="001117ED"/>
-    <w:pPr>
-      <w:keepNext/>
-      <w:keepLines/>
-      <w:spacing w:before="200" w:after="0"/>
-      <w:outlineLvl w:val="2"/>
-    </w:pPr>
-    <w:rPr>
-      <w:rFonts w:ascii="Cambria" w:hAnsi="Cambria"/>
-      <w:b/>
-      <w:bCs/>
-      <w:color w:val="4F81BD"/>
-    </w:rPr>
-  </w:style>
-  <w:style w:type="paragraph" w:styleId="Heading4">
-    <w:name w:val="heading 4"/>
-    <w:basedOn w:val="Normal"/>
-    <w:next w:val="Normal"/>
-    <w:link w:val="Heading4Char"/>
-    <w:uiPriority w:val="9"/>
-    <w:unhideWhenUsed/>
-    <w:qFormat/>
-    <w:rsid w:val="001117ED"/>
-    <w:pPr>
-      <w:keepNext/>
-      <w:keepLines/>
-      <w:spacing w:before="200" w:after="0"/>
-      <w:outlineLvl w:val="3"/>
-    </w:pPr>
-    <w:rPr>
-      <w:rFonts w:ascii="Cambria" w:hAnsi="Cambria"/>
-      <w:b/>
-      <w:bCs/>
-      <w:i/>
-      <w:iCs/>
-      <w:color w:val="4F81BD"/>
-    </w:rPr>
-  </w:style>
-  <w:style w:type="paragraph" w:styleId="Heading5">
-    <w:name w:val="heading 5"/>
-    <w:basedOn w:val="Normal"/>
-    <w:next w:val="Normal"/>
-    <w:link w:val="Heading5Char"/>
-    <w:uiPriority w:val="9"/>
-    <w:semiHidden/>
-    <w:unhideWhenUsed/>
-    <w:qFormat/>
-    <w:rsid w:val="001117ED"/>
-    <w:pPr>
-      <w:keepNext/>
-      <w:keepLines/>
-      <w:spacing w:before="200" w:after="0"/>
-      <w:outlineLvl w:val="4"/>
-    </w:pPr>
-    <w:rPr>
-      <w:rFonts w:ascii="Cambria" w:hAnsi="Cambria"/>
-      <w:color w:val="243F60"/>
-    </w:rPr>
-  </w:style>
-  <w:style w:type="paragraph" w:styleId="Heading6">
-    <w:name w:val="heading 6"/>
-    <w:basedOn w:val="Normal"/>
-    <w:next w:val="Normal"/>
-    <w:link w:val="Heading6Char"/>
-    <w:uiPriority w:val="9"/>
-    <w:semiHidden/>
-    <w:unhideWhenUsed/>
-    <w:qFormat/>
-    <w:rsid w:val="001117ED"/>
-    <w:pPr>
-      <w:keepNext/>
-      <w:keepLines/>
-      <w:spacing w:before="200" w:after="0"/>
-      <w:outlineLvl w:val="5"/>
-    </w:pPr>
-    <w:rPr>
-      <w:rFonts w:ascii="Cambria" w:hAnsi="Cambria"/>
-      <w:i/>
-      <w:iCs/>
-      <w:color w:val="243F60"/>
-    </w:rPr>
-  </w:style>
-  <w:style w:type="paragraph" w:styleId="Heading7">
-    <w:name w:val="heading 7"/>
-    <w:basedOn w:val="Normal"/>
-    <w:next w:val="Normal"/>
-    <w:link w:val="Heading7Char"/>
-    <w:uiPriority w:val="9"/>
-    <w:semiHidden/>
-    <w:unhideWhenUsed/>
-    <w:qFormat/>
-    <w:rsid w:val="001117ED"/>
-    <w:pPr>
-      <w:keepNext/>
-      <w:keepLines/>
-      <w:spacing w:before="200" w:after="0"/>
-      <w:outlineLvl w:val="6"/>
-    </w:pPr>
-    <w:rPr>
-      <w:rFonts w:ascii="Cambria" w:hAnsi="Cambria"/>
-      <w:i/>
-      <w:iCs/>
-      <w:color w:val="404040"/>
-    </w:rPr>
-  </w:style>
-  <w:style w:type="paragraph" w:styleId="Heading8">
-    <w:name w:val="heading 8"/>
-    <w:basedOn w:val="Normal"/>
-    <w:next w:val="Normal"/>
-    <w:link w:val="Heading8Char"/>
-    <w:uiPriority w:val="9"/>
-    <w:semiHidden/>
-    <w:unhideWhenUsed/>
-    <w:qFormat/>
-    <w:rsid w:val="001117ED"/>
-    <w:pPr>
-      <w:keepNext/>
-      <w:keepLines/>
-      <w:spacing w:before="200" w:after="0"/>
-      <w:outlineLvl w:val="7"/>
-    </w:pPr>
-    <w:rPr>
-      <w:rFonts w:ascii="Cambria" w:hAnsi="Cambria"/>
-      <w:color w:val="4F81BD"/>
-      <w:sz w:val="20"/>
-      <w:szCs w:val="20"/>
-    </w:rPr>
-  </w:style>
-  <w:style w:type="paragraph" w:styleId="Heading9">
-    <w:name w:val="heading 9"/>
-    <w:basedOn w:val="Normal"/>
-    <w:next w:val="Normal"/>
-    <w:link w:val="Heading9Char"/>
-    <w:uiPriority w:val="9"/>
-    <w:semiHidden/>
-    <w:unhideWhenUsed/>
-    <w:qFormat/>
-    <w:rsid w:val="001117ED"/>
-    <w:pPr>
-      <w:keepNext/>
-      <w:keepLines/>
-      <w:spacing w:before="200" w:after="0"/>
-      <w:outlineLvl w:val="8"/>
-    </w:pPr>
-    <w:rPr>
-      <w:rFonts w:ascii="Cambria" w:hAnsi="Cambria"/>
-      <w:i/>
-      <w:iCs/>
-      <w:color w:val="404040"/>
-      <w:sz w:val="20"/>
-      <w:szCs w:val="20"/>
-    </w:rPr>
-  </w:style>
-  <w:style w:type="character" w:default="1" w:styleId="DefaultParagraphFont">
-    <w:name w:val="Default Paragraph Font"/>
-    <w:uiPriority w:val="1"/>
-    <w:semiHidden/>
-    <w:unhideWhenUsed/>
-  </w:style>
-  <w:style w:type="table" w:default="1" w:styleId="TableNormal">
-    <w:name w:val="Normal Table"/>
+    <w:link w:val="FootnoteTextChar"/>
     <w:uiPriority w:val="99"/>
     <w:semiHidden/>
     <w:unhideWhenUsed/>
-    <w:tblPr>
-      <w:tblInd w:w="0" w:type="dxa"/>
-      <w:tblCellMar>
-        <w:top w:w="0" w:type="dxa"/>
-        <w:left w:w="108" w:type="dxa"/>
-        <w:bottom w:w="0" w:type="dxa"/>
-        <w:right w:w="108" w:type="dxa"/>
-      </w:tblCellMar>
-    </w:tblPr>
-  </w:style>
-  <w:style w:type="numbering" w:default="1" w:styleId="NoList">
-    <w:name w:val="No List"/>
-    <w:uiPriority w:val="99"/>
-    <w:semiHidden/>
-    <w:unhideWhenUsed/>
-  </w:style>
-  <w:style w:type="paragraph" w:styleId="Index1">
-    <w:name w:val="index 1"/>
-    <w:basedOn w:val="Normal"/>
-    <w:next w:val="Normal"/>
-    <w:autoRedefine/>
-    <w:semiHidden/>
-    <w:rsid w:val="00B23694"/>
+    <w:rsid w:val="006465D6"/>
     <w:pPr>
-      <w:spacing w:after="60"/>
-      <w:ind w:left="644" w:right="-117" w:hanging="360"/>
+      <w:spacing w:after="0" w:line="240" w:lineRule="auto"/>
     </w:pPr>
-  </w:style>
-  <w:style w:type="paragraph" w:customStyle="1" w:styleId="Blocklabel">
-    <w:name w:val="Block label"/>
-    <w:basedOn w:val="Normal"/>
-    <w:next w:val="Normal"/>
-    <w:rsid w:val="00B23694"/>
-    <w:pPr>
-      <w:keepNext/>
-    </w:pPr>
-    <w:rPr>
-      <w:b/>
-    </w:rPr>
-  </w:style>
-  <w:style w:type="paragraph" w:styleId="Header">
-    <w:name w:val="header"/>
-    <w:basedOn w:val="Normal"/>
-    <w:link w:val="HeaderChar"/>
-    <w:semiHidden/>
-    <w:rsid w:val="00B23694"/>
-    <w:pPr>
-      <w:tabs>
-        <w:tab w:val="center" w:pos="4320"/>
-        <w:tab w:val="right" w:pos="8640"/>
-      </w:tabs>
-    </w:pPr>
-  </w:style>
-  <w:style w:type="paragraph" w:styleId="Footer">
-    <w:name w:val="footer"/>
-    <w:basedOn w:val="Normal"/>
-    <w:semiHidden/>
-    <w:rsid w:val="00B23694"/>
-    <w:pPr>
-      <w:tabs>
-        <w:tab w:val="center" w:pos="4320"/>
-        <w:tab w:val="right" w:pos="8640"/>
-      </w:tabs>
-    </w:pPr>
-  </w:style>
-  <w:style w:type="paragraph" w:styleId="BodyTextIndent">
-    <w:name w:val="Body Text Indent"/>
-    <w:basedOn w:val="Normal"/>
-    <w:semiHidden/>
-    <w:rsid w:val="00B23694"/>
-    <w:pPr>
-      <w:numPr>
-        <w:ilvl w:val="12"/>
-      </w:numPr>
-      <w:tabs>
-        <w:tab w:val="left" w:pos="346"/>
-      </w:tabs>
-      <w:spacing w:after="60"/>
-      <w:ind w:left="432"/>
-    </w:pPr>
-  </w:style>
-  <w:style w:type="paragraph" w:styleId="BodyTextIndent2">
-    <w:name w:val="Body Text Indent 2"/>
-    <w:basedOn w:val="Normal"/>
-    <w:semiHidden/>
-    <w:rsid w:val="00B23694"/>
-    <w:pPr>
-      <w:numPr>
-        <w:ilvl w:val="12"/>
-      </w:numPr>
-      <w:spacing w:after="60"/>
-      <w:ind w:left="450"/>
-    </w:pPr>
-  </w:style>
-  <w:style w:type="paragraph" w:styleId="DocumentMap">
-    <w:name w:val="Document Map"/>
-    <w:basedOn w:val="Normal"/>
-    <w:semiHidden/>
-    <w:rsid w:val="00B23694"/>
-    <w:pPr>
-      <w:shd w:val="clear" w:color="auto" w:fill="000080"/>
-    </w:pPr>
-    <w:rPr>
-      <w:rFonts w:ascii="Tahoma" w:hAnsi="Tahoma"/>
-    </w:rPr>
-  </w:style>
-  <w:style w:type="character" w:styleId="PageNumber">
-    <w:name w:val="page number"/>
-    <w:basedOn w:val="DefaultParagraphFont"/>
-    <w:semiHidden/>
-    <w:rsid w:val="00B23694"/>
-  </w:style>
-  <w:style w:type="paragraph" w:customStyle="1" w:styleId="Bullet">
-    <w:name w:val="Bullet"/>
-    <w:basedOn w:val="Normal"/>
-    <w:rsid w:val="00B23694"/>
-    <w:pPr>
-      <w:tabs>
-        <w:tab w:val="left" w:pos="720"/>
-      </w:tabs>
-      <w:spacing w:before="60" w:after="60"/>
-      <w:ind w:left="720" w:hanging="360"/>
-    </w:pPr>
-  </w:style>
-  <w:style w:type="character" w:styleId="FollowedHyperlink">
-    <w:name w:val="FollowedHyperlink"/>
-    <w:semiHidden/>
-    <w:rsid w:val="00B23694"/>
-    <w:rPr>
-      <w:color w:val="800080"/>
-      <w:u w:val="single"/>
-    </w:rPr>
-  </w:style>
-  <w:style w:type="character" w:styleId="Hyperlink">
-    <w:name w:val="Hyperlink"/>
-    <w:uiPriority w:val="99"/>
-    <w:rsid w:val="00B23694"/>
-    <w:rPr>
-      <w:color w:val="0000FF"/>
-      <w:u w:val="single"/>
-    </w:rPr>
-  </w:style>
-  <w:style w:type="paragraph" w:customStyle="1" w:styleId="StepText">
-    <w:name w:val="Step Text"/>
-    <w:basedOn w:val="Normal"/>
-    <w:rsid w:val="00B23694"/>
-    <w:pPr>
-      <w:ind w:left="360"/>
-    </w:pPr>
-  </w:style>
-  <w:style w:type="paragraph" w:styleId="BalloonText">
-    <w:name w:val="Balloon Text"/>
-    <w:basedOn w:val="Normal"/>
-    <w:semiHidden/>
-    <w:rsid w:val="00B23694"/>
-    <w:rPr>
-      <w:rFonts w:ascii="Tahoma" w:hAnsi="Tahoma" w:cs="Tahoma"/>
-      <w:sz w:val="16"/>
-      <w:szCs w:val="16"/>
-    </w:rPr>
-  </w:style>
-  <w:style w:type="character" w:customStyle="1" w:styleId="Heading1Char">
-    <w:name w:val="Heading 1 Char"/>
-    <w:link w:val="Heading1"/>
-    <w:uiPriority w:val="9"/>
-    <w:rsid w:val="001117ED"/>
-    <w:rPr>
-      <w:rFonts w:ascii="Cambria" w:eastAsia="Times New Roman" w:hAnsi="Cambria" w:cs="Times New Roman"/>
-      <w:b/>
-      <w:bCs/>
-      <w:color w:val="365F91"/>
-      <w:sz w:val="28"/>
-      <w:szCs w:val="28"/>
-    </w:rPr>
-  </w:style>
-  <w:style w:type="character" w:customStyle="1" w:styleId="Heading2Char">
-    <w:name w:val="Heading 2 Char"/>
-    <w:link w:val="Heading2"/>
-    <w:uiPriority w:val="9"/>
-    <w:rsid w:val="001117ED"/>
-    <w:rPr>
-      <w:rFonts w:ascii="Cambria" w:eastAsia="Times New Roman" w:hAnsi="Cambria" w:cs="Times New Roman"/>
-      <w:b/>
-      <w:bCs/>
-      <w:color w:val="4F81BD"/>
-      <w:sz w:val="26"/>
-      <w:szCs w:val="26"/>
-    </w:rPr>
-  </w:style>
-  <w:style w:type="character" w:customStyle="1" w:styleId="Heading3Char">
-    <w:name w:val="Heading 3 Char"/>
-    <w:link w:val="Heading3"/>
-    <w:uiPriority w:val="9"/>
-    <w:rsid w:val="001117ED"/>
-    <w:rPr>
-      <w:rFonts w:ascii="Cambria" w:eastAsia="Times New Roman" w:hAnsi="Cambria" w:cs="Times New Roman"/>
-      <w:b/>
-      <w:bCs/>
-      <w:color w:val="4F81BD"/>
-    </w:rPr>
-  </w:style>
-  <w:style w:type="character" w:customStyle="1" w:styleId="Heading4Char">
-    <w:name w:val="Heading 4 Char"/>
-    <w:link w:val="Heading4"/>
-    <w:uiPriority w:val="9"/>
-    <w:rsid w:val="001117ED"/>
-    <w:rPr>
-      <w:rFonts w:ascii="Cambria" w:eastAsia="Times New Roman" w:hAnsi="Cambria" w:cs="Times New Roman"/>
-      <w:b/>
-      <w:bCs/>
-      <w:i/>
-      <w:iCs/>
-      <w:color w:val="4F81BD"/>
-    </w:rPr>
-  </w:style>
-  <w:style w:type="character" w:customStyle="1" w:styleId="Heading5Char">
-    <w:name w:val="Heading 5 Char"/>
-    <w:link w:val="Heading5"/>
-    <w:uiPriority w:val="9"/>
-    <w:rsid w:val="001117ED"/>
-    <w:rPr>
-      <w:rFonts w:ascii="Cambria" w:eastAsia="Times New Roman" w:hAnsi="Cambria" w:cs="Times New Roman"/>
-      <w:color w:val="243F60"/>
-    </w:rPr>
-  </w:style>
-  <w:style w:type="character" w:customStyle="1" w:styleId="Heading6Char">
-    <w:name w:val="Heading 6 Char"/>
-    <w:link w:val="Heading6"/>
-    <w:uiPriority w:val="9"/>
-    <w:rsid w:val="001117ED"/>
-    <w:rPr>
-      <w:rFonts w:ascii="Cambria" w:eastAsia="Times New Roman" w:hAnsi="Cambria" w:cs="Times New Roman"/>
-      <w:i/>
-      <w:iCs/>
-      <w:color w:val="243F60"/>
-    </w:rPr>
-  </w:style>
-  <w:style w:type="character" w:customStyle="1" w:styleId="Heading7Char">
-    <w:name w:val="Heading 7 Char"/>
-    <w:link w:val="Heading7"/>
-    <w:uiPriority w:val="9"/>
-    <w:rsid w:val="001117ED"/>
-    <w:rPr>
-      <w:rFonts w:ascii="Cambria" w:eastAsia="Times New Roman" w:hAnsi="Cambria" w:cs="Times New Roman"/>
-      <w:i/>
-      <w:iCs/>
-      <w:color w:val="404040"/>
-    </w:rPr>
-  </w:style>
-  <w:style w:type="character" w:customStyle="1" w:styleId="Heading8Char">
-    <w:name w:val="Heading 8 Char"/>
-    <w:link w:val="Heading8"/>
-    <w:uiPriority w:val="9"/>
-    <w:rsid w:val="001117ED"/>
-    <w:rPr>
-      <w:rFonts w:ascii="Cambria" w:eastAsia="Times New Roman" w:hAnsi="Cambria" w:cs="Times New Roman"/>
-      <w:color w:val="4F81BD"/>
-      <w:sz w:val="20"/>
-      <w:szCs w:val="20"/>
-    </w:rPr>
-  </w:style>
-  <w:style w:type="character" w:customStyle="1" w:styleId="Heading9Char">
-    <w:name w:val="Heading 9 Char"/>
-    <w:link w:val="Heading9"/>
-    <w:uiPriority w:val="9"/>
-    <w:rsid w:val="001117ED"/>
-    <w:rPr>
-      <w:rFonts w:ascii="Cambria" w:eastAsia="Times New Roman" w:hAnsi="Cambria" w:cs="Times New Roman"/>
-      <w:i/>
-      <w:iCs/>
-      <w:color w:val="404040"/>
-      <w:sz w:val="20"/>
-      <w:szCs w:val="20"/>
-    </w:rPr>
-  </w:style>
-  <w:style w:type="paragraph" w:styleId="Caption">
-    <w:name w:val="caption"/>
-    <w:basedOn w:val="Normal"/>
-    <w:next w:val="Normal"/>
-    <w:uiPriority w:val="35"/>
-    <w:semiHidden/>
-    <w:unhideWhenUsed/>
-    <w:qFormat/>
-    <w:rsid w:val="001117ED"/>
-    <w:pPr>
-      <w:spacing w:line="240" w:lineRule="auto"/>
-    </w:pPr>
-    <w:rPr>
-      <w:b/>
-      <w:bCs/>
-      <w:color w:val="4F81BD"/>
-      <w:sz w:val="18"/>
-      <w:szCs w:val="18"/>
-    </w:rPr>
-  </w:style>
-  <w:style w:type="paragraph" w:styleId="Title">
-    <w:name w:val="Title"/>
-    <w:basedOn w:val="Normal"/>
-    <w:next w:val="Normal"/>
-    <w:link w:val="TitleChar"/>
-    <w:uiPriority w:val="10"/>
-    <w:qFormat/>
-    <w:rsid w:val="001117ED"/>
-    <w:pPr>
-      <w:pBdr>
-        <w:bottom w:val="single" w:sz="8" w:space="4" w:color="4F81BD"/>
-      </w:pBdr>
-      <w:spacing w:after="300" w:line="240" w:lineRule="auto"/>
-      <w:contextualSpacing/>
-    </w:pPr>
-    <w:rPr>
-      <w:rFonts w:ascii="Cambria" w:hAnsi="Cambria"/>
-      <w:color w:val="17365D"/>
-      <w:spacing w:val="5"/>
-      <w:kern w:val="28"/>
-      <w:sz w:val="52"/>
-      <w:szCs w:val="52"/>
-    </w:rPr>
-  </w:style>
-  <w:style w:type="character" w:customStyle="1" w:styleId="TitleChar">
-    <w:name w:val="Title Char"/>
-    <w:link w:val="Title"/>
-    <w:uiPriority w:val="10"/>
-    <w:rsid w:val="001117ED"/>
-    <w:rPr>
-      <w:rFonts w:ascii="Cambria" w:eastAsia="Times New Roman" w:hAnsi="Cambria" w:cs="Times New Roman"/>
-      <w:color w:val="17365D"/>
-      <w:spacing w:val="5"/>
-      <w:kern w:val="28"/>
-      <w:sz w:val="52"/>
-      <w:szCs w:val="52"/>
-    </w:rPr>
-  </w:style>
-  <w:style w:type="paragraph" w:styleId="Subtitle">
-    <w:name w:val="Subtitle"/>
-    <w:basedOn w:val="Normal"/>
-    <w:next w:val="Normal"/>
-    <w:link w:val="SubtitleChar"/>
-    <w:uiPriority w:val="11"/>
-    <w:qFormat/>
-    <w:rsid w:val="001117ED"/>
-    <w:pPr>
-      <w:numPr>
-        <w:ilvl w:val="1"/>
-      </w:numPr>
-    </w:pPr>
-    <w:rPr>
-      <w:rFonts w:ascii="Cambria" w:hAnsi="Cambria"/>
-      <w:i/>
-      <w:iCs/>
-      <w:color w:val="4F81BD"/>
-      <w:spacing w:val="15"/>
-      <w:sz w:val="24"/>
-      <w:szCs w:val="24"/>
-    </w:rPr>
-  </w:style>
-  <w:style w:type="character" w:customStyle="1" w:styleId="SubtitleChar">
-    <w:name w:val="Subtitle Char"/>
-    <w:link w:val="Subtitle"/>
-    <w:uiPriority w:val="11"/>
-    <w:rsid w:val="001117ED"/>
-    <w:rPr>
-      <w:rFonts w:ascii="Cambria" w:eastAsia="Times New Roman" w:hAnsi="Cambria" w:cs="Times New Roman"/>
-      <w:i/>
-      <w:iCs/>
-      <w:color w:val="4F81BD"/>
-      <w:spacing w:val="15"/>
-      <w:sz w:val="24"/>
-      <w:szCs w:val="24"/>
-    </w:rPr>
-  </w:style>
-  <w:style w:type="character" w:styleId="Strong">
-    <w:name w:val="Strong"/>
-    <w:uiPriority w:val="22"/>
-    <w:qFormat/>
-    <w:rsid w:val="001117ED"/>
-    <w:rPr>
-      <w:b/>
-      <w:bCs/>
-    </w:rPr>
-  </w:style>
-  <w:style w:type="character" w:styleId="Emphasis">
-    <w:name w:val="Emphasis"/>
-    <w:uiPriority w:val="20"/>
-    <w:qFormat/>
-    <w:rsid w:val="001117ED"/>
-    <w:rPr>
-      <w:i/>
-      <w:iCs/>
-    </w:rPr>
-  </w:style>
-  <w:style w:type="paragraph" w:styleId="NoSpacing">
-    <w:name w:val="No Spacing"/>
-    <w:link w:val="NoSpacingChar"/>
-    <w:uiPriority w:val="1"/>
-    <w:qFormat/>
-    <w:rsid w:val="001117ED"/>
-    <w:rPr>
-      <w:sz w:val="22"/>
-      <w:szCs w:val="22"/>
-      <w:lang w:bidi="en-US"/>
-    </w:rPr>
-  </w:style>
-  <w:style w:type="paragraph" w:styleId="ListParagraph">
-    <w:name w:val="List Paragraph"/>
-    <w:basedOn w:val="Normal"/>
-    <w:uiPriority w:val="34"/>
-    <w:qFormat/>
-    <w:rsid w:val="001117ED"/>
-    <w:pPr>
-      <w:ind w:left="720"/>
-      <w:contextualSpacing/>
-    </w:pPr>
-  </w:style>
-  <w:style w:type="paragraph" w:styleId="Quote">
-    <w:name w:val="Quote"/>
-    <w:basedOn w:val="Normal"/>
-    <w:next w:val="Normal"/>
-    <w:link w:val="QuoteChar"/>
-    <w:uiPriority w:val="29"/>
-    <w:qFormat/>
-    <w:rsid w:val="001117ED"/>
-    <w:rPr>
-      <w:i/>
-      <w:iCs/>
-      <w:color w:val="000000"/>
-    </w:rPr>
-  </w:style>
-  <w:style w:type="character" w:customStyle="1" w:styleId="QuoteChar">
-    <w:name w:val="Quote Char"/>
-    <w:link w:val="Quote"/>
-    <w:uiPriority w:val="29"/>
-    <w:rsid w:val="001117ED"/>
-    <w:rPr>
-      <w:i/>
-      <w:iCs/>
-      <w:color w:val="000000"/>
-    </w:rPr>
-  </w:style>
-  <w:style w:type="paragraph" w:styleId="IntenseQuote">
-    <w:name w:val="Intense Quote"/>
-    <w:basedOn w:val="Normal"/>
-    <w:next w:val="Normal"/>
-    <w:link w:val="IntenseQuoteChar"/>
-    <w:uiPriority w:val="30"/>
-    <w:qFormat/>
-    <w:rsid w:val="001117ED"/>
-    <w:pPr>
-      <w:pBdr>
-        <w:bottom w:val="single" w:sz="4" w:space="4" w:color="4F81BD"/>
-      </w:pBdr>
-      <w:spacing w:before="200" w:after="280"/>
-      <w:ind w:left="936" w:right="936"/>
-    </w:pPr>
-    <w:rPr>
-      <w:b/>
-      <w:bCs/>
-      <w:i/>
-      <w:iCs/>
-      <w:color w:val="4F81BD"/>
-    </w:rPr>
-  </w:style>
-  <w:style w:type="character" w:customStyle="1" w:styleId="IntenseQuoteChar">
-    <w:name w:val="Intense Quote Char"/>
-    <w:link w:val="IntenseQuote"/>
-    <w:uiPriority w:val="30"/>
-    <w:rsid w:val="001117ED"/>
-    <w:rPr>
-      <w:b/>
-      <w:bCs/>
-      <w:i/>
-      <w:iCs/>
-      <w:color w:val="4F81BD"/>
-    </w:rPr>
-  </w:style>
-  <w:style w:type="character" w:styleId="SubtleEmphasis">
-    <w:name w:val="Subtle Emphasis"/>
-    <w:uiPriority w:val="19"/>
-    <w:qFormat/>
-    <w:rsid w:val="001117ED"/>
-    <w:rPr>
-      <w:i/>
-      <w:iCs/>
-      <w:color w:val="808080"/>
-    </w:rPr>
-  </w:style>
-  <w:style w:type="character" w:styleId="IntenseEmphasis">
-    <w:name w:val="Intense Emphasis"/>
-    <w:uiPriority w:val="21"/>
-    <w:qFormat/>
-    <w:rsid w:val="001117ED"/>
-    <w:rPr>
-      <w:b/>
-      <w:bCs/>
-      <w:i/>
-      <w:iCs/>
-      <w:color w:val="4F81BD"/>
-    </w:rPr>
-  </w:style>
-  <w:style w:type="character" w:styleId="SubtleReference">
-    <w:name w:val="Subtle Reference"/>
-    <w:uiPriority w:val="31"/>
-    <w:qFormat/>
-    <w:rsid w:val="001117ED"/>
-    <w:rPr>
-      <w:smallCaps/>
-      <w:color w:val="C0504D"/>
-      <w:u w:val="single"/>
-    </w:rPr>
-  </w:style>
-  <w:style w:type="character" w:styleId="IntenseReference">
-    <w:name w:val="Intense Reference"/>
-    <w:uiPriority w:val="32"/>
-    <w:qFormat/>
-    <w:rsid w:val="001117ED"/>
-    <w:rPr>
-      <w:b/>
-      <w:bCs/>
-      <w:smallCaps/>
-      <w:color w:val="C0504D"/>
-      <w:spacing w:val="5"/>
-      <w:u w:val="single"/>
-    </w:rPr>
-  </w:style>
-  <w:style w:type="character" w:styleId="BookTitle">
-    <w:name w:val="Book Title"/>
-    <w:uiPriority w:val="33"/>
-    <w:qFormat/>
-    <w:rsid w:val="001117ED"/>
-    <w:rPr>
-      <w:b/>
-      <w:bCs/>
-      <w:smallCaps/>
-      <w:spacing w:val="5"/>
-    </w:rPr>
-  </w:style>
-  <w:style w:type="paragraph" w:styleId="TOCHeading">
-    <w:name w:val="TOC Heading"/>
-    <w:basedOn w:val="Heading1"/>
-    <w:next w:val="Normal"/>
-    <w:uiPriority w:val="39"/>
-    <w:semiHidden/>
-    <w:unhideWhenUsed/>
-    <w:qFormat/>
-    <w:rsid w:val="001117ED"/>
-    <w:pPr>
-      <w:outlineLvl w:val="9"/>
-    </w:pPr>
-  </w:style>
-  <w:style w:type="character" w:customStyle="1" w:styleId="HeaderChar">
-    <w:name w:val="Header Char"/>
-    <w:link w:val="Header"/>
-    <w:semiHidden/>
-    <w:rsid w:val="00D06F22"/>
-    <w:rPr>
-      <w:sz w:val="22"/>
-      <w:szCs w:val="22"/>
-      <w:lang w:bidi="en-US"/>
-    </w:rPr>
-  </w:style>
-  <w:style w:type="character" w:styleId="CommentReference">
-    <w:name w:val="annotation reference"/>
-    <w:uiPriority w:val="99"/>
-    <w:semiHidden/>
-    <w:unhideWhenUsed/>
-    <w:rsid w:val="004A2ED1"/>
-    <w:rPr>
-      <w:sz w:val="16"/>
-      <w:szCs w:val="16"/>
-    </w:rPr>
-  </w:style>
-  <w:style w:type="paragraph" w:styleId="CommentText">
-    <w:name w:val="annotation text"/>
-    <w:basedOn w:val="Normal"/>
-    <w:link w:val="CommentTextChar"/>
-    <w:uiPriority w:val="99"/>
-    <w:semiHidden/>
-    <w:unhideWhenUsed/>
-    <w:rsid w:val="004A2ED1"/>
     <w:rPr>
       <w:sz w:val="20"/>
       <w:szCs w:val="20"/>
     </w:rPr>
   </w:style>
-  <w:style w:type="character" w:customStyle="1" w:styleId="CommentTextChar">
-    <w:name w:val="Comment Text Char"/>
-    <w:link w:val="CommentText"/>
+  <w:style w:type="character" w:customStyle="1" w:styleId="FootnoteTextChar">
+    <w:name w:val="Footnote Text Char"/>
+    <w:basedOn w:val="DefaultParagraphFont"/>
+    <w:link w:val="FootnoteText"/>
     <w:uiPriority w:val="99"/>
     <w:semiHidden/>
-    <w:rsid w:val="004A2ED1"/>
+    <w:rsid w:val="006465D6"/>
     <w:rPr>
       <w:lang w:bidi="en-US"/>
     </w:rPr>
   </w:style>
-  <w:style w:type="paragraph" w:styleId="CommentSubject">
-    <w:name w:val="annotation subject"/>
-    <w:basedOn w:val="CommentText"/>
-    <w:next w:val="CommentText"/>
-    <w:link w:val="CommentSubjectChar"/>
+  <w:style w:type="character" w:styleId="FootnoteReference">
+    <w:name w:val="footnote reference"/>
+    <w:basedOn w:val="DefaultParagraphFont"/>
     <w:uiPriority w:val="99"/>
     <w:semiHidden/>
     <w:unhideWhenUsed/>
-    <w:rsid w:val="004A2ED1"/>
+    <w:rsid w:val="006465D6"/>
     <w:rPr>
-      <w:b/>
-      <w:bCs/>
+      <w:vertAlign w:val="superscript"/>
     </w:rPr>
-  </w:style>
-  <w:style w:type="character" w:customStyle="1" w:styleId="CommentSubjectChar">
-    <w:name w:val="Comment Subject Char"/>
-    <w:link w:val="CommentSubject"/>
-    <w:uiPriority w:val="99"/>
-    <w:semiHidden/>
-    <w:rsid w:val="004A2ED1"/>
-    <w:rPr>
-      <w:b/>
-      <w:bCs/>
-      <w:lang w:bidi="en-US"/>
-    </w:rPr>
-  </w:style>
-  <w:style w:type="table" w:styleId="TableGrid">
-    <w:name w:val="Table Grid"/>
-    <w:basedOn w:val="TableNormal"/>
-    <w:uiPriority w:val="59"/>
-    <w:rsid w:val="00260ACF"/>
-    <w:tblPr>
-      <w:tblInd w:w="0" w:type="dxa"/>
-      <w:tblBorders>
-        <w:top w:val="single" w:sz="4" w:space="0" w:color="000000" w:themeColor="text1"/>
-        <w:left w:val="single" w:sz="4" w:space="0" w:color="000000" w:themeColor="text1"/>
-        <w:bottom w:val="single" w:sz="4" w:space="0" w:color="000000" w:themeColor="text1"/>
-        <w:right w:val="single" w:sz="4" w:space="0" w:color="000000" w:themeColor="text1"/>
-        <w:insideH w:val="single" w:sz="4" w:space="0" w:color="000000" w:themeColor="text1"/>
-        <w:insideV w:val="single" w:sz="4" w:space="0" w:color="000000" w:themeColor="text1"/>
-      </w:tblBorders>
-      <w:tblCellMar>
-        <w:top w:w="0" w:type="dxa"/>
-        <w:left w:w="108" w:type="dxa"/>
-        <w:bottom w:w="0" w:type="dxa"/>
-        <w:right w:w="108" w:type="dxa"/>
-      </w:tblCellMar>
-    </w:tblPr>
-  </w:style>
-  <w:style w:type="paragraph" w:customStyle="1" w:styleId="ProcessBody">
-    <w:name w:val="ProcessBody"/>
-    <w:basedOn w:val="Normal"/>
-    <w:link w:val="ProcessBodyChar"/>
-    <w:rsid w:val="001700DE"/>
-    <w:pPr>
-      <w:widowControl w:val="0"/>
-      <w:suppressLineNumbers/>
-      <w:suppressAutoHyphens/>
-      <w:spacing w:before="60" w:after="60" w:line="280" w:lineRule="exact"/>
-      <w:ind w:left="709"/>
-      <w:jc w:val="both"/>
-    </w:pPr>
-    <w:rPr>
-      <w:rFonts w:ascii="Arial" w:hAnsi="Arial"/>
-      <w:sz w:val="20"/>
-      <w:lang w:bidi="ar-SA"/>
-    </w:rPr>
-  </w:style>
-  <w:style w:type="character" w:customStyle="1" w:styleId="ProcessBodyChar">
-    <w:name w:val="ProcessBody Char"/>
-    <w:basedOn w:val="DefaultParagraphFont"/>
-    <w:link w:val="ProcessBody"/>
-    <w:rsid w:val="001700DE"/>
-    <w:rPr>
-      <w:rFonts w:ascii="Arial" w:hAnsi="Arial"/>
-      <w:szCs w:val="22"/>
-    </w:rPr>
-  </w:style>
-  <w:style w:type="paragraph" w:customStyle="1" w:styleId="Char">
-    <w:name w:val="Char"/>
-    <w:basedOn w:val="Normal"/>
-    <w:semiHidden/>
-    <w:rsid w:val="001700DE"/>
-    <w:pPr>
-      <w:widowControl w:val="0"/>
-      <w:spacing w:after="0" w:line="280" w:lineRule="atLeast"/>
-    </w:pPr>
-    <w:rPr>
-      <w:rFonts w:ascii="Times New Roman" w:eastAsia="MS Mincho" w:hAnsi="Times New Roman"/>
-      <w:lang w:val="en-GB" w:eastAsia="en-GB" w:bidi="ar-SA"/>
-    </w:rPr>
-  </w:style>
-  <w:style w:type="paragraph" w:customStyle="1" w:styleId="TableText-bullet">
-    <w:name w:val="TableText-bullet"/>
-    <w:basedOn w:val="Normal"/>
-    <w:rsid w:val="001700DE"/>
-    <w:pPr>
-      <w:widowControl w:val="0"/>
-      <w:suppressLineNumbers/>
-      <w:tabs>
-        <w:tab w:val="num" w:pos="397"/>
-        <w:tab w:val="num" w:pos="720"/>
-      </w:tabs>
-      <w:suppressAutoHyphens/>
-      <w:spacing w:before="60" w:after="60" w:line="240" w:lineRule="exact"/>
-      <w:ind w:left="397" w:hanging="720"/>
-    </w:pPr>
-    <w:rPr>
-      <w:rFonts w:ascii="Arial" w:hAnsi="Arial"/>
-      <w:sz w:val="16"/>
-      <w:lang w:bidi="ar-SA"/>
-    </w:rPr>
-  </w:style>
-  <w:style w:type="paragraph" w:customStyle="1" w:styleId="Tabletext">
-    <w:name w:val="Tabletext"/>
-    <w:basedOn w:val="Normal"/>
-    <w:rsid w:val="00E157F9"/>
-    <w:pPr>
-      <w:widowControl w:val="0"/>
-      <w:suppressLineNumbers/>
-      <w:suppressAutoHyphens/>
-      <w:spacing w:before="60" w:after="60" w:line="240" w:lineRule="exact"/>
-      <w:ind w:left="57"/>
-    </w:pPr>
-    <w:rPr>
-      <w:rFonts w:ascii="Arial" w:hAnsi="Arial"/>
-      <w:sz w:val="16"/>
-      <w:lang w:bidi="ar-SA"/>
-    </w:rPr>
-  </w:style>
-  <w:style w:type="paragraph" w:customStyle="1" w:styleId="TableFormat">
-    <w:name w:val="Table Format"/>
-    <w:basedOn w:val="Normal"/>
-    <w:autoRedefine/>
-    <w:rsid w:val="00E157F9"/>
-    <w:pPr>
-      <w:spacing w:before="120" w:after="120" w:line="240" w:lineRule="auto"/>
-    </w:pPr>
-    <w:rPr>
-      <w:rFonts w:ascii="Arial" w:hAnsi="Arial"/>
-      <w:sz w:val="20"/>
-      <w:szCs w:val="20"/>
-      <w:lang w:bidi="ar-SA"/>
-    </w:rPr>
-  </w:style>
-  <w:style w:type="table" w:customStyle="1" w:styleId="RBI-Table">
-    <w:name w:val="RBI-Table"/>
-    <w:basedOn w:val="TableNormal"/>
-    <w:rsid w:val="001479E0"/>
-    <w:rPr>
-      <w:rFonts w:ascii="Arial" w:hAnsi="Arial"/>
-      <w:sz w:val="18"/>
-    </w:rPr>
-    <w:tblPr>
-      <w:tblInd w:w="709" w:type="dxa"/>
-      <w:tblBorders>
-        <w:top w:val="single" w:sz="4" w:space="0" w:color="auto"/>
-        <w:left w:val="single" w:sz="4" w:space="0" w:color="auto"/>
-        <w:bottom w:val="single" w:sz="4" w:space="0" w:color="auto"/>
-        <w:right w:val="single" w:sz="4" w:space="0" w:color="auto"/>
-        <w:insideH w:val="single" w:sz="4" w:space="0" w:color="auto"/>
-        <w:insideV w:val="single" w:sz="4" w:space="0" w:color="auto"/>
-      </w:tblBorders>
-      <w:tblCellMar>
-        <w:top w:w="0" w:type="dxa"/>
-        <w:left w:w="108" w:type="dxa"/>
-        <w:bottom w:w="0" w:type="dxa"/>
-        <w:right w:w="108" w:type="dxa"/>
-      </w:tblCellMar>
-    </w:tblPr>
-    <w:trPr>
-      <w:cantSplit/>
-    </w:trPr>
-    <w:tcPr>
-      <w:vAlign w:val="center"/>
-    </w:tcPr>
-    <w:tblStylePr w:type="firstRow">
-      <w:pPr>
-        <w:jc w:val="center"/>
-      </w:pPr>
-      <w:rPr>
-        <w:rFonts w:ascii="Arial" w:hAnsi="Arial"/>
-        <w:b/>
-        <w:color w:val="FFFFFF"/>
-        <w:sz w:val="22"/>
-      </w:rPr>
-      <w:tblPr/>
-      <w:trPr>
-        <w:tblHeader/>
-      </w:trPr>
-      <w:tcPr>
-        <w:shd w:val="clear" w:color="auto" w:fill="666666"/>
-      </w:tcPr>
-    </w:tblStylePr>
-  </w:style>
-  <w:style w:type="paragraph" w:styleId="Revision">
-    <w:name w:val="Revision"/>
-    <w:hidden/>
-    <w:uiPriority w:val="99"/>
-    <w:semiHidden/>
-    <w:rsid w:val="00C36060"/>
-    <w:rPr>
-      <w:sz w:val="22"/>
-      <w:szCs w:val="22"/>
-      <w:lang w:bidi="en-US"/>
-    </w:rPr>
-  </w:style>
-  <w:style w:type="paragraph" w:styleId="TOC1">
-    <w:name w:val="toc 1"/>
-    <w:basedOn w:val="Normal"/>
-    <w:next w:val="Normal"/>
-    <w:autoRedefine/>
-    <w:uiPriority w:val="39"/>
-    <w:unhideWhenUsed/>
-    <w:rsid w:val="005305CA"/>
-    <w:pPr>
-      <w:tabs>
-        <w:tab w:val="right" w:leader="dot" w:pos="9350"/>
-      </w:tabs>
-      <w:spacing w:after="100"/>
-    </w:pPr>
-  </w:style>
-  <w:style w:type="paragraph" w:styleId="TOC2">
-    <w:name w:val="toc 2"/>
-    <w:basedOn w:val="Normal"/>
-    <w:next w:val="Normal"/>
-    <w:autoRedefine/>
-    <w:uiPriority w:val="39"/>
-    <w:unhideWhenUsed/>
-    <w:rsid w:val="004B4664"/>
-    <w:pPr>
-      <w:spacing w:after="100"/>
-      <w:ind w:left="220"/>
-    </w:pPr>
-  </w:style>
-  <w:style w:type="character" w:customStyle="1" w:styleId="NoSpacingChar">
-    <w:name w:val="No Spacing Char"/>
-    <w:basedOn w:val="DefaultParagraphFont"/>
-    <w:link w:val="NoSpacing"/>
-    <w:uiPriority w:val="1"/>
-    <w:rsid w:val="004B4664"/>
-    <w:rPr>
-      <w:sz w:val="22"/>
-      <w:szCs w:val="22"/>
-      <w:lang w:bidi="en-US"/>
-    </w:rPr>
-  </w:style>
-  <w:style w:type="table" w:styleId="LightList-Accent1">
-    <w:name w:val="Light List Accent 1"/>
-    <w:basedOn w:val="TableNormal"/>
-    <w:uiPriority w:val="61"/>
-    <w:rsid w:val="00E57469"/>
-    <w:tblPr>
-      <w:tblStyleRowBandSize w:val="1"/>
-      <w:tblStyleColBandSize w:val="1"/>
-      <w:tblInd w:w="0" w:type="dxa"/>
-      <w:tblBorders>
-        <w:top w:val="single" w:sz="8" w:space="0" w:color="4F81BD" w:themeColor="accent1"/>
-        <w:left w:val="single" w:sz="8" w:space="0" w:color="4F81BD" w:themeColor="accent1"/>
-        <w:bottom w:val="single" w:sz="8" w:space="0" w:color="4F81BD" w:themeColor="accent1"/>
-        <w:right w:val="single" w:sz="8" w:space="0" w:color="4F81BD" w:themeColor="accent1"/>
-      </w:tblBorders>
-      <w:tblCellMar>
-        <w:top w:w="0" w:type="dxa"/>
-        <w:left w:w="108" w:type="dxa"/>
-        <w:bottom w:w="0" w:type="dxa"/>
-        <w:right w:w="108" w:type="dxa"/>
-      </w:tblCellMar>
-    </w:tblPr>
-    <w:tblStylePr w:type="firstRow">
-      <w:pPr>
-        <w:spacing w:before="0" w:after="0" w:line="240" w:lineRule="auto"/>
-      </w:pPr>
-      <w:rPr>
-        <w:b/>
-        <w:bCs/>
-        <w:color w:val="FFFFFF" w:themeColor="background1"/>
-      </w:rPr>
-      <w:tblPr/>
-      <w:tcPr>
-        <w:shd w:val="clear" w:color="auto" w:fill="4F81BD" w:themeFill="accent1"/>
-      </w:tcPr>
-    </w:tblStylePr>
-    <w:tblStylePr w:type="lastRow">
-      <w:pPr>
-        <w:spacing w:before="0" w:after="0" w:line="240" w:lineRule="auto"/>
-      </w:pPr>
-      <w:rPr>
-        <w:b/>
-        <w:bCs/>
-      </w:rPr>
-      <w:tblPr/>
-      <w:tcPr>
-        <w:tcBorders>
-          <w:top w:val="double" w:sz="6" w:space="0" w:color="4F81BD" w:themeColor="accent1"/>
-          <w:left w:val="single" w:sz="8" w:space="0" w:color="4F81BD" w:themeColor="accent1"/>
-          <w:bottom w:val="single" w:sz="8" w:space="0" w:color="4F81BD" w:themeColor="accent1"/>
-          <w:right w:val="single" w:sz="8" w:space="0" w:color="4F81BD" w:themeColor="accent1"/>
-        </w:tcBorders>
-      </w:tcPr>
-    </w:tblStylePr>
-    <w:tblStylePr w:type="firstCol">
-      <w:rPr>
-        <w:b/>
-        <w:bCs/>
-      </w:rPr>
-    </w:tblStylePr>
-    <w:tblStylePr w:type="lastCol">
-      <w:rPr>
-        <w:b/>
-        <w:bCs/>
-      </w:rPr>
-    </w:tblStylePr>
-    <w:tblStylePr w:type="band1Vert">
-      <w:tblPr/>
-      <w:tcPr>
-        <w:tcBorders>
-          <w:top w:val="single" w:sz="8" w:space="0" w:color="4F81BD" w:themeColor="accent1"/>
-          <w:left w:val="single" w:sz="8" w:space="0" w:color="4F81BD" w:themeColor="accent1"/>
-          <w:bottom w:val="single" w:sz="8" w:space="0" w:color="4F81BD" w:themeColor="accent1"/>
-          <w:right w:val="single" w:sz="8" w:space="0" w:color="4F81BD" w:themeColor="accent1"/>
-        </w:tcBorders>
-      </w:tcPr>
-    </w:tblStylePr>
-    <w:tblStylePr w:type="band1Horz">
-      <w:tblPr/>
-      <w:tcPr>
-        <w:tcBorders>
-          <w:top w:val="single" w:sz="8" w:space="0" w:color="4F81BD" w:themeColor="accent1"/>
-          <w:left w:val="single" w:sz="8" w:space="0" w:color="4F81BD" w:themeColor="accent1"/>
-          <w:bottom w:val="single" w:sz="8" w:space="0" w:color="4F81BD" w:themeColor="accent1"/>
-          <w:right w:val="single" w:sz="8" w:space="0" w:color="4F81BD" w:themeColor="accent1"/>
-        </w:tcBorders>
-      </w:tcPr>
-    </w:tblStylePr>
   </w:style>
 </w:styles>
 </file>
@@ -7668,16 +6847,6 @@
 </file>
 
 <file path=customXml/item2.xml><?xml version="1.0" encoding="utf-8"?>
-<p:properties xmlns:p="http://schemas.microsoft.com/office/2006/metadata/properties" xmlns:xsi="http://www.w3.org/2001/XMLSchema-instance">
-  <documentManagement/>
-</p:properties>
-</file>
-
-<file path=customXml/item3.xml><?xml version="1.0" encoding="utf-8"?>
-<LongProperties xmlns="http://schemas.microsoft.com/office/2006/metadata/longProperties"/>
-</file>
-
-<file path=customXml/item4.xml><?xml version="1.0" encoding="utf-8"?>
 <ct:contentTypeSchema xmlns:ct="http://schemas.microsoft.com/office/2006/metadata/contentType" xmlns:ma="http://schemas.microsoft.com/office/2006/metadata/properties/metaAttributes" ct:_="" ma:_="" ma:contentTypeName="Document" ma:contentTypeID="0x01010005A068604E74C047BC66B3ED07869872" ma:contentTypeVersion="0" ma:contentTypeDescription="Create a new document." ma:contentTypeScope="" ma:versionID="7d65b694ac3f1c289d6201da35c196e2">
   <xsd:schema xmlns:xsd="http://www.w3.org/2001/XMLSchema" xmlns:p="http://schemas.microsoft.com/office/2006/metadata/properties" targetNamespace="http://schemas.microsoft.com/office/2006/metadata/properties" ma:root="true" ma:fieldsID="4aeb20c0e3442673af7ee10786458764">
     <xsd:element name="properties">
@@ -7726,17 +6895,27 @@
 </ct:contentTypeSchema>
 </file>
 
+<file path=customXml/item3.xml><?xml version="1.0" encoding="utf-8"?>
+<LongProperties xmlns="http://schemas.microsoft.com/office/2006/metadata/longProperties"/>
+</file>
+
+<file path=customXml/item4.xml><?xml version="1.0" encoding="utf-8"?>
+<p:properties xmlns:p="http://schemas.microsoft.com/office/2006/metadata/properties" xmlns:xsi="http://www.w3.org/2001/XMLSchema-instance">
+  <documentManagement/>
+</p:properties>
+</file>
+
 <file path=customXml/item5.xml><?xml version="1.0" encoding="utf-8"?>
+<b:Sources xmlns:b="http://schemas.openxmlformats.org/officeDocument/2006/bibliography" xmlns="http://schemas.openxmlformats.org/officeDocument/2006/bibliography" SelectedStyle="\APA.XSL" StyleName="APA"/>
+</file>
+
+<file path=customXml/item6.xml><?xml version="1.0" encoding="utf-8"?>
 <?mso-contentType ?>
 <FormTemplates xmlns="http://schemas.microsoft.com/sharepoint/v3/contenttype/forms">
   <Display>DocumentLibraryForm</Display>
   <Edit>DocumentLibraryForm</Edit>
   <New>DocumentLibraryForm</New>
 </FormTemplates>
-</file>
-
-<file path=customXml/item6.xml><?xml version="1.0" encoding="utf-8"?>
-<b:Sources xmlns:b="http://schemas.openxmlformats.org/officeDocument/2006/bibliography" xmlns="http://schemas.openxmlformats.org/officeDocument/2006/bibliography" SelectedStyle="\APA.XSL" StyleName="APA"/>
 </file>
 
 <file path=customXml/itemProps1.xml><?xml version="1.0" encoding="utf-8"?>
@@ -7748,22 +6927,6 @@
 </file>
 
 <file path=customXml/itemProps2.xml><?xml version="1.0" encoding="utf-8"?>
-<ds:datastoreItem xmlns:ds="http://schemas.openxmlformats.org/officeDocument/2006/customXml" ds:itemID="{413EE0B9-61A1-4D97-84E8-9D6D67F97DB6}">
-  <ds:schemaRefs>
-    <ds:schemaRef ds:uri="http://schemas.microsoft.com/office/2006/metadata/properties"/>
-  </ds:schemaRefs>
-</ds:datastoreItem>
-</file>
-
-<file path=customXml/itemProps3.xml><?xml version="1.0" encoding="utf-8"?>
-<ds:datastoreItem xmlns:ds="http://schemas.openxmlformats.org/officeDocument/2006/customXml" ds:itemID="{C160D463-E0A4-43CC-B4FC-6A78BAE7598D}">
-  <ds:schemaRefs>
-    <ds:schemaRef ds:uri="http://schemas.microsoft.com/office/2006/metadata/longProperties"/>
-  </ds:schemaRefs>
-</ds:datastoreItem>
-</file>
-
-<file path=customXml/itemProps4.xml><?xml version="1.0" encoding="utf-8"?>
 <ds:datastoreItem xmlns:ds="http://schemas.openxmlformats.org/officeDocument/2006/customXml" ds:itemID="{5CD435CC-2805-4CA7-9720-7042FCFFED8C}">
   <ds:schemaRefs>
     <ds:schemaRef ds:uri="http://schemas.microsoft.com/office/2006/metadata/contentType"/>
@@ -7778,18 +6941,34 @@
 </ds:datastoreItem>
 </file>
 
+<file path=customXml/itemProps3.xml><?xml version="1.0" encoding="utf-8"?>
+<ds:datastoreItem xmlns:ds="http://schemas.openxmlformats.org/officeDocument/2006/customXml" ds:itemID="{C160D463-E0A4-43CC-B4FC-6A78BAE7598D}">
+  <ds:schemaRefs>
+    <ds:schemaRef ds:uri="http://schemas.microsoft.com/office/2006/metadata/longProperties"/>
+  </ds:schemaRefs>
+</ds:datastoreItem>
+</file>
+
+<file path=customXml/itemProps4.xml><?xml version="1.0" encoding="utf-8"?>
+<ds:datastoreItem xmlns:ds="http://schemas.openxmlformats.org/officeDocument/2006/customXml" ds:itemID="{413EE0B9-61A1-4D97-84E8-9D6D67F97DB6}">
+  <ds:schemaRefs>
+    <ds:schemaRef ds:uri="http://schemas.microsoft.com/office/2006/metadata/properties"/>
+  </ds:schemaRefs>
+</ds:datastoreItem>
+</file>
+
 <file path=customXml/itemProps5.xml><?xml version="1.0" encoding="utf-8"?>
+<ds:datastoreItem xmlns:ds="http://schemas.openxmlformats.org/officeDocument/2006/customXml" ds:itemID="{F5F40004-3449-436D-BCC1-79805BB9A627}">
+  <ds:schemaRefs>
+    <ds:schemaRef ds:uri="http://schemas.openxmlformats.org/officeDocument/2006/bibliography"/>
+  </ds:schemaRefs>
+</ds:datastoreItem>
+</file>
+
+<file path=customXml/itemProps6.xml><?xml version="1.0" encoding="utf-8"?>
 <ds:datastoreItem xmlns:ds="http://schemas.openxmlformats.org/officeDocument/2006/customXml" ds:itemID="{F17621D5-8118-4296-944B-367BCA2FC84A}">
   <ds:schemaRefs>
     <ds:schemaRef ds:uri="http://schemas.microsoft.com/sharepoint/v3/contenttype/forms"/>
   </ds:schemaRefs>
 </ds:datastoreItem>
-</file>
-
-<file path=customXml/itemProps6.xml><?xml version="1.0" encoding="utf-8"?>
-<ds:datastoreItem xmlns:ds="http://schemas.openxmlformats.org/officeDocument/2006/customXml" ds:itemID="{F5F40004-3449-436D-BCC1-79805BB9A627}">
-  <ds:schemaRefs>
-    <ds:schemaRef ds:uri="http://schemas.openxmlformats.org/officeDocument/2006/bibliography"/>
-  </ds:schemaRefs>
-</ds:datastoreItem>
 </file>
</xml_diff>